<commit_message>
feat: Applied APA rules
</commit_message>
<xml_diff>
--- a/Protocolo.docx
+++ b/Protocolo.docx
@@ -5,7 +5,7 @@
     <w:p/>
     <w:sectPr>
       <w:pgSz w:w="11906" w:h="16838"/>
-      <w:pgMar w:top="1417" w:right="1701" w:bottom="1417" w:left="1701" w:header="708" w:footer="708" w:gutter="0"/>
+      <w:pgMar w:top="1440" w:right="1440" w:bottom="1440" w:left="1440" w:header="706" w:footer="706" w:gutter="0"/>
       <w:cols w:space="708"/>
       <w:docGrid w:linePitch="360"/>
     </w:sectPr>
@@ -411,6 +411,37 @@
   <w:style w:type="paragraph" w:default="1" w:styleId="Normal">
     <w:name w:val="Normal"/>
     <w:qFormat/>
+    <w:rsid w:val="004F016D"/>
+    <w:pPr>
+      <w:spacing w:line="480" w:lineRule="auto"/>
+      <w:ind w:firstLine="720"/>
+    </w:pPr>
+    <w:rPr>
+      <w:rFonts w:ascii="Times New Roman" w:hAnsi="Times New Roman"/>
+      <w:sz w:val="24"/>
+    </w:rPr>
+  </w:style>
+  <w:style w:type="paragraph" w:styleId="Ttulo1">
+    <w:name w:val="heading 1"/>
+    <w:basedOn w:val="Normal"/>
+    <w:next w:val="Normal"/>
+    <w:link w:val="Ttulo1Car"/>
+    <w:uiPriority w:val="9"/>
+    <w:qFormat/>
+    <w:rsid w:val="006A7822"/>
+    <w:pPr>
+      <w:keepNext/>
+      <w:keepLines/>
+      <w:spacing w:before="240" w:after="0"/>
+      <w:ind w:firstLine="0"/>
+      <w:outlineLvl w:val="0"/>
+    </w:pPr>
+    <w:rPr>
+      <w:rFonts w:eastAsiaTheme="majorEastAsia" w:cstheme="majorBidi"/>
+      <w:b/>
+      <w:sz w:val="28"/>
+      <w:szCs w:val="32"/>
+    </w:rPr>
   </w:style>
   <w:style w:type="character" w:default="1" w:styleId="Fuentedeprrafopredeter">
     <w:name w:val="Default Paragraph Font"/>
@@ -438,6 +469,19 @@
     <w:uiPriority w:val="99"/>
     <w:semiHidden/>
     <w:unhideWhenUsed/>
+  </w:style>
+  <w:style w:type="character" w:customStyle="1" w:styleId="Ttulo1Car">
+    <w:name w:val="Título 1 Car"/>
+    <w:basedOn w:val="Fuentedeprrafopredeter"/>
+    <w:link w:val="Ttulo1"/>
+    <w:uiPriority w:val="9"/>
+    <w:rsid w:val="006A7822"/>
+    <w:rPr>
+      <w:rFonts w:ascii="Times New Roman" w:eastAsiaTheme="majorEastAsia" w:hAnsi="Times New Roman" w:cstheme="majorBidi"/>
+      <w:b/>
+      <w:sz w:val="28"/>
+      <w:szCs w:val="32"/>
+    </w:rPr>
   </w:style>
 </w:styles>
 </file>

</xml_diff>

<commit_message>
IA-1 cover creation (thesis)
</commit_message>
<xml_diff>
--- a/Protocolo.docx
+++ b/Protocolo.docx
@@ -2,7 +2,416 @@
 <file path=word/document.xml><?xml version="1.0" encoding="utf-8"?>
 <w:document xmlns:wpc="http://schemas.microsoft.com/office/word/2010/wordprocessingCanvas" xmlns:cx="http://schemas.microsoft.com/office/drawing/2014/chartex" xmlns:cx1="http://schemas.microsoft.com/office/drawing/2015/9/8/chartex" xmlns:cx2="http://schemas.microsoft.com/office/drawing/2015/10/21/chartex" xmlns:cx3="http://schemas.microsoft.com/office/drawing/2016/5/9/chartex" xmlns:cx4="http://schemas.microsoft.com/office/drawing/2016/5/10/chartex" xmlns:cx5="http://schemas.microsoft.com/office/drawing/2016/5/11/chartex" xmlns:cx6="http://schemas.microsoft.com/office/drawing/2016/5/12/chartex" xmlns:cx7="http://schemas.microsoft.com/office/drawing/2016/5/13/chartex" xmlns:cx8="http://schemas.microsoft.com/office/drawing/2016/5/14/chartex" xmlns:mc="http://schemas.openxmlformats.org/markup-compatibility/2006" xmlns:aink="http://schemas.microsoft.com/office/drawing/2016/ink" xmlns:am3d="http://schemas.microsoft.com/office/drawing/2017/model3d" xmlns:o="urn:schemas-microsoft-com:office:office" xmlns:oel="http://schemas.microsoft.com/office/2019/extlst" xmlns:r="http://schemas.openxmlformats.org/officeDocument/2006/relationships" xmlns:m="http://schemas.openxmlformats.org/officeDocument/2006/math" xmlns:v="urn:schemas-microsoft-com:vml" xmlns:wp14="http://schemas.microsoft.com/office/word/2010/wordprocessingDrawing" xmlns:wp="http://schemas.openxmlformats.org/drawingml/2006/wordprocessingDrawing" xmlns:w10="urn:schemas-microsoft-com:office:word" xmlns:w="http://schemas.openxmlformats.org/wordprocessingml/2006/main" xmlns:w14="http://schemas.microsoft.com/office/word/2010/wordml" xmlns:w15="http://schemas.microsoft.com/office/word/2012/wordml" xmlns:w16cex="http://schemas.microsoft.com/office/word/2018/wordml/cex" xmlns:w16cid="http://schemas.microsoft.com/office/word/2016/wordml/cid" xmlns:w16="http://schemas.microsoft.com/office/word/2018/wordml" xmlns:w16sdtdh="http://schemas.microsoft.com/office/word/2020/wordml/sdtdatahash" xmlns:w16se="http://schemas.microsoft.com/office/word/2015/wordml/symex" xmlns:wpg="http://schemas.microsoft.com/office/word/2010/wordprocessingGroup" xmlns:wpi="http://schemas.microsoft.com/office/word/2010/wordprocessingInk" xmlns:wne="http://schemas.microsoft.com/office/word/2006/wordml" xmlns:wps="http://schemas.microsoft.com/office/word/2010/wordprocessingShape" mc:Ignorable="w14 w15 w16se w16cid w16 w16cex w16sdtdh wp14">
   <w:body>
-    <w:p/>
+    <w:p>
+      <w:pPr>
+        <w:spacing w:line="276" w:lineRule="auto"/>
+        <w:jc w:val="center"/>
+        <w:rPr>
+          <w:sz w:val="36"/>
+          <w:szCs w:val="32"/>
+          <w:lang w:val="es-MX"/>
+        </w:rPr>
+      </w:pPr>
+      <w:r>
+        <w:rPr>
+          <w:sz w:val="36"/>
+          <w:szCs w:val="32"/>
+          <w:lang w:val="es-MX"/>
+        </w:rPr>
+        <w:t>Universidad Nacional Autón</w:t>
+      </w:r>
+      <w:r>
+        <w:rPr>
+          <w:sz w:val="36"/>
+          <w:szCs w:val="32"/>
+          <w:lang w:val="es-MX"/>
+        </w:rPr>
+        <w:t>o</w:t>
+      </w:r>
+      <w:r>
+        <w:rPr>
+          <w:sz w:val="36"/>
+          <w:szCs w:val="32"/>
+          <w:lang w:val="es-MX"/>
+        </w:rPr>
+        <w:t>ma de Nicaragua</w:t>
+      </w:r>
+      <w:r>
+        <w:rPr>
+          <w:sz w:val="36"/>
+          <w:szCs w:val="32"/>
+          <w:lang w:val="es-MX"/>
+        </w:rPr>
+        <w:t>`</w:t>
+      </w:r>
+    </w:p>
+    <w:p>
+      <w:pPr>
+        <w:spacing w:line="276" w:lineRule="auto"/>
+        <w:jc w:val="center"/>
+        <w:rPr>
+          <w:lang w:val="es-MX"/>
+        </w:rPr>
+      </w:pPr>
+      <w:r>
+        <w:rPr>
+          <w:lang w:val="es-MX"/>
+        </w:rPr>
+        <w:t>UNAN-León</w:t>
+      </w:r>
+    </w:p>
+    <w:p>
+      <w:pPr>
+        <w:spacing w:line="276" w:lineRule="auto"/>
+        <w:jc w:val="center"/>
+        <w:rPr>
+          <w:sz w:val="28"/>
+          <w:szCs w:val="24"/>
+          <w:lang w:val="es-MX"/>
+        </w:rPr>
+      </w:pPr>
+      <w:r>
+        <w:rPr>
+          <w:sz w:val="28"/>
+          <w:szCs w:val="24"/>
+          <w:lang w:val="es-MX"/>
+        </w:rPr>
+        <w:t>Facultad de Ciencias y Tecnología</w:t>
+      </w:r>
+    </w:p>
+    <w:p>
+      <w:pPr>
+        <w:spacing w:line="276" w:lineRule="auto"/>
+        <w:jc w:val="center"/>
+        <w:rPr>
+          <w:sz w:val="28"/>
+          <w:szCs w:val="24"/>
+          <w:lang w:val="es-MX"/>
+        </w:rPr>
+      </w:pPr>
+      <w:r>
+        <w:rPr>
+          <w:sz w:val="28"/>
+          <w:szCs w:val="24"/>
+          <w:lang w:val="es-MX"/>
+        </w:rPr>
+        <w:t>Departamento de computación</w:t>
+      </w:r>
+    </w:p>
+    <w:p>
+      <w:pPr>
+        <w:spacing w:line="276" w:lineRule="auto"/>
+        <w:jc w:val="center"/>
+        <w:rPr>
+          <w:lang w:val="es-MX"/>
+        </w:rPr>
+      </w:pPr>
+    </w:p>
+    <w:p>
+      <w:pPr>
+        <w:spacing w:line="276" w:lineRule="auto"/>
+        <w:jc w:val="center"/>
+        <w:rPr>
+          <w:lang w:val="es-MX"/>
+        </w:rPr>
+      </w:pPr>
+      <w:r>
+        <w:rPr>
+          <w:noProof/>
+        </w:rPr>
+        <w:drawing>
+          <wp:inline distT="0" distB="0" distL="0" distR="0" wp14:anchorId="03D11F29" wp14:editId="7E2A6199">
+            <wp:extent cx="2076450" cy="2076450"/>
+            <wp:effectExtent l="0" t="0" r="0" b="0"/>
+            <wp:docPr id="1" name="Imagen 1" descr="Escudo oficial de la Universidad Nacional Autónoma de Nicaragua, León, UNAN  – León - Noticias UNAN-León"/>
+            <wp:cNvGraphicFramePr>
+              <a:graphicFrameLocks xmlns:a="http://schemas.openxmlformats.org/drawingml/2006/main" noChangeAspect="1"/>
+            </wp:cNvGraphicFramePr>
+            <a:graphic xmlns:a="http://schemas.openxmlformats.org/drawingml/2006/main">
+              <a:graphicData uri="http://schemas.openxmlformats.org/drawingml/2006/picture">
+                <pic:pic xmlns:pic="http://schemas.openxmlformats.org/drawingml/2006/picture">
+                  <pic:nvPicPr>
+                    <pic:cNvPr id="0" name="Picture 1" descr="Escudo oficial de la Universidad Nacional Autónoma de Nicaragua, León, UNAN  – León - Noticias UNAN-León"/>
+                    <pic:cNvPicPr>
+                      <a:picLocks noChangeAspect="1" noChangeArrowheads="1"/>
+                    </pic:cNvPicPr>
+                  </pic:nvPicPr>
+                  <pic:blipFill>
+                    <a:blip r:embed="rId5" cstate="print">
+                      <a:extLst>
+                        <a:ext uri="{28A0092B-C50C-407E-A947-70E740481C1C}">
+                          <a14:useLocalDpi xmlns:a14="http://schemas.microsoft.com/office/drawing/2010/main" val="0"/>
+                        </a:ext>
+                      </a:extLst>
+                    </a:blip>
+                    <a:srcRect/>
+                    <a:stretch>
+                      <a:fillRect/>
+                    </a:stretch>
+                  </pic:blipFill>
+                  <pic:spPr bwMode="auto">
+                    <a:xfrm>
+                      <a:off x="0" y="0"/>
+                      <a:ext cx="2076450" cy="2076450"/>
+                    </a:xfrm>
+                    <a:prstGeom prst="rect">
+                      <a:avLst/>
+                    </a:prstGeom>
+                    <a:noFill/>
+                    <a:ln>
+                      <a:noFill/>
+                    </a:ln>
+                  </pic:spPr>
+                </pic:pic>
+              </a:graphicData>
+            </a:graphic>
+          </wp:inline>
+        </w:drawing>
+      </w:r>
+    </w:p>
+    <w:p>
+      <w:pPr>
+        <w:spacing w:line="276" w:lineRule="auto"/>
+        <w:jc w:val="center"/>
+        <w:rPr>
+          <w:sz w:val="28"/>
+          <w:szCs w:val="24"/>
+          <w:lang w:val="es-MX"/>
+        </w:rPr>
+      </w:pPr>
+      <w:r>
+        <w:rPr>
+          <w:sz w:val="28"/>
+          <w:szCs w:val="24"/>
+          <w:lang w:val="es-MX"/>
+        </w:rPr>
+        <w:t>Ingeniería en sistemas de información</w:t>
+      </w:r>
+    </w:p>
+    <w:p>
+      <w:pPr>
+        <w:spacing w:line="276" w:lineRule="auto"/>
+        <w:jc w:val="center"/>
+        <w:rPr>
+          <w:lang w:val="es-MX"/>
+        </w:rPr>
+      </w:pPr>
+    </w:p>
+    <w:p>
+      <w:pPr>
+        <w:spacing w:line="276" w:lineRule="auto"/>
+        <w:jc w:val="center"/>
+        <w:rPr>
+          <w:sz w:val="36"/>
+          <w:szCs w:val="36"/>
+          <w:lang w:val="es-MX"/>
+        </w:rPr>
+      </w:pPr>
+      <w:r>
+        <w:rPr>
+          <w:sz w:val="36"/>
+          <w:szCs w:val="36"/>
+          <w:lang w:val="es-MX"/>
+        </w:rPr>
+        <w:t>“Desarrollo de una aplicación móvil en kotlin para la detección de plagas y enfermedades en el cultivo de arroz utilizando redes neuronales convolucionales en lenguaje de programación Python”</w:t>
+      </w:r>
+    </w:p>
+    <w:p>
+      <w:pPr>
+        <w:spacing w:line="276" w:lineRule="auto"/>
+        <w:rPr>
+          <w:sz w:val="28"/>
+          <w:szCs w:val="28"/>
+          <w:lang w:val="en-US"/>
+        </w:rPr>
+      </w:pPr>
+      <w:r>
+        <w:rPr>
+          <w:sz w:val="28"/>
+          <w:szCs w:val="28"/>
+          <w:lang w:val="en-US"/>
+        </w:rPr>
+        <w:t>Autores (as)</w:t>
+      </w:r>
+    </w:p>
+    <w:p>
+      <w:pPr>
+        <w:pStyle w:val="Prrafodelista"/>
+        <w:numPr>
+          <w:ilvl w:val="0"/>
+          <w:numId w:val="1"/>
+        </w:numPr>
+        <w:spacing w:line="276" w:lineRule="auto"/>
+        <w:rPr>
+          <w:szCs w:val="24"/>
+          <w:lang w:val="es-MX"/>
+        </w:rPr>
+      </w:pPr>
+      <w:r>
+        <w:rPr>
+          <w:szCs w:val="24"/>
+          <w:lang w:val="es-MX"/>
+        </w:rPr>
+        <w:t>Br. Jackson José Montenegro Gómez</w:t>
+      </w:r>
+    </w:p>
+    <w:p>
+      <w:pPr>
+        <w:pStyle w:val="Prrafodelista"/>
+        <w:numPr>
+          <w:ilvl w:val="0"/>
+          <w:numId w:val="1"/>
+        </w:numPr>
+        <w:spacing w:line="276" w:lineRule="auto"/>
+        <w:rPr>
+          <w:szCs w:val="24"/>
+          <w:lang w:val="es-MX"/>
+        </w:rPr>
+      </w:pPr>
+      <w:r>
+        <w:rPr>
+          <w:szCs w:val="24"/>
+          <w:lang w:val="es-MX"/>
+        </w:rPr>
+        <w:t>Br. Francisco Javier Garcia Calix</w:t>
+      </w:r>
+    </w:p>
+    <w:p>
+      <w:pPr>
+        <w:pStyle w:val="Prrafodelista"/>
+        <w:numPr>
+          <w:ilvl w:val="0"/>
+          <w:numId w:val="1"/>
+        </w:numPr>
+        <w:spacing w:line="276" w:lineRule="auto"/>
+        <w:rPr>
+          <w:szCs w:val="24"/>
+          <w:lang w:val="es-MX"/>
+        </w:rPr>
+      </w:pPr>
+      <w:r>
+        <w:rPr>
+          <w:szCs w:val="24"/>
+          <w:lang w:val="es-MX"/>
+        </w:rPr>
+        <w:t>Br. Sergio Abdiel Duartes Castillo</w:t>
+      </w:r>
+    </w:p>
+    <w:p>
+      <w:pPr>
+        <w:spacing w:line="276" w:lineRule="auto"/>
+        <w:jc w:val="center"/>
+        <w:rPr>
+          <w:szCs w:val="24"/>
+          <w:lang w:val="es-MX"/>
+        </w:rPr>
+      </w:pPr>
+    </w:p>
+    <w:p>
+      <w:pPr>
+        <w:spacing w:line="276" w:lineRule="auto"/>
+        <w:rPr>
+          <w:sz w:val="28"/>
+          <w:szCs w:val="28"/>
+          <w:lang w:val="es-MX"/>
+        </w:rPr>
+      </w:pPr>
+      <w:r>
+        <w:rPr>
+          <w:sz w:val="28"/>
+          <w:szCs w:val="28"/>
+          <w:lang w:val="es-MX"/>
+        </w:rPr>
+        <w:t>Asesor (a)</w:t>
+      </w:r>
+    </w:p>
+    <w:p>
+      <w:pPr>
+        <w:pStyle w:val="Prrafodelista"/>
+        <w:numPr>
+          <w:ilvl w:val="0"/>
+          <w:numId w:val="2"/>
+        </w:numPr>
+        <w:spacing w:line="276" w:lineRule="auto"/>
+        <w:rPr>
+          <w:szCs w:val="24"/>
+          <w:lang w:val="es-MX"/>
+        </w:rPr>
+      </w:pPr>
+      <w:r>
+        <w:rPr>
+          <w:szCs w:val="24"/>
+          <w:lang w:val="es-MX"/>
+        </w:rPr>
+        <w:t>M</w:t>
+      </w:r>
+      <w:r>
+        <w:rPr>
+          <w:szCs w:val="24"/>
+          <w:lang w:val="es-MX"/>
+        </w:rPr>
+        <w:t>. S</w:t>
+      </w:r>
+      <w:r>
+        <w:rPr>
+          <w:szCs w:val="24"/>
+          <w:lang w:val="es-MX"/>
+        </w:rPr>
+        <w:t>c. Aldo René Martínez Delgadillo</w:t>
+      </w:r>
+    </w:p>
+    <w:p>
+      <w:pPr>
+        <w:spacing w:line="276" w:lineRule="auto"/>
+        <w:ind w:firstLine="0"/>
+        <w:rPr>
+          <w:sz w:val="28"/>
+          <w:szCs w:val="28"/>
+          <w:lang w:val="es-MX"/>
+        </w:rPr>
+      </w:pPr>
+    </w:p>
+    <w:p>
+      <w:pPr>
+        <w:spacing w:line="276" w:lineRule="auto"/>
+        <w:jc w:val="center"/>
+        <w:rPr>
+          <w:szCs w:val="24"/>
+          <w:lang w:val="es-MX"/>
+        </w:rPr>
+      </w:pPr>
+      <w:r>
+        <w:rPr>
+          <w:szCs w:val="24"/>
+          <w:lang w:val="es-MX"/>
+        </w:rPr>
+        <w:t>León</w:t>
+      </w:r>
+      <w:r>
+        <w:rPr>
+          <w:szCs w:val="24"/>
+          <w:lang w:val="es-MX"/>
+        </w:rPr>
+        <w:t>, enero de 2023</w:t>
+      </w:r>
+    </w:p>
+    <w:p>
+      <w:pPr>
+        <w:spacing w:line="276" w:lineRule="auto"/>
+        <w:jc w:val="center"/>
+        <w:rPr>
+          <w:szCs w:val="24"/>
+          <w:lang w:val="es-MX"/>
+        </w:rPr>
+      </w:pPr>
+      <w:r>
+        <w:rPr>
+          <w:szCs w:val="24"/>
+          <w:lang w:val="es-MX"/>
+        </w:rPr>
+        <w:t>“A LA LIBERTAD POR LA UNIVERSIDAD”</w:t>
+      </w:r>
+    </w:p>
     <w:sectPr>
       <w:pgSz w:w="11906" w:h="16838"/>
       <w:pgMar w:top="1440" w:right="1440" w:bottom="1440" w:left="1440" w:header="706" w:footer="706" w:gutter="0"/>
@@ -11,6 +420,243 @@
     </w:sectPr>
   </w:body>
 </w:document>
+</file>
+
+<file path=word/numbering.xml><?xml version="1.0" encoding="utf-8"?>
+<w:numbering xmlns:wpc="http://schemas.microsoft.com/office/word/2010/wordprocessingCanvas" xmlns:cx="http://schemas.microsoft.com/office/drawing/2014/chartex" xmlns:cx1="http://schemas.microsoft.com/office/drawing/2015/9/8/chartex" xmlns:cx2="http://schemas.microsoft.com/office/drawing/2015/10/21/chartex" xmlns:cx3="http://schemas.microsoft.com/office/drawing/2016/5/9/chartex" xmlns:cx4="http://schemas.microsoft.com/office/drawing/2016/5/10/chartex" xmlns:cx5="http://schemas.microsoft.com/office/drawing/2016/5/11/chartex" xmlns:cx6="http://schemas.microsoft.com/office/drawing/2016/5/12/chartex" xmlns:cx7="http://schemas.microsoft.com/office/drawing/2016/5/13/chartex" xmlns:cx8="http://schemas.microsoft.com/office/drawing/2016/5/14/chartex" xmlns:mc="http://schemas.openxmlformats.org/markup-compatibility/2006" xmlns:aink="http://schemas.microsoft.com/office/drawing/2016/ink" xmlns:am3d="http://schemas.microsoft.com/office/drawing/2017/model3d" xmlns:o="urn:schemas-microsoft-com:office:office" xmlns:oel="http://schemas.microsoft.com/office/2019/extlst" xmlns:r="http://schemas.openxmlformats.org/officeDocument/2006/relationships" xmlns:m="http://schemas.openxmlformats.org/officeDocument/2006/math" xmlns:v="urn:schemas-microsoft-com:vml" xmlns:wp14="http://schemas.microsoft.com/office/word/2010/wordprocessingDrawing" xmlns:wp="http://schemas.openxmlformats.org/drawingml/2006/wordprocessingDrawing" xmlns:w10="urn:schemas-microsoft-com:office:word" xmlns:w="http://schemas.openxmlformats.org/wordprocessingml/2006/main" xmlns:w14="http://schemas.microsoft.com/office/word/2010/wordml" xmlns:w15="http://schemas.microsoft.com/office/word/2012/wordml" xmlns:w16cex="http://schemas.microsoft.com/office/word/2018/wordml/cex" xmlns:w16cid="http://schemas.microsoft.com/office/word/2016/wordml/cid" xmlns:w16="http://schemas.microsoft.com/office/word/2018/wordml" xmlns:w16sdtdh="http://schemas.microsoft.com/office/word/2020/wordml/sdtdatahash" xmlns:w16se="http://schemas.microsoft.com/office/word/2015/wordml/symex" xmlns:wpg="http://schemas.microsoft.com/office/word/2010/wordprocessingGroup" xmlns:wpi="http://schemas.microsoft.com/office/word/2010/wordprocessingInk" xmlns:wne="http://schemas.microsoft.com/office/word/2006/wordml" xmlns:wps="http://schemas.microsoft.com/office/word/2010/wordprocessingShape" mc:Ignorable="w14 w15 w16se w16cid w16 w16cex w16sdtdh wp14">
+  <w:abstractNum w:abstractNumId="0" w15:restartNumberingAfterBreak="0">
+    <w:nsid w:val="11F102C6"/>
+    <w:multiLevelType w:val="hybridMultilevel"/>
+    <w:tmpl w:val="148448C2"/>
+    <w:lvl w:ilvl="0" w:tplc="080A0001">
+      <w:start w:val="1"/>
+      <w:numFmt w:val="bullet"/>
+      <w:lvlText w:val=""/>
+      <w:lvlJc w:val="left"/>
+      <w:pPr>
+        <w:ind w:left="1440" w:hanging="360"/>
+      </w:pPr>
+      <w:rPr>
+        <w:rFonts w:ascii="Symbol" w:hAnsi="Symbol" w:hint="default"/>
+      </w:rPr>
+    </w:lvl>
+    <w:lvl w:ilvl="1" w:tplc="080A0003" w:tentative="1">
+      <w:start w:val="1"/>
+      <w:numFmt w:val="bullet"/>
+      <w:lvlText w:val="o"/>
+      <w:lvlJc w:val="left"/>
+      <w:pPr>
+        <w:ind w:left="2160" w:hanging="360"/>
+      </w:pPr>
+      <w:rPr>
+        <w:rFonts w:ascii="Courier New" w:hAnsi="Courier New" w:cs="Courier New" w:hint="default"/>
+      </w:rPr>
+    </w:lvl>
+    <w:lvl w:ilvl="2" w:tplc="080A0005" w:tentative="1">
+      <w:start w:val="1"/>
+      <w:numFmt w:val="bullet"/>
+      <w:lvlText w:val=""/>
+      <w:lvlJc w:val="left"/>
+      <w:pPr>
+        <w:ind w:left="2880" w:hanging="360"/>
+      </w:pPr>
+      <w:rPr>
+        <w:rFonts w:ascii="Wingdings" w:hAnsi="Wingdings" w:hint="default"/>
+      </w:rPr>
+    </w:lvl>
+    <w:lvl w:ilvl="3" w:tplc="080A0001" w:tentative="1">
+      <w:start w:val="1"/>
+      <w:numFmt w:val="bullet"/>
+      <w:lvlText w:val=""/>
+      <w:lvlJc w:val="left"/>
+      <w:pPr>
+        <w:ind w:left="3600" w:hanging="360"/>
+      </w:pPr>
+      <w:rPr>
+        <w:rFonts w:ascii="Symbol" w:hAnsi="Symbol" w:hint="default"/>
+      </w:rPr>
+    </w:lvl>
+    <w:lvl w:ilvl="4" w:tplc="080A0003" w:tentative="1">
+      <w:start w:val="1"/>
+      <w:numFmt w:val="bullet"/>
+      <w:lvlText w:val="o"/>
+      <w:lvlJc w:val="left"/>
+      <w:pPr>
+        <w:ind w:left="4320" w:hanging="360"/>
+      </w:pPr>
+      <w:rPr>
+        <w:rFonts w:ascii="Courier New" w:hAnsi="Courier New" w:cs="Courier New" w:hint="default"/>
+      </w:rPr>
+    </w:lvl>
+    <w:lvl w:ilvl="5" w:tplc="080A0005" w:tentative="1">
+      <w:start w:val="1"/>
+      <w:numFmt w:val="bullet"/>
+      <w:lvlText w:val=""/>
+      <w:lvlJc w:val="left"/>
+      <w:pPr>
+        <w:ind w:left="5040" w:hanging="360"/>
+      </w:pPr>
+      <w:rPr>
+        <w:rFonts w:ascii="Wingdings" w:hAnsi="Wingdings" w:hint="default"/>
+      </w:rPr>
+    </w:lvl>
+    <w:lvl w:ilvl="6" w:tplc="080A0001" w:tentative="1">
+      <w:start w:val="1"/>
+      <w:numFmt w:val="bullet"/>
+      <w:lvlText w:val=""/>
+      <w:lvlJc w:val="left"/>
+      <w:pPr>
+        <w:ind w:left="5760" w:hanging="360"/>
+      </w:pPr>
+      <w:rPr>
+        <w:rFonts w:ascii="Symbol" w:hAnsi="Symbol" w:hint="default"/>
+      </w:rPr>
+    </w:lvl>
+    <w:lvl w:ilvl="7" w:tplc="080A0003" w:tentative="1">
+      <w:start w:val="1"/>
+      <w:numFmt w:val="bullet"/>
+      <w:lvlText w:val="o"/>
+      <w:lvlJc w:val="left"/>
+      <w:pPr>
+        <w:ind w:left="6480" w:hanging="360"/>
+      </w:pPr>
+      <w:rPr>
+        <w:rFonts w:ascii="Courier New" w:hAnsi="Courier New" w:cs="Courier New" w:hint="default"/>
+      </w:rPr>
+    </w:lvl>
+    <w:lvl w:ilvl="8" w:tplc="080A0005" w:tentative="1">
+      <w:start w:val="1"/>
+      <w:numFmt w:val="bullet"/>
+      <w:lvlText w:val=""/>
+      <w:lvlJc w:val="left"/>
+      <w:pPr>
+        <w:ind w:left="7200" w:hanging="360"/>
+      </w:pPr>
+      <w:rPr>
+        <w:rFonts w:ascii="Wingdings" w:hAnsi="Wingdings" w:hint="default"/>
+      </w:rPr>
+    </w:lvl>
+  </w:abstractNum>
+  <w:abstractNum w:abstractNumId="1" w15:restartNumberingAfterBreak="0">
+    <w:nsid w:val="7AFE4210"/>
+    <w:multiLevelType w:val="hybridMultilevel"/>
+    <w:tmpl w:val="3C9480C0"/>
+    <w:lvl w:ilvl="0" w:tplc="080A0001">
+      <w:start w:val="1"/>
+      <w:numFmt w:val="bullet"/>
+      <w:lvlText w:val=""/>
+      <w:lvlJc w:val="left"/>
+      <w:pPr>
+        <w:ind w:left="1440" w:hanging="360"/>
+      </w:pPr>
+      <w:rPr>
+        <w:rFonts w:ascii="Symbol" w:hAnsi="Symbol" w:hint="default"/>
+      </w:rPr>
+    </w:lvl>
+    <w:lvl w:ilvl="1" w:tplc="080A0003" w:tentative="1">
+      <w:start w:val="1"/>
+      <w:numFmt w:val="bullet"/>
+      <w:lvlText w:val="o"/>
+      <w:lvlJc w:val="left"/>
+      <w:pPr>
+        <w:ind w:left="2160" w:hanging="360"/>
+      </w:pPr>
+      <w:rPr>
+        <w:rFonts w:ascii="Courier New" w:hAnsi="Courier New" w:cs="Courier New" w:hint="default"/>
+      </w:rPr>
+    </w:lvl>
+    <w:lvl w:ilvl="2" w:tplc="080A0005" w:tentative="1">
+      <w:start w:val="1"/>
+      <w:numFmt w:val="bullet"/>
+      <w:lvlText w:val=""/>
+      <w:lvlJc w:val="left"/>
+      <w:pPr>
+        <w:ind w:left="2880" w:hanging="360"/>
+      </w:pPr>
+      <w:rPr>
+        <w:rFonts w:ascii="Wingdings" w:hAnsi="Wingdings" w:hint="default"/>
+      </w:rPr>
+    </w:lvl>
+    <w:lvl w:ilvl="3" w:tplc="080A0001" w:tentative="1">
+      <w:start w:val="1"/>
+      <w:numFmt w:val="bullet"/>
+      <w:lvlText w:val=""/>
+      <w:lvlJc w:val="left"/>
+      <w:pPr>
+        <w:ind w:left="3600" w:hanging="360"/>
+      </w:pPr>
+      <w:rPr>
+        <w:rFonts w:ascii="Symbol" w:hAnsi="Symbol" w:hint="default"/>
+      </w:rPr>
+    </w:lvl>
+    <w:lvl w:ilvl="4" w:tplc="080A0003" w:tentative="1">
+      <w:start w:val="1"/>
+      <w:numFmt w:val="bullet"/>
+      <w:lvlText w:val="o"/>
+      <w:lvlJc w:val="left"/>
+      <w:pPr>
+        <w:ind w:left="4320" w:hanging="360"/>
+      </w:pPr>
+      <w:rPr>
+        <w:rFonts w:ascii="Courier New" w:hAnsi="Courier New" w:cs="Courier New" w:hint="default"/>
+      </w:rPr>
+    </w:lvl>
+    <w:lvl w:ilvl="5" w:tplc="080A0005" w:tentative="1">
+      <w:start w:val="1"/>
+      <w:numFmt w:val="bullet"/>
+      <w:lvlText w:val=""/>
+      <w:lvlJc w:val="left"/>
+      <w:pPr>
+        <w:ind w:left="5040" w:hanging="360"/>
+      </w:pPr>
+      <w:rPr>
+        <w:rFonts w:ascii="Wingdings" w:hAnsi="Wingdings" w:hint="default"/>
+      </w:rPr>
+    </w:lvl>
+    <w:lvl w:ilvl="6" w:tplc="080A0001" w:tentative="1">
+      <w:start w:val="1"/>
+      <w:numFmt w:val="bullet"/>
+      <w:lvlText w:val=""/>
+      <w:lvlJc w:val="left"/>
+      <w:pPr>
+        <w:ind w:left="5760" w:hanging="360"/>
+      </w:pPr>
+      <w:rPr>
+        <w:rFonts w:ascii="Symbol" w:hAnsi="Symbol" w:hint="default"/>
+      </w:rPr>
+    </w:lvl>
+    <w:lvl w:ilvl="7" w:tplc="080A0003" w:tentative="1">
+      <w:start w:val="1"/>
+      <w:numFmt w:val="bullet"/>
+      <w:lvlText w:val="o"/>
+      <w:lvlJc w:val="left"/>
+      <w:pPr>
+        <w:ind w:left="6480" w:hanging="360"/>
+      </w:pPr>
+      <w:rPr>
+        <w:rFonts w:ascii="Courier New" w:hAnsi="Courier New" w:cs="Courier New" w:hint="default"/>
+      </w:rPr>
+    </w:lvl>
+    <w:lvl w:ilvl="8" w:tplc="080A0005" w:tentative="1">
+      <w:start w:val="1"/>
+      <w:numFmt w:val="bullet"/>
+      <w:lvlText w:val=""/>
+      <w:lvlJc w:val="left"/>
+      <w:pPr>
+        <w:ind w:left="7200" w:hanging="360"/>
+      </w:pPr>
+      <w:rPr>
+        <w:rFonts w:ascii="Wingdings" w:hAnsi="Wingdings" w:hint="default"/>
+      </w:rPr>
+    </w:lvl>
+  </w:abstractNum>
+  <w:num w:numId="1" w16cid:durableId="1729843188">
+    <w:abstractNumId w:val="0"/>
+  </w:num>
+  <w:num w:numId="2" w16cid:durableId="889927449">
+    <w:abstractNumId w:val="1"/>
+  </w:num>
+</w:numbering>
 </file>
 
 <file path=word/styles.xml><?xml version="1.0" encoding="utf-8"?>
@@ -446,7 +1092,6 @@
   <w:style w:type="character" w:default="1" w:styleId="Fuentedeprrafopredeter">
     <w:name w:val="Default Paragraph Font"/>
     <w:uiPriority w:val="1"/>
-    <w:semiHidden/>
     <w:unhideWhenUsed/>
   </w:style>
   <w:style w:type="table" w:default="1" w:styleId="Tablanormal">
@@ -482,6 +1127,17 @@
       <w:sz w:val="28"/>
       <w:szCs w:val="32"/>
     </w:rPr>
+  </w:style>
+  <w:style w:type="paragraph" w:styleId="Prrafodelista">
+    <w:name w:val="List Paragraph"/>
+    <w:basedOn w:val="Normal"/>
+    <w:uiPriority w:val="34"/>
+    <w:qFormat/>
+    <w:rsid w:val="00943F5B"/>
+    <w:pPr>
+      <w:ind w:left="720"/>
+      <w:contextualSpacing/>
+    </w:pPr>
   </w:style>
 </w:styles>
 </file>

</xml_diff>

<commit_message>
feat: created index and document structure
</commit_message>
<xml_diff>
--- a/Protocolo.docx
+++ b/Protocolo.docx
@@ -2,7 +2,2048 @@
 <file path=word/document.xml><?xml version="1.0" encoding="utf-8"?>
 <w:document xmlns:wpc="http://schemas.microsoft.com/office/word/2010/wordprocessingCanvas" xmlns:cx="http://schemas.microsoft.com/office/drawing/2014/chartex" xmlns:cx1="http://schemas.microsoft.com/office/drawing/2015/9/8/chartex" xmlns:cx2="http://schemas.microsoft.com/office/drawing/2015/10/21/chartex" xmlns:cx3="http://schemas.microsoft.com/office/drawing/2016/5/9/chartex" xmlns:cx4="http://schemas.microsoft.com/office/drawing/2016/5/10/chartex" xmlns:cx5="http://schemas.microsoft.com/office/drawing/2016/5/11/chartex" xmlns:cx6="http://schemas.microsoft.com/office/drawing/2016/5/12/chartex" xmlns:cx7="http://schemas.microsoft.com/office/drawing/2016/5/13/chartex" xmlns:cx8="http://schemas.microsoft.com/office/drawing/2016/5/14/chartex" xmlns:mc="http://schemas.openxmlformats.org/markup-compatibility/2006" xmlns:aink="http://schemas.microsoft.com/office/drawing/2016/ink" xmlns:am3d="http://schemas.microsoft.com/office/drawing/2017/model3d" xmlns:o="urn:schemas-microsoft-com:office:office" xmlns:oel="http://schemas.microsoft.com/office/2019/extlst" xmlns:r="http://schemas.openxmlformats.org/officeDocument/2006/relationships" xmlns:m="http://schemas.openxmlformats.org/officeDocument/2006/math" xmlns:v="urn:schemas-microsoft-com:vml" xmlns:wp14="http://schemas.microsoft.com/office/word/2010/wordprocessingDrawing" xmlns:wp="http://schemas.openxmlformats.org/drawingml/2006/wordprocessingDrawing" xmlns:w10="urn:schemas-microsoft-com:office:word" xmlns:w="http://schemas.openxmlformats.org/wordprocessingml/2006/main" xmlns:w14="http://schemas.microsoft.com/office/word/2010/wordml" xmlns:w15="http://schemas.microsoft.com/office/word/2012/wordml" xmlns:w16cex="http://schemas.microsoft.com/office/word/2018/wordml/cex" xmlns:w16cid="http://schemas.microsoft.com/office/word/2016/wordml/cid" xmlns:w16="http://schemas.microsoft.com/office/word/2018/wordml" xmlns:w16sdtdh="http://schemas.microsoft.com/office/word/2020/wordml/sdtdatahash" xmlns:w16se="http://schemas.microsoft.com/office/word/2015/wordml/symex" xmlns:wpg="http://schemas.microsoft.com/office/word/2010/wordprocessingGroup" xmlns:wpi="http://schemas.microsoft.com/office/word/2010/wordprocessingInk" xmlns:wne="http://schemas.microsoft.com/office/word/2006/wordml" xmlns:wps="http://schemas.microsoft.com/office/word/2010/wordprocessingShape" mc:Ignorable="w14 w15 w16se w16cid w16 w16cex w16sdtdh wp14">
   <w:body>
-    <w:p/>
+    <w:sdt>
+      <w:sdtPr>
+        <w:rPr>
+          <w:lang w:val="es-ES"/>
+        </w:rPr>
+        <w:id w:val="-1284265609"/>
+        <w:docPartObj>
+          <w:docPartGallery w:val="Table of Contents"/>
+          <w:docPartUnique/>
+        </w:docPartObj>
+      </w:sdtPr>
+      <w:sdtEndPr>
+        <w:rPr>
+          <w:rFonts w:ascii="Times New Roman" w:eastAsiaTheme="minorHAnsi" w:hAnsi="Times New Roman" w:cstheme="minorBidi"/>
+          <w:b/>
+          <w:bCs/>
+          <w:color w:val="auto"/>
+          <w:sz w:val="24"/>
+          <w:szCs w:val="22"/>
+          <w:lang w:eastAsia="en-US"/>
+        </w:rPr>
+      </w:sdtEndPr>
+      <w:sdtContent>
+        <w:p>
+          <w:pPr>
+            <w:pStyle w:val="TtuloTDC"/>
+            <w:numPr>
+              <w:ilvl w:val="0"/>
+              <w:numId w:val="0"/>
+            </w:numPr>
+            <w:rPr>
+              <w:rFonts w:ascii="Times New Roman" w:hAnsi="Times New Roman" w:cs="Times New Roman"/>
+              <w:b/>
+              <w:bCs/>
+              <w:color w:val="auto"/>
+            </w:rPr>
+          </w:pPr>
+          <w:r>
+            <w:rPr>
+              <w:rFonts w:ascii="Times New Roman" w:hAnsi="Times New Roman" w:cs="Times New Roman"/>
+              <w:b/>
+              <w:bCs/>
+              <w:color w:val="auto"/>
+              <w:lang w:val="es-ES"/>
+            </w:rPr>
+            <w:t>ÍNDICE</w:t>
+          </w:r>
+        </w:p>
+        <w:p>
+          <w:pPr>
+            <w:pStyle w:val="TDC1"/>
+            <w:tabs>
+              <w:tab w:val="left" w:pos="1100"/>
+              <w:tab w:val="right" w:leader="dot" w:pos="9016"/>
+            </w:tabs>
+            <w:rPr>
+              <w:rFonts w:asciiTheme="minorHAnsi" w:eastAsiaTheme="minorEastAsia" w:hAnsiTheme="minorHAnsi"/>
+              <w:noProof/>
+              <w:sz w:val="22"/>
+              <w:lang w:eastAsia="es-419"/>
+            </w:rPr>
+          </w:pPr>
+          <w:r>
+            <w:fldChar w:fldCharType="begin"/>
+          </w:r>
+          <w:r>
+            <w:instrText xml:space="preserve"> TOC \o "1-3" \h \z \u </w:instrText>
+          </w:r>
+          <w:r>
+            <w:fldChar w:fldCharType="separate"/>
+          </w:r>
+          <w:hyperlink w:anchor="_Toc124103609" w:history="1">
+            <w:r>
+              <w:rPr>
+                <w:rStyle w:val="Hipervnculo"/>
+                <w:noProof/>
+              </w:rPr>
+              <w:t>2</w:t>
+            </w:r>
+            <w:r>
+              <w:rPr>
+                <w:rFonts w:asciiTheme="minorHAnsi" w:eastAsiaTheme="minorEastAsia" w:hAnsiTheme="minorHAnsi"/>
+                <w:noProof/>
+                <w:sz w:val="22"/>
+                <w:lang w:eastAsia="es-419"/>
+              </w:rPr>
+              <w:tab/>
+            </w:r>
+            <w:r>
+              <w:rPr>
+                <w:rStyle w:val="Hipervnculo"/>
+                <w:noProof/>
+              </w:rPr>
+              <w:t>CAPÍTULO I: ASPECTOS INTRODUCTORIOS</w:t>
+            </w:r>
+            <w:r>
+              <w:rPr>
+                <w:noProof/>
+                <w:webHidden/>
+              </w:rPr>
+              <w:tab/>
+            </w:r>
+            <w:r>
+              <w:rPr>
+                <w:noProof/>
+                <w:webHidden/>
+              </w:rPr>
+              <w:fldChar w:fldCharType="begin"/>
+            </w:r>
+            <w:r>
+              <w:rPr>
+                <w:noProof/>
+                <w:webHidden/>
+              </w:rPr>
+              <w:instrText xml:space="preserve"> PAGEREF _Toc124103609 \h </w:instrText>
+            </w:r>
+            <w:r>
+              <w:rPr>
+                <w:noProof/>
+                <w:webHidden/>
+              </w:rPr>
+            </w:r>
+            <w:r>
+              <w:rPr>
+                <w:noProof/>
+                <w:webHidden/>
+              </w:rPr>
+              <w:fldChar w:fldCharType="separate"/>
+            </w:r>
+            <w:r>
+              <w:rPr>
+                <w:noProof/>
+                <w:webHidden/>
+              </w:rPr>
+              <w:t>3</w:t>
+            </w:r>
+            <w:r>
+              <w:rPr>
+                <w:noProof/>
+                <w:webHidden/>
+              </w:rPr>
+              <w:fldChar w:fldCharType="end"/>
+            </w:r>
+          </w:hyperlink>
+        </w:p>
+        <w:p>
+          <w:pPr>
+            <w:pStyle w:val="TDC2"/>
+            <w:tabs>
+              <w:tab w:val="left" w:pos="1540"/>
+              <w:tab w:val="right" w:leader="dot" w:pos="9016"/>
+            </w:tabs>
+            <w:rPr>
+              <w:rFonts w:asciiTheme="minorHAnsi" w:eastAsiaTheme="minorEastAsia" w:hAnsiTheme="minorHAnsi"/>
+              <w:noProof/>
+              <w:sz w:val="22"/>
+              <w:lang w:eastAsia="es-419"/>
+            </w:rPr>
+          </w:pPr>
+          <w:hyperlink w:anchor="_Toc124103610" w:history="1">
+            <w:r>
+              <w:rPr>
+                <w:rStyle w:val="Hipervnculo"/>
+                <w:noProof/>
+              </w:rPr>
+              <w:t>2.1</w:t>
+            </w:r>
+            <w:r>
+              <w:rPr>
+                <w:rFonts w:asciiTheme="minorHAnsi" w:eastAsiaTheme="minorEastAsia" w:hAnsiTheme="minorHAnsi"/>
+                <w:noProof/>
+                <w:sz w:val="22"/>
+                <w:lang w:eastAsia="es-419"/>
+              </w:rPr>
+              <w:tab/>
+            </w:r>
+            <w:r>
+              <w:rPr>
+                <w:rStyle w:val="Hipervnculo"/>
+                <w:noProof/>
+              </w:rPr>
+              <w:t>Antecedentes</w:t>
+            </w:r>
+            <w:r>
+              <w:rPr>
+                <w:noProof/>
+                <w:webHidden/>
+              </w:rPr>
+              <w:tab/>
+            </w:r>
+            <w:r>
+              <w:rPr>
+                <w:noProof/>
+                <w:webHidden/>
+              </w:rPr>
+              <w:fldChar w:fldCharType="begin"/>
+            </w:r>
+            <w:r>
+              <w:rPr>
+                <w:noProof/>
+                <w:webHidden/>
+              </w:rPr>
+              <w:instrText xml:space="preserve"> PAGEREF _Toc124103610 \h </w:instrText>
+            </w:r>
+            <w:r>
+              <w:rPr>
+                <w:noProof/>
+                <w:webHidden/>
+              </w:rPr>
+            </w:r>
+            <w:r>
+              <w:rPr>
+                <w:noProof/>
+                <w:webHidden/>
+              </w:rPr>
+              <w:fldChar w:fldCharType="separate"/>
+            </w:r>
+            <w:r>
+              <w:rPr>
+                <w:noProof/>
+                <w:webHidden/>
+              </w:rPr>
+              <w:t>4</w:t>
+            </w:r>
+            <w:r>
+              <w:rPr>
+                <w:noProof/>
+                <w:webHidden/>
+              </w:rPr>
+              <w:fldChar w:fldCharType="end"/>
+            </w:r>
+          </w:hyperlink>
+        </w:p>
+        <w:p>
+          <w:pPr>
+            <w:pStyle w:val="TDC2"/>
+            <w:tabs>
+              <w:tab w:val="left" w:pos="1540"/>
+              <w:tab w:val="right" w:leader="dot" w:pos="9016"/>
+            </w:tabs>
+            <w:rPr>
+              <w:rFonts w:asciiTheme="minorHAnsi" w:eastAsiaTheme="minorEastAsia" w:hAnsiTheme="minorHAnsi"/>
+              <w:noProof/>
+              <w:sz w:val="22"/>
+              <w:lang w:eastAsia="es-419"/>
+            </w:rPr>
+          </w:pPr>
+          <w:hyperlink w:anchor="_Toc124103611" w:history="1">
+            <w:r>
+              <w:rPr>
+                <w:rStyle w:val="Hipervnculo"/>
+                <w:noProof/>
+              </w:rPr>
+              <w:t>2.2</w:t>
+            </w:r>
+            <w:r>
+              <w:rPr>
+                <w:rFonts w:asciiTheme="minorHAnsi" w:eastAsiaTheme="minorEastAsia" w:hAnsiTheme="minorHAnsi"/>
+                <w:noProof/>
+                <w:sz w:val="22"/>
+                <w:lang w:eastAsia="es-419"/>
+              </w:rPr>
+              <w:tab/>
+            </w:r>
+            <w:r>
+              <w:rPr>
+                <w:rStyle w:val="Hipervnculo"/>
+                <w:noProof/>
+              </w:rPr>
+              <w:t>Planteamiento del problema</w:t>
+            </w:r>
+            <w:r>
+              <w:rPr>
+                <w:noProof/>
+                <w:webHidden/>
+              </w:rPr>
+              <w:tab/>
+            </w:r>
+            <w:r>
+              <w:rPr>
+                <w:noProof/>
+                <w:webHidden/>
+              </w:rPr>
+              <w:fldChar w:fldCharType="begin"/>
+            </w:r>
+            <w:r>
+              <w:rPr>
+                <w:noProof/>
+                <w:webHidden/>
+              </w:rPr>
+              <w:instrText xml:space="preserve"> PAGEREF _Toc124103611 \h </w:instrText>
+            </w:r>
+            <w:r>
+              <w:rPr>
+                <w:noProof/>
+                <w:webHidden/>
+              </w:rPr>
+            </w:r>
+            <w:r>
+              <w:rPr>
+                <w:noProof/>
+                <w:webHidden/>
+              </w:rPr>
+              <w:fldChar w:fldCharType="separate"/>
+            </w:r>
+            <w:r>
+              <w:rPr>
+                <w:noProof/>
+                <w:webHidden/>
+              </w:rPr>
+              <w:t>4</w:t>
+            </w:r>
+            <w:r>
+              <w:rPr>
+                <w:noProof/>
+                <w:webHidden/>
+              </w:rPr>
+              <w:fldChar w:fldCharType="end"/>
+            </w:r>
+          </w:hyperlink>
+        </w:p>
+        <w:p>
+          <w:pPr>
+            <w:pStyle w:val="TDC2"/>
+            <w:tabs>
+              <w:tab w:val="left" w:pos="1540"/>
+              <w:tab w:val="right" w:leader="dot" w:pos="9016"/>
+            </w:tabs>
+            <w:rPr>
+              <w:rFonts w:asciiTheme="minorHAnsi" w:eastAsiaTheme="minorEastAsia" w:hAnsiTheme="minorHAnsi"/>
+              <w:noProof/>
+              <w:sz w:val="22"/>
+              <w:lang w:eastAsia="es-419"/>
+            </w:rPr>
+          </w:pPr>
+          <w:hyperlink w:anchor="_Toc124103612" w:history="1">
+            <w:r>
+              <w:rPr>
+                <w:rStyle w:val="Hipervnculo"/>
+                <w:noProof/>
+              </w:rPr>
+              <w:t>2.3</w:t>
+            </w:r>
+            <w:r>
+              <w:rPr>
+                <w:rFonts w:asciiTheme="minorHAnsi" w:eastAsiaTheme="minorEastAsia" w:hAnsiTheme="minorHAnsi"/>
+                <w:noProof/>
+                <w:sz w:val="22"/>
+                <w:lang w:eastAsia="es-419"/>
+              </w:rPr>
+              <w:tab/>
+            </w:r>
+            <w:r>
+              <w:rPr>
+                <w:rStyle w:val="Hipervnculo"/>
+                <w:noProof/>
+              </w:rPr>
+              <w:t>Justificación</w:t>
+            </w:r>
+            <w:r>
+              <w:rPr>
+                <w:noProof/>
+                <w:webHidden/>
+              </w:rPr>
+              <w:tab/>
+            </w:r>
+            <w:r>
+              <w:rPr>
+                <w:noProof/>
+                <w:webHidden/>
+              </w:rPr>
+              <w:fldChar w:fldCharType="begin"/>
+            </w:r>
+            <w:r>
+              <w:rPr>
+                <w:noProof/>
+                <w:webHidden/>
+              </w:rPr>
+              <w:instrText xml:space="preserve"> PAGEREF _Toc124103612 \h </w:instrText>
+            </w:r>
+            <w:r>
+              <w:rPr>
+                <w:noProof/>
+                <w:webHidden/>
+              </w:rPr>
+            </w:r>
+            <w:r>
+              <w:rPr>
+                <w:noProof/>
+                <w:webHidden/>
+              </w:rPr>
+              <w:fldChar w:fldCharType="separate"/>
+            </w:r>
+            <w:r>
+              <w:rPr>
+                <w:noProof/>
+                <w:webHidden/>
+              </w:rPr>
+              <w:t>4</w:t>
+            </w:r>
+            <w:r>
+              <w:rPr>
+                <w:noProof/>
+                <w:webHidden/>
+              </w:rPr>
+              <w:fldChar w:fldCharType="end"/>
+            </w:r>
+          </w:hyperlink>
+        </w:p>
+        <w:p>
+          <w:pPr>
+            <w:pStyle w:val="TDC2"/>
+            <w:tabs>
+              <w:tab w:val="left" w:pos="1540"/>
+              <w:tab w:val="right" w:leader="dot" w:pos="9016"/>
+            </w:tabs>
+            <w:rPr>
+              <w:rFonts w:asciiTheme="minorHAnsi" w:eastAsiaTheme="minorEastAsia" w:hAnsiTheme="minorHAnsi"/>
+              <w:noProof/>
+              <w:sz w:val="22"/>
+              <w:lang w:eastAsia="es-419"/>
+            </w:rPr>
+          </w:pPr>
+          <w:hyperlink w:anchor="_Toc124103613" w:history="1">
+            <w:r>
+              <w:rPr>
+                <w:rStyle w:val="Hipervnculo"/>
+                <w:noProof/>
+              </w:rPr>
+              <w:t>2.4</w:t>
+            </w:r>
+            <w:r>
+              <w:rPr>
+                <w:rFonts w:asciiTheme="minorHAnsi" w:eastAsiaTheme="minorEastAsia" w:hAnsiTheme="minorHAnsi"/>
+                <w:noProof/>
+                <w:sz w:val="22"/>
+                <w:lang w:eastAsia="es-419"/>
+              </w:rPr>
+              <w:tab/>
+            </w:r>
+            <w:r>
+              <w:rPr>
+                <w:rStyle w:val="Hipervnculo"/>
+                <w:noProof/>
+              </w:rPr>
+              <w:t>Objetivos</w:t>
+            </w:r>
+            <w:r>
+              <w:rPr>
+                <w:noProof/>
+                <w:webHidden/>
+              </w:rPr>
+              <w:tab/>
+            </w:r>
+            <w:r>
+              <w:rPr>
+                <w:noProof/>
+                <w:webHidden/>
+              </w:rPr>
+              <w:fldChar w:fldCharType="begin"/>
+            </w:r>
+            <w:r>
+              <w:rPr>
+                <w:noProof/>
+                <w:webHidden/>
+              </w:rPr>
+              <w:instrText xml:space="preserve"> PAGEREF _Toc124103613 \h </w:instrText>
+            </w:r>
+            <w:r>
+              <w:rPr>
+                <w:noProof/>
+                <w:webHidden/>
+              </w:rPr>
+            </w:r>
+            <w:r>
+              <w:rPr>
+                <w:noProof/>
+                <w:webHidden/>
+              </w:rPr>
+              <w:fldChar w:fldCharType="separate"/>
+            </w:r>
+            <w:r>
+              <w:rPr>
+                <w:noProof/>
+                <w:webHidden/>
+              </w:rPr>
+              <w:t>4</w:t>
+            </w:r>
+            <w:r>
+              <w:rPr>
+                <w:noProof/>
+                <w:webHidden/>
+              </w:rPr>
+              <w:fldChar w:fldCharType="end"/>
+            </w:r>
+          </w:hyperlink>
+        </w:p>
+        <w:p>
+          <w:pPr>
+            <w:pStyle w:val="TDC1"/>
+            <w:tabs>
+              <w:tab w:val="left" w:pos="1100"/>
+              <w:tab w:val="right" w:leader="dot" w:pos="9016"/>
+            </w:tabs>
+            <w:rPr>
+              <w:rFonts w:asciiTheme="minorHAnsi" w:eastAsiaTheme="minorEastAsia" w:hAnsiTheme="minorHAnsi"/>
+              <w:noProof/>
+              <w:sz w:val="22"/>
+              <w:lang w:eastAsia="es-419"/>
+            </w:rPr>
+          </w:pPr>
+          <w:hyperlink w:anchor="_Toc124103614" w:history="1">
+            <w:r>
+              <w:rPr>
+                <w:rStyle w:val="Hipervnculo"/>
+                <w:noProof/>
+              </w:rPr>
+              <w:t>3</w:t>
+            </w:r>
+            <w:r>
+              <w:rPr>
+                <w:rFonts w:asciiTheme="minorHAnsi" w:eastAsiaTheme="minorEastAsia" w:hAnsiTheme="minorHAnsi"/>
+                <w:noProof/>
+                <w:sz w:val="22"/>
+                <w:lang w:eastAsia="es-419"/>
+              </w:rPr>
+              <w:tab/>
+            </w:r>
+            <w:r>
+              <w:rPr>
+                <w:rStyle w:val="Hipervnculo"/>
+                <w:noProof/>
+              </w:rPr>
+              <w:t>CAPÍTULO II: ASPECTOS TEÓRICOS</w:t>
+            </w:r>
+            <w:r>
+              <w:rPr>
+                <w:noProof/>
+                <w:webHidden/>
+              </w:rPr>
+              <w:tab/>
+            </w:r>
+            <w:r>
+              <w:rPr>
+                <w:noProof/>
+                <w:webHidden/>
+              </w:rPr>
+              <w:fldChar w:fldCharType="begin"/>
+            </w:r>
+            <w:r>
+              <w:rPr>
+                <w:noProof/>
+                <w:webHidden/>
+              </w:rPr>
+              <w:instrText xml:space="preserve"> PAGEREF _Toc124103614 \h </w:instrText>
+            </w:r>
+            <w:r>
+              <w:rPr>
+                <w:noProof/>
+                <w:webHidden/>
+              </w:rPr>
+            </w:r>
+            <w:r>
+              <w:rPr>
+                <w:noProof/>
+                <w:webHidden/>
+              </w:rPr>
+              <w:fldChar w:fldCharType="separate"/>
+            </w:r>
+            <w:r>
+              <w:rPr>
+                <w:noProof/>
+                <w:webHidden/>
+              </w:rPr>
+              <w:t>5</w:t>
+            </w:r>
+            <w:r>
+              <w:rPr>
+                <w:noProof/>
+                <w:webHidden/>
+              </w:rPr>
+              <w:fldChar w:fldCharType="end"/>
+            </w:r>
+          </w:hyperlink>
+        </w:p>
+        <w:p>
+          <w:pPr>
+            <w:pStyle w:val="TDC2"/>
+            <w:tabs>
+              <w:tab w:val="left" w:pos="1540"/>
+              <w:tab w:val="right" w:leader="dot" w:pos="9016"/>
+            </w:tabs>
+            <w:rPr>
+              <w:rFonts w:asciiTheme="minorHAnsi" w:eastAsiaTheme="minorEastAsia" w:hAnsiTheme="minorHAnsi"/>
+              <w:noProof/>
+              <w:sz w:val="22"/>
+              <w:lang w:eastAsia="es-419"/>
+            </w:rPr>
+          </w:pPr>
+          <w:hyperlink w:anchor="_Toc124103615" w:history="1">
+            <w:r>
+              <w:rPr>
+                <w:rStyle w:val="Hipervnculo"/>
+                <w:noProof/>
+              </w:rPr>
+              <w:t>3.1</w:t>
+            </w:r>
+            <w:r>
+              <w:rPr>
+                <w:rFonts w:asciiTheme="minorHAnsi" w:eastAsiaTheme="minorEastAsia" w:hAnsiTheme="minorHAnsi"/>
+                <w:noProof/>
+                <w:sz w:val="22"/>
+                <w:lang w:eastAsia="es-419"/>
+              </w:rPr>
+              <w:tab/>
+            </w:r>
+            <w:r>
+              <w:rPr>
+                <w:rStyle w:val="Hipervnculo"/>
+                <w:noProof/>
+              </w:rPr>
+              <w:t>Historia del desarrollo móvil con Inteligencia Artificial</w:t>
+            </w:r>
+            <w:r>
+              <w:rPr>
+                <w:noProof/>
+                <w:webHidden/>
+              </w:rPr>
+              <w:tab/>
+            </w:r>
+            <w:r>
+              <w:rPr>
+                <w:noProof/>
+                <w:webHidden/>
+              </w:rPr>
+              <w:fldChar w:fldCharType="begin"/>
+            </w:r>
+            <w:r>
+              <w:rPr>
+                <w:noProof/>
+                <w:webHidden/>
+              </w:rPr>
+              <w:instrText xml:space="preserve"> PAGEREF _Toc124103615 \h </w:instrText>
+            </w:r>
+            <w:r>
+              <w:rPr>
+                <w:noProof/>
+                <w:webHidden/>
+              </w:rPr>
+            </w:r>
+            <w:r>
+              <w:rPr>
+                <w:noProof/>
+                <w:webHidden/>
+              </w:rPr>
+              <w:fldChar w:fldCharType="separate"/>
+            </w:r>
+            <w:r>
+              <w:rPr>
+                <w:noProof/>
+                <w:webHidden/>
+              </w:rPr>
+              <w:t>6</w:t>
+            </w:r>
+            <w:r>
+              <w:rPr>
+                <w:noProof/>
+                <w:webHidden/>
+              </w:rPr>
+              <w:fldChar w:fldCharType="end"/>
+            </w:r>
+          </w:hyperlink>
+        </w:p>
+        <w:p>
+          <w:pPr>
+            <w:pStyle w:val="TDC2"/>
+            <w:tabs>
+              <w:tab w:val="left" w:pos="1540"/>
+              <w:tab w:val="right" w:leader="dot" w:pos="9016"/>
+            </w:tabs>
+            <w:rPr>
+              <w:rFonts w:asciiTheme="minorHAnsi" w:eastAsiaTheme="minorEastAsia" w:hAnsiTheme="minorHAnsi"/>
+              <w:noProof/>
+              <w:sz w:val="22"/>
+              <w:lang w:eastAsia="es-419"/>
+            </w:rPr>
+          </w:pPr>
+          <w:hyperlink w:anchor="_Toc124103616" w:history="1">
+            <w:r>
+              <w:rPr>
+                <w:rStyle w:val="Hipervnculo"/>
+                <w:noProof/>
+              </w:rPr>
+              <w:t>3.2</w:t>
+            </w:r>
+            <w:r>
+              <w:rPr>
+                <w:rFonts w:asciiTheme="minorHAnsi" w:eastAsiaTheme="minorEastAsia" w:hAnsiTheme="minorHAnsi"/>
+                <w:noProof/>
+                <w:sz w:val="22"/>
+                <w:lang w:eastAsia="es-419"/>
+              </w:rPr>
+              <w:tab/>
+            </w:r>
+            <w:r>
+              <w:rPr>
+                <w:rStyle w:val="Hipervnculo"/>
+                <w:noProof/>
+              </w:rPr>
+              <w:t>Características de la Inteligencia Artificial en entorno móvil</w:t>
+            </w:r>
+            <w:r>
+              <w:rPr>
+                <w:noProof/>
+                <w:webHidden/>
+              </w:rPr>
+              <w:tab/>
+            </w:r>
+            <w:r>
+              <w:rPr>
+                <w:noProof/>
+                <w:webHidden/>
+              </w:rPr>
+              <w:fldChar w:fldCharType="begin"/>
+            </w:r>
+            <w:r>
+              <w:rPr>
+                <w:noProof/>
+                <w:webHidden/>
+              </w:rPr>
+              <w:instrText xml:space="preserve"> PAGEREF _Toc124103616 \h </w:instrText>
+            </w:r>
+            <w:r>
+              <w:rPr>
+                <w:noProof/>
+                <w:webHidden/>
+              </w:rPr>
+            </w:r>
+            <w:r>
+              <w:rPr>
+                <w:noProof/>
+                <w:webHidden/>
+              </w:rPr>
+              <w:fldChar w:fldCharType="separate"/>
+            </w:r>
+            <w:r>
+              <w:rPr>
+                <w:noProof/>
+                <w:webHidden/>
+              </w:rPr>
+              <w:t>6</w:t>
+            </w:r>
+            <w:r>
+              <w:rPr>
+                <w:noProof/>
+                <w:webHidden/>
+              </w:rPr>
+              <w:fldChar w:fldCharType="end"/>
+            </w:r>
+          </w:hyperlink>
+        </w:p>
+        <w:p>
+          <w:pPr>
+            <w:pStyle w:val="TDC2"/>
+            <w:tabs>
+              <w:tab w:val="left" w:pos="1540"/>
+              <w:tab w:val="right" w:leader="dot" w:pos="9016"/>
+            </w:tabs>
+            <w:rPr>
+              <w:rFonts w:asciiTheme="minorHAnsi" w:eastAsiaTheme="minorEastAsia" w:hAnsiTheme="minorHAnsi"/>
+              <w:noProof/>
+              <w:sz w:val="22"/>
+              <w:lang w:eastAsia="es-419"/>
+            </w:rPr>
+          </w:pPr>
+          <w:hyperlink w:anchor="_Toc124103617" w:history="1">
+            <w:r>
+              <w:rPr>
+                <w:rStyle w:val="Hipervnculo"/>
+                <w:noProof/>
+              </w:rPr>
+              <w:t>3.3</w:t>
+            </w:r>
+            <w:r>
+              <w:rPr>
+                <w:rFonts w:asciiTheme="minorHAnsi" w:eastAsiaTheme="minorEastAsia" w:hAnsiTheme="minorHAnsi"/>
+                <w:noProof/>
+                <w:sz w:val="22"/>
+                <w:lang w:eastAsia="es-419"/>
+              </w:rPr>
+              <w:tab/>
+            </w:r>
+            <w:r>
+              <w:rPr>
+                <w:rStyle w:val="Hipervnculo"/>
+                <w:noProof/>
+              </w:rPr>
+              <w:t>Ejemplos/Casos de Inteligencia Artificial en dispositivos móviles</w:t>
+            </w:r>
+            <w:r>
+              <w:rPr>
+                <w:noProof/>
+                <w:webHidden/>
+              </w:rPr>
+              <w:tab/>
+            </w:r>
+            <w:r>
+              <w:rPr>
+                <w:noProof/>
+                <w:webHidden/>
+              </w:rPr>
+              <w:fldChar w:fldCharType="begin"/>
+            </w:r>
+            <w:r>
+              <w:rPr>
+                <w:noProof/>
+                <w:webHidden/>
+              </w:rPr>
+              <w:instrText xml:space="preserve"> PAGEREF _Toc124103617 \h </w:instrText>
+            </w:r>
+            <w:r>
+              <w:rPr>
+                <w:noProof/>
+                <w:webHidden/>
+              </w:rPr>
+            </w:r>
+            <w:r>
+              <w:rPr>
+                <w:noProof/>
+                <w:webHidden/>
+              </w:rPr>
+              <w:fldChar w:fldCharType="separate"/>
+            </w:r>
+            <w:r>
+              <w:rPr>
+                <w:noProof/>
+                <w:webHidden/>
+              </w:rPr>
+              <w:t>6</w:t>
+            </w:r>
+            <w:r>
+              <w:rPr>
+                <w:noProof/>
+                <w:webHidden/>
+              </w:rPr>
+              <w:fldChar w:fldCharType="end"/>
+            </w:r>
+          </w:hyperlink>
+        </w:p>
+        <w:p>
+          <w:pPr>
+            <w:pStyle w:val="TDC2"/>
+            <w:tabs>
+              <w:tab w:val="left" w:pos="1540"/>
+              <w:tab w:val="right" w:leader="dot" w:pos="9016"/>
+            </w:tabs>
+            <w:rPr>
+              <w:rFonts w:asciiTheme="minorHAnsi" w:eastAsiaTheme="minorEastAsia" w:hAnsiTheme="minorHAnsi"/>
+              <w:noProof/>
+              <w:sz w:val="22"/>
+              <w:lang w:eastAsia="es-419"/>
+            </w:rPr>
+          </w:pPr>
+          <w:hyperlink w:anchor="_Toc124103618" w:history="1">
+            <w:r>
+              <w:rPr>
+                <w:rStyle w:val="Hipervnculo"/>
+                <w:noProof/>
+              </w:rPr>
+              <w:t>3.4</w:t>
+            </w:r>
+            <w:r>
+              <w:rPr>
+                <w:rFonts w:asciiTheme="minorHAnsi" w:eastAsiaTheme="minorEastAsia" w:hAnsiTheme="minorHAnsi"/>
+                <w:noProof/>
+                <w:sz w:val="22"/>
+                <w:lang w:eastAsia="es-419"/>
+              </w:rPr>
+              <w:tab/>
+            </w:r>
+            <w:r>
+              <w:rPr>
+                <w:rStyle w:val="Hipervnculo"/>
+                <w:noProof/>
+              </w:rPr>
+              <w:t>Anaconda y Android Studio (Entornos de desarrollo)</w:t>
+            </w:r>
+            <w:r>
+              <w:rPr>
+                <w:noProof/>
+                <w:webHidden/>
+              </w:rPr>
+              <w:tab/>
+            </w:r>
+            <w:r>
+              <w:rPr>
+                <w:noProof/>
+                <w:webHidden/>
+              </w:rPr>
+              <w:fldChar w:fldCharType="begin"/>
+            </w:r>
+            <w:r>
+              <w:rPr>
+                <w:noProof/>
+                <w:webHidden/>
+              </w:rPr>
+              <w:instrText xml:space="preserve"> PAGEREF _Toc124103618 \h </w:instrText>
+            </w:r>
+            <w:r>
+              <w:rPr>
+                <w:noProof/>
+                <w:webHidden/>
+              </w:rPr>
+            </w:r>
+            <w:r>
+              <w:rPr>
+                <w:noProof/>
+                <w:webHidden/>
+              </w:rPr>
+              <w:fldChar w:fldCharType="separate"/>
+            </w:r>
+            <w:r>
+              <w:rPr>
+                <w:noProof/>
+                <w:webHidden/>
+              </w:rPr>
+              <w:t>6</w:t>
+            </w:r>
+            <w:r>
+              <w:rPr>
+                <w:noProof/>
+                <w:webHidden/>
+              </w:rPr>
+              <w:fldChar w:fldCharType="end"/>
+            </w:r>
+          </w:hyperlink>
+        </w:p>
+        <w:p>
+          <w:pPr>
+            <w:pStyle w:val="TDC1"/>
+            <w:tabs>
+              <w:tab w:val="left" w:pos="1100"/>
+              <w:tab w:val="right" w:leader="dot" w:pos="9016"/>
+            </w:tabs>
+            <w:rPr>
+              <w:rFonts w:asciiTheme="minorHAnsi" w:eastAsiaTheme="minorEastAsia" w:hAnsiTheme="minorHAnsi"/>
+              <w:noProof/>
+              <w:sz w:val="22"/>
+              <w:lang w:eastAsia="es-419"/>
+            </w:rPr>
+          </w:pPr>
+          <w:hyperlink w:anchor="_Toc124103619" w:history="1">
+            <w:r>
+              <w:rPr>
+                <w:rStyle w:val="Hipervnculo"/>
+                <w:noProof/>
+              </w:rPr>
+              <w:t>4</w:t>
+            </w:r>
+            <w:r>
+              <w:rPr>
+                <w:rFonts w:asciiTheme="minorHAnsi" w:eastAsiaTheme="minorEastAsia" w:hAnsiTheme="minorHAnsi"/>
+                <w:noProof/>
+                <w:sz w:val="22"/>
+                <w:lang w:eastAsia="es-419"/>
+              </w:rPr>
+              <w:tab/>
+            </w:r>
+            <w:r>
+              <w:rPr>
+                <w:rStyle w:val="Hipervnculo"/>
+                <w:noProof/>
+              </w:rPr>
+              <w:t>CAPÍTULO III: METODOLOGÍA</w:t>
+            </w:r>
+            <w:r>
+              <w:rPr>
+                <w:noProof/>
+                <w:webHidden/>
+              </w:rPr>
+              <w:tab/>
+            </w:r>
+            <w:r>
+              <w:rPr>
+                <w:noProof/>
+                <w:webHidden/>
+              </w:rPr>
+              <w:fldChar w:fldCharType="begin"/>
+            </w:r>
+            <w:r>
+              <w:rPr>
+                <w:noProof/>
+                <w:webHidden/>
+              </w:rPr>
+              <w:instrText xml:space="preserve"> PAGEREF _Toc124103619 \h </w:instrText>
+            </w:r>
+            <w:r>
+              <w:rPr>
+                <w:noProof/>
+                <w:webHidden/>
+              </w:rPr>
+            </w:r>
+            <w:r>
+              <w:rPr>
+                <w:noProof/>
+                <w:webHidden/>
+              </w:rPr>
+              <w:fldChar w:fldCharType="separate"/>
+            </w:r>
+            <w:r>
+              <w:rPr>
+                <w:noProof/>
+                <w:webHidden/>
+              </w:rPr>
+              <w:t>7</w:t>
+            </w:r>
+            <w:r>
+              <w:rPr>
+                <w:noProof/>
+                <w:webHidden/>
+              </w:rPr>
+              <w:fldChar w:fldCharType="end"/>
+            </w:r>
+          </w:hyperlink>
+        </w:p>
+        <w:p>
+          <w:pPr>
+            <w:pStyle w:val="TDC2"/>
+            <w:tabs>
+              <w:tab w:val="left" w:pos="1540"/>
+              <w:tab w:val="right" w:leader="dot" w:pos="9016"/>
+            </w:tabs>
+            <w:rPr>
+              <w:rFonts w:asciiTheme="minorHAnsi" w:eastAsiaTheme="minorEastAsia" w:hAnsiTheme="minorHAnsi"/>
+              <w:noProof/>
+              <w:sz w:val="22"/>
+              <w:lang w:eastAsia="es-419"/>
+            </w:rPr>
+          </w:pPr>
+          <w:hyperlink w:anchor="_Toc124103620" w:history="1">
+            <w:r>
+              <w:rPr>
+                <w:rStyle w:val="Hipervnculo"/>
+                <w:noProof/>
+              </w:rPr>
+              <w:t>4.1</w:t>
+            </w:r>
+            <w:r>
+              <w:rPr>
+                <w:rFonts w:asciiTheme="minorHAnsi" w:eastAsiaTheme="minorEastAsia" w:hAnsiTheme="minorHAnsi"/>
+                <w:noProof/>
+                <w:sz w:val="22"/>
+                <w:lang w:eastAsia="es-419"/>
+              </w:rPr>
+              <w:tab/>
+            </w:r>
+            <w:r>
+              <w:rPr>
+                <w:rStyle w:val="Hipervnculo"/>
+                <w:noProof/>
+              </w:rPr>
+              <w:t>Diseño metodológico</w:t>
+            </w:r>
+            <w:r>
+              <w:rPr>
+                <w:noProof/>
+                <w:webHidden/>
+              </w:rPr>
+              <w:tab/>
+            </w:r>
+            <w:r>
+              <w:rPr>
+                <w:noProof/>
+                <w:webHidden/>
+              </w:rPr>
+              <w:fldChar w:fldCharType="begin"/>
+            </w:r>
+            <w:r>
+              <w:rPr>
+                <w:noProof/>
+                <w:webHidden/>
+              </w:rPr>
+              <w:instrText xml:space="preserve"> PAGEREF _Toc124103620 \h </w:instrText>
+            </w:r>
+            <w:r>
+              <w:rPr>
+                <w:noProof/>
+                <w:webHidden/>
+              </w:rPr>
+            </w:r>
+            <w:r>
+              <w:rPr>
+                <w:noProof/>
+                <w:webHidden/>
+              </w:rPr>
+              <w:fldChar w:fldCharType="separate"/>
+            </w:r>
+            <w:r>
+              <w:rPr>
+                <w:noProof/>
+                <w:webHidden/>
+              </w:rPr>
+              <w:t>8</w:t>
+            </w:r>
+            <w:r>
+              <w:rPr>
+                <w:noProof/>
+                <w:webHidden/>
+              </w:rPr>
+              <w:fldChar w:fldCharType="end"/>
+            </w:r>
+          </w:hyperlink>
+        </w:p>
+        <w:p>
+          <w:pPr>
+            <w:pStyle w:val="TDC2"/>
+            <w:tabs>
+              <w:tab w:val="left" w:pos="1540"/>
+              <w:tab w:val="right" w:leader="dot" w:pos="9016"/>
+            </w:tabs>
+            <w:rPr>
+              <w:rFonts w:asciiTheme="minorHAnsi" w:eastAsiaTheme="minorEastAsia" w:hAnsiTheme="minorHAnsi"/>
+              <w:noProof/>
+              <w:sz w:val="22"/>
+              <w:lang w:eastAsia="es-419"/>
+            </w:rPr>
+          </w:pPr>
+          <w:hyperlink w:anchor="_Toc124103621" w:history="1">
+            <w:r>
+              <w:rPr>
+                <w:rStyle w:val="Hipervnculo"/>
+                <w:noProof/>
+              </w:rPr>
+              <w:t>4.2</w:t>
+            </w:r>
+            <w:r>
+              <w:rPr>
+                <w:rFonts w:asciiTheme="minorHAnsi" w:eastAsiaTheme="minorEastAsia" w:hAnsiTheme="minorHAnsi"/>
+                <w:noProof/>
+                <w:sz w:val="22"/>
+                <w:lang w:eastAsia="es-419"/>
+              </w:rPr>
+              <w:tab/>
+            </w:r>
+            <w:r>
+              <w:rPr>
+                <w:rStyle w:val="Hipervnculo"/>
+                <w:noProof/>
+              </w:rPr>
+              <w:t>Etapas de la investigación</w:t>
+            </w:r>
+            <w:r>
+              <w:rPr>
+                <w:noProof/>
+                <w:webHidden/>
+              </w:rPr>
+              <w:tab/>
+            </w:r>
+            <w:r>
+              <w:rPr>
+                <w:noProof/>
+                <w:webHidden/>
+              </w:rPr>
+              <w:fldChar w:fldCharType="begin"/>
+            </w:r>
+            <w:r>
+              <w:rPr>
+                <w:noProof/>
+                <w:webHidden/>
+              </w:rPr>
+              <w:instrText xml:space="preserve"> PAGEREF _Toc124103621 \h </w:instrText>
+            </w:r>
+            <w:r>
+              <w:rPr>
+                <w:noProof/>
+                <w:webHidden/>
+              </w:rPr>
+            </w:r>
+            <w:r>
+              <w:rPr>
+                <w:noProof/>
+                <w:webHidden/>
+              </w:rPr>
+              <w:fldChar w:fldCharType="separate"/>
+            </w:r>
+            <w:r>
+              <w:rPr>
+                <w:noProof/>
+                <w:webHidden/>
+              </w:rPr>
+              <w:t>8</w:t>
+            </w:r>
+            <w:r>
+              <w:rPr>
+                <w:noProof/>
+                <w:webHidden/>
+              </w:rPr>
+              <w:fldChar w:fldCharType="end"/>
+            </w:r>
+          </w:hyperlink>
+        </w:p>
+        <w:p>
+          <w:pPr>
+            <w:pStyle w:val="TDC3"/>
+            <w:tabs>
+              <w:tab w:val="left" w:pos="1900"/>
+              <w:tab w:val="right" w:leader="dot" w:pos="9016"/>
+            </w:tabs>
+            <w:rPr>
+              <w:rFonts w:asciiTheme="minorHAnsi" w:eastAsiaTheme="minorEastAsia" w:hAnsiTheme="minorHAnsi"/>
+              <w:noProof/>
+              <w:sz w:val="22"/>
+              <w:lang w:eastAsia="es-419"/>
+            </w:rPr>
+          </w:pPr>
+          <w:hyperlink w:anchor="_Toc124103622" w:history="1">
+            <w:r>
+              <w:rPr>
+                <w:rStyle w:val="Hipervnculo"/>
+                <w:noProof/>
+              </w:rPr>
+              <w:t>4.2.1</w:t>
+            </w:r>
+            <w:r>
+              <w:rPr>
+                <w:rFonts w:asciiTheme="minorHAnsi" w:eastAsiaTheme="minorEastAsia" w:hAnsiTheme="minorHAnsi"/>
+                <w:noProof/>
+                <w:sz w:val="22"/>
+                <w:lang w:eastAsia="es-419"/>
+              </w:rPr>
+              <w:tab/>
+            </w:r>
+            <w:r>
+              <w:rPr>
+                <w:rStyle w:val="Hipervnculo"/>
+                <w:noProof/>
+              </w:rPr>
+              <w:t>Recolección de información</w:t>
+            </w:r>
+            <w:r>
+              <w:rPr>
+                <w:noProof/>
+                <w:webHidden/>
+              </w:rPr>
+              <w:tab/>
+            </w:r>
+            <w:r>
+              <w:rPr>
+                <w:noProof/>
+                <w:webHidden/>
+              </w:rPr>
+              <w:fldChar w:fldCharType="begin"/>
+            </w:r>
+            <w:r>
+              <w:rPr>
+                <w:noProof/>
+                <w:webHidden/>
+              </w:rPr>
+              <w:instrText xml:space="preserve"> PAGEREF _Toc124103622 \h </w:instrText>
+            </w:r>
+            <w:r>
+              <w:rPr>
+                <w:noProof/>
+                <w:webHidden/>
+              </w:rPr>
+            </w:r>
+            <w:r>
+              <w:rPr>
+                <w:noProof/>
+                <w:webHidden/>
+              </w:rPr>
+              <w:fldChar w:fldCharType="separate"/>
+            </w:r>
+            <w:r>
+              <w:rPr>
+                <w:noProof/>
+                <w:webHidden/>
+              </w:rPr>
+              <w:t>8</w:t>
+            </w:r>
+            <w:r>
+              <w:rPr>
+                <w:noProof/>
+                <w:webHidden/>
+              </w:rPr>
+              <w:fldChar w:fldCharType="end"/>
+            </w:r>
+          </w:hyperlink>
+        </w:p>
+        <w:p>
+          <w:pPr>
+            <w:pStyle w:val="TDC3"/>
+            <w:tabs>
+              <w:tab w:val="left" w:pos="1900"/>
+              <w:tab w:val="right" w:leader="dot" w:pos="9016"/>
+            </w:tabs>
+            <w:rPr>
+              <w:rFonts w:asciiTheme="minorHAnsi" w:eastAsiaTheme="minorEastAsia" w:hAnsiTheme="minorHAnsi"/>
+              <w:noProof/>
+              <w:sz w:val="22"/>
+              <w:lang w:eastAsia="es-419"/>
+            </w:rPr>
+          </w:pPr>
+          <w:hyperlink w:anchor="_Toc124103623" w:history="1">
+            <w:r>
+              <w:rPr>
+                <w:rStyle w:val="Hipervnculo"/>
+                <w:noProof/>
+              </w:rPr>
+              <w:t>4.2.2</w:t>
+            </w:r>
+            <w:r>
+              <w:rPr>
+                <w:rFonts w:asciiTheme="minorHAnsi" w:eastAsiaTheme="minorEastAsia" w:hAnsiTheme="minorHAnsi"/>
+                <w:noProof/>
+                <w:sz w:val="22"/>
+                <w:lang w:eastAsia="es-419"/>
+              </w:rPr>
+              <w:tab/>
+            </w:r>
+            <w:r>
+              <w:rPr>
+                <w:rStyle w:val="Hipervnculo"/>
+                <w:noProof/>
+              </w:rPr>
+              <w:t>Selección de herramientas</w:t>
+            </w:r>
+            <w:r>
+              <w:rPr>
+                <w:noProof/>
+                <w:webHidden/>
+              </w:rPr>
+              <w:tab/>
+            </w:r>
+            <w:r>
+              <w:rPr>
+                <w:noProof/>
+                <w:webHidden/>
+              </w:rPr>
+              <w:fldChar w:fldCharType="begin"/>
+            </w:r>
+            <w:r>
+              <w:rPr>
+                <w:noProof/>
+                <w:webHidden/>
+              </w:rPr>
+              <w:instrText xml:space="preserve"> PAGEREF _Toc124103623 \h </w:instrText>
+            </w:r>
+            <w:r>
+              <w:rPr>
+                <w:noProof/>
+                <w:webHidden/>
+              </w:rPr>
+            </w:r>
+            <w:r>
+              <w:rPr>
+                <w:noProof/>
+                <w:webHidden/>
+              </w:rPr>
+              <w:fldChar w:fldCharType="separate"/>
+            </w:r>
+            <w:r>
+              <w:rPr>
+                <w:noProof/>
+                <w:webHidden/>
+              </w:rPr>
+              <w:t>8</w:t>
+            </w:r>
+            <w:r>
+              <w:rPr>
+                <w:noProof/>
+                <w:webHidden/>
+              </w:rPr>
+              <w:fldChar w:fldCharType="end"/>
+            </w:r>
+          </w:hyperlink>
+        </w:p>
+        <w:p>
+          <w:pPr>
+            <w:pStyle w:val="TDC3"/>
+            <w:tabs>
+              <w:tab w:val="left" w:pos="1900"/>
+              <w:tab w:val="right" w:leader="dot" w:pos="9016"/>
+            </w:tabs>
+            <w:rPr>
+              <w:rFonts w:asciiTheme="minorHAnsi" w:eastAsiaTheme="minorEastAsia" w:hAnsiTheme="minorHAnsi"/>
+              <w:noProof/>
+              <w:sz w:val="22"/>
+              <w:lang w:eastAsia="es-419"/>
+            </w:rPr>
+          </w:pPr>
+          <w:hyperlink w:anchor="_Toc124103624" w:history="1">
+            <w:r>
+              <w:rPr>
+                <w:rStyle w:val="Hipervnculo"/>
+                <w:noProof/>
+              </w:rPr>
+              <w:t>4.2.3</w:t>
+            </w:r>
+            <w:r>
+              <w:rPr>
+                <w:rFonts w:asciiTheme="minorHAnsi" w:eastAsiaTheme="minorEastAsia" w:hAnsiTheme="minorHAnsi"/>
+                <w:noProof/>
+                <w:sz w:val="22"/>
+                <w:lang w:eastAsia="es-419"/>
+              </w:rPr>
+              <w:tab/>
+            </w:r>
+            <w:r>
+              <w:rPr>
+                <w:rStyle w:val="Hipervnculo"/>
+                <w:noProof/>
+              </w:rPr>
+              <w:t>Elaboración y redacción de las guías</w:t>
+            </w:r>
+            <w:r>
+              <w:rPr>
+                <w:noProof/>
+                <w:webHidden/>
+              </w:rPr>
+              <w:tab/>
+            </w:r>
+            <w:r>
+              <w:rPr>
+                <w:noProof/>
+                <w:webHidden/>
+              </w:rPr>
+              <w:fldChar w:fldCharType="begin"/>
+            </w:r>
+            <w:r>
+              <w:rPr>
+                <w:noProof/>
+                <w:webHidden/>
+              </w:rPr>
+              <w:instrText xml:space="preserve"> PAGEREF _Toc124103624 \h </w:instrText>
+            </w:r>
+            <w:r>
+              <w:rPr>
+                <w:noProof/>
+                <w:webHidden/>
+              </w:rPr>
+            </w:r>
+            <w:r>
+              <w:rPr>
+                <w:noProof/>
+                <w:webHidden/>
+              </w:rPr>
+              <w:fldChar w:fldCharType="separate"/>
+            </w:r>
+            <w:r>
+              <w:rPr>
+                <w:noProof/>
+                <w:webHidden/>
+              </w:rPr>
+              <w:t>8</w:t>
+            </w:r>
+            <w:r>
+              <w:rPr>
+                <w:noProof/>
+                <w:webHidden/>
+              </w:rPr>
+              <w:fldChar w:fldCharType="end"/>
+            </w:r>
+          </w:hyperlink>
+        </w:p>
+        <w:p>
+          <w:pPr>
+            <w:pStyle w:val="TDC1"/>
+            <w:tabs>
+              <w:tab w:val="left" w:pos="1100"/>
+              <w:tab w:val="right" w:leader="dot" w:pos="9016"/>
+            </w:tabs>
+            <w:rPr>
+              <w:rFonts w:asciiTheme="minorHAnsi" w:eastAsiaTheme="minorEastAsia" w:hAnsiTheme="minorHAnsi"/>
+              <w:noProof/>
+              <w:sz w:val="22"/>
+              <w:lang w:eastAsia="es-419"/>
+            </w:rPr>
+          </w:pPr>
+          <w:hyperlink w:anchor="_Toc124103625" w:history="1">
+            <w:r>
+              <w:rPr>
+                <w:rStyle w:val="Hipervnculo"/>
+                <w:noProof/>
+              </w:rPr>
+              <w:t>5</w:t>
+            </w:r>
+            <w:r>
+              <w:rPr>
+                <w:rFonts w:asciiTheme="minorHAnsi" w:eastAsiaTheme="minorEastAsia" w:hAnsiTheme="minorHAnsi"/>
+                <w:noProof/>
+                <w:sz w:val="22"/>
+                <w:lang w:eastAsia="es-419"/>
+              </w:rPr>
+              <w:tab/>
+            </w:r>
+            <w:r>
+              <w:rPr>
+                <w:rStyle w:val="Hipervnculo"/>
+                <w:noProof/>
+              </w:rPr>
+              <w:t>Bibliografía</w:t>
+            </w:r>
+            <w:r>
+              <w:rPr>
+                <w:noProof/>
+                <w:webHidden/>
+              </w:rPr>
+              <w:tab/>
+            </w:r>
+            <w:r>
+              <w:rPr>
+                <w:noProof/>
+                <w:webHidden/>
+              </w:rPr>
+              <w:fldChar w:fldCharType="begin"/>
+            </w:r>
+            <w:r>
+              <w:rPr>
+                <w:noProof/>
+                <w:webHidden/>
+              </w:rPr>
+              <w:instrText xml:space="preserve"> PAGEREF _Toc124103625 \h </w:instrText>
+            </w:r>
+            <w:r>
+              <w:rPr>
+                <w:noProof/>
+                <w:webHidden/>
+              </w:rPr>
+            </w:r>
+            <w:r>
+              <w:rPr>
+                <w:noProof/>
+                <w:webHidden/>
+              </w:rPr>
+              <w:fldChar w:fldCharType="separate"/>
+            </w:r>
+            <w:r>
+              <w:rPr>
+                <w:noProof/>
+                <w:webHidden/>
+              </w:rPr>
+              <w:t>9</w:t>
+            </w:r>
+            <w:r>
+              <w:rPr>
+                <w:noProof/>
+                <w:webHidden/>
+              </w:rPr>
+              <w:fldChar w:fldCharType="end"/>
+            </w:r>
+          </w:hyperlink>
+        </w:p>
+        <w:p>
+          <w:pPr>
+            <w:pStyle w:val="TDC1"/>
+            <w:tabs>
+              <w:tab w:val="left" w:pos="1100"/>
+              <w:tab w:val="right" w:leader="dot" w:pos="9016"/>
+            </w:tabs>
+            <w:rPr>
+              <w:rFonts w:asciiTheme="minorHAnsi" w:eastAsiaTheme="minorEastAsia" w:hAnsiTheme="minorHAnsi"/>
+              <w:noProof/>
+              <w:sz w:val="22"/>
+              <w:lang w:eastAsia="es-419"/>
+            </w:rPr>
+          </w:pPr>
+          <w:hyperlink w:anchor="_Toc124103626" w:history="1">
+            <w:r>
+              <w:rPr>
+                <w:rStyle w:val="Hipervnculo"/>
+                <w:noProof/>
+              </w:rPr>
+              <w:t>6</w:t>
+            </w:r>
+            <w:r>
+              <w:rPr>
+                <w:rFonts w:asciiTheme="minorHAnsi" w:eastAsiaTheme="minorEastAsia" w:hAnsiTheme="minorHAnsi"/>
+                <w:noProof/>
+                <w:sz w:val="22"/>
+                <w:lang w:eastAsia="es-419"/>
+              </w:rPr>
+              <w:tab/>
+            </w:r>
+            <w:r>
+              <w:rPr>
+                <w:rStyle w:val="Hipervnculo"/>
+                <w:noProof/>
+              </w:rPr>
+              <w:t>Anexos</w:t>
+            </w:r>
+            <w:r>
+              <w:rPr>
+                <w:noProof/>
+                <w:webHidden/>
+              </w:rPr>
+              <w:tab/>
+            </w:r>
+            <w:r>
+              <w:rPr>
+                <w:noProof/>
+                <w:webHidden/>
+              </w:rPr>
+              <w:fldChar w:fldCharType="begin"/>
+            </w:r>
+            <w:r>
+              <w:rPr>
+                <w:noProof/>
+                <w:webHidden/>
+              </w:rPr>
+              <w:instrText xml:space="preserve"> PAGEREF _Toc124103626 \h </w:instrText>
+            </w:r>
+            <w:r>
+              <w:rPr>
+                <w:noProof/>
+                <w:webHidden/>
+              </w:rPr>
+            </w:r>
+            <w:r>
+              <w:rPr>
+                <w:noProof/>
+                <w:webHidden/>
+              </w:rPr>
+              <w:fldChar w:fldCharType="separate"/>
+            </w:r>
+            <w:r>
+              <w:rPr>
+                <w:noProof/>
+                <w:webHidden/>
+              </w:rPr>
+              <w:t>9</w:t>
+            </w:r>
+            <w:r>
+              <w:rPr>
+                <w:noProof/>
+                <w:webHidden/>
+              </w:rPr>
+              <w:fldChar w:fldCharType="end"/>
+            </w:r>
+          </w:hyperlink>
+        </w:p>
+        <w:p>
+          <w:pPr>
+            <w:ind w:firstLine="0"/>
+          </w:pPr>
+          <w:r>
+            <w:rPr>
+              <w:b/>
+              <w:bCs/>
+              <w:lang w:val="es-ES"/>
+            </w:rPr>
+            <w:fldChar w:fldCharType="end"/>
+          </w:r>
+        </w:p>
+      </w:sdtContent>
+    </w:sdt>
+    <w:p>
+      <w:pPr>
+        <w:spacing w:line="259" w:lineRule="auto"/>
+        <w:ind w:firstLine="0"/>
+        <w:rPr>
+          <w:rFonts w:eastAsiaTheme="majorEastAsia" w:cstheme="majorBidi"/>
+          <w:b/>
+          <w:sz w:val="28"/>
+          <w:szCs w:val="32"/>
+        </w:rPr>
+      </w:pPr>
+      <w:r>
+        <w:br w:type="page"/>
+      </w:r>
+    </w:p>
+    <w:p>
+      <w:pPr>
+        <w:pStyle w:val="Ttulo1"/>
+      </w:pPr>
+      <w:bookmarkStart w:id="0" w:name="_Toc124103609"/>
+      <w:r>
+        <w:lastRenderedPageBreak/>
+        <w:t>CAPÍTULO I: ASPECTOS INTRODUCTORIOS</w:t>
+      </w:r>
+      <w:bookmarkEnd w:id="0"/>
+    </w:p>
+    <w:p>
+      <w:pPr>
+        <w:ind w:firstLine="0"/>
+      </w:pPr>
+      <w:r>
+        <w:t>1.1 Antecedentes</w:t>
+      </w:r>
+    </w:p>
+    <w:p>
+      <w:pPr>
+        <w:ind w:firstLine="0"/>
+      </w:pPr>
+      <w:r>
+        <w:t>1.2 Planteamiento del problema</w:t>
+      </w:r>
+    </w:p>
+    <w:p>
+      <w:pPr>
+        <w:ind w:firstLine="0"/>
+      </w:pPr>
+      <w:r>
+        <w:t>1.3 Justificación</w:t>
+      </w:r>
+    </w:p>
+    <w:p>
+      <w:pPr>
+        <w:ind w:firstLine="0"/>
+      </w:pPr>
+      <w:r>
+        <w:t>1.4 Objetivos</w:t>
+      </w:r>
+    </w:p>
+    <w:p>
+      <w:pPr>
+        <w:spacing w:line="259" w:lineRule="auto"/>
+        <w:ind w:firstLine="0"/>
+      </w:pPr>
+      <w:r>
+        <w:br w:type="page"/>
+      </w:r>
+    </w:p>
+    <w:p>
+      <w:pPr>
+        <w:pStyle w:val="Ttulo2"/>
+      </w:pPr>
+      <w:bookmarkStart w:id="1" w:name="_Toc124103610"/>
+      <w:r>
+        <w:lastRenderedPageBreak/>
+        <w:t>Antecedentes</w:t>
+      </w:r>
+      <w:bookmarkEnd w:id="1"/>
+    </w:p>
+    <w:p>
+      <w:pPr>
+        <w:pStyle w:val="Ttulo2"/>
+      </w:pPr>
+      <w:bookmarkStart w:id="2" w:name="_Toc124103611"/>
+      <w:r>
+        <w:t>Planteamiento del problema</w:t>
+      </w:r>
+      <w:bookmarkEnd w:id="2"/>
+    </w:p>
+    <w:p>
+      <w:pPr>
+        <w:pStyle w:val="Ttulo2"/>
+      </w:pPr>
+      <w:bookmarkStart w:id="3" w:name="_Toc124103612"/>
+      <w:r>
+        <w:t>Justificación</w:t>
+      </w:r>
+      <w:bookmarkEnd w:id="3"/>
+    </w:p>
+    <w:p>
+      <w:pPr>
+        <w:pStyle w:val="Ttulo2"/>
+      </w:pPr>
+      <w:bookmarkStart w:id="4" w:name="_Toc124103613"/>
+      <w:r>
+        <w:t>Objetivos</w:t>
+      </w:r>
+      <w:bookmarkEnd w:id="4"/>
+    </w:p>
+    <w:p>
+      <w:pPr>
+        <w:spacing w:line="259" w:lineRule="auto"/>
+        <w:ind w:firstLine="0"/>
+        <w:rPr>
+          <w:rFonts w:eastAsiaTheme="majorEastAsia" w:cstheme="majorBidi"/>
+          <w:b/>
+          <w:sz w:val="28"/>
+          <w:szCs w:val="26"/>
+        </w:rPr>
+      </w:pPr>
+      <w:r>
+        <w:br w:type="page"/>
+      </w:r>
+    </w:p>
+    <w:p>
+      <w:pPr>
+        <w:pStyle w:val="Ttulo1"/>
+      </w:pPr>
+      <w:bookmarkStart w:id="5" w:name="_Toc124103614"/>
+      <w:r>
+        <w:lastRenderedPageBreak/>
+        <w:t>CAPÍTULO</w:t>
+      </w:r>
+      <w:r>
+        <w:t xml:space="preserve"> II: ASPECTOS TEÓRICOS</w:t>
+      </w:r>
+      <w:bookmarkEnd w:id="5"/>
+    </w:p>
+    <w:p>
+      <w:pPr>
+        <w:ind w:firstLine="0"/>
+      </w:pPr>
+      <w:r>
+        <w:t>2.1 Historia del desarrollo móvil con Inteligencia Artificial</w:t>
+      </w:r>
+    </w:p>
+    <w:p>
+      <w:pPr>
+        <w:ind w:firstLine="0"/>
+      </w:pPr>
+      <w:r>
+        <w:t xml:space="preserve">2.2 </w:t>
+      </w:r>
+      <w:r>
+        <w:t>Características de la Inteligencia Artificial en entorno móvil</w:t>
+      </w:r>
+    </w:p>
+    <w:p>
+      <w:pPr>
+        <w:ind w:firstLine="0"/>
+      </w:pPr>
+      <w:r>
+        <w:t>2.3 Ejemplos/</w:t>
+      </w:r>
+      <w:r>
+        <w:t>C</w:t>
+      </w:r>
+      <w:r>
+        <w:t>asos de Inteligencia Artificial en dispositivos móviles.</w:t>
+      </w:r>
+    </w:p>
+    <w:p>
+      <w:pPr>
+        <w:ind w:firstLine="0"/>
+      </w:pPr>
+      <w:r>
+        <w:t>2.4 Anaconda y Android Studio (Entornos de desarrollo)</w:t>
+      </w:r>
+    </w:p>
+    <w:p>
+      <w:pPr>
+        <w:spacing w:line="259" w:lineRule="auto"/>
+        <w:ind w:firstLine="0"/>
+      </w:pPr>
+      <w:r>
+        <w:br w:type="page"/>
+      </w:r>
+    </w:p>
+    <w:p>
+      <w:pPr>
+        <w:pStyle w:val="Ttulo2"/>
+      </w:pPr>
+      <w:bookmarkStart w:id="6" w:name="_Toc124103615"/>
+      <w:r>
+        <w:lastRenderedPageBreak/>
+        <w:t>Historia del desarrollo móvil con Inteligencia Artificial</w:t>
+      </w:r>
+      <w:bookmarkEnd w:id="6"/>
+    </w:p>
+    <w:p>
+      <w:pPr>
+        <w:pStyle w:val="Ttulo2"/>
+      </w:pPr>
+      <w:bookmarkStart w:id="7" w:name="_Toc124103616"/>
+      <w:r>
+        <w:t>Características de la Inteligencia Artificial en entorno móvil</w:t>
+      </w:r>
+      <w:bookmarkEnd w:id="7"/>
+    </w:p>
+    <w:p>
+      <w:pPr>
+        <w:pStyle w:val="Ttulo2"/>
+      </w:pPr>
+      <w:bookmarkStart w:id="8" w:name="_Toc124103617"/>
+      <w:r>
+        <w:t>Ejemplos/Casos de Inteligencia Artificial en dispositivos móviles</w:t>
+      </w:r>
+      <w:bookmarkEnd w:id="8"/>
+    </w:p>
+    <w:p>
+      <w:pPr>
+        <w:pStyle w:val="Ttulo2"/>
+      </w:pPr>
+      <w:bookmarkStart w:id="9" w:name="_Toc124103618"/>
+      <w:r>
+        <w:t>Anaconda y Android Studio (Entornos de desarrollo)</w:t>
+      </w:r>
+      <w:bookmarkEnd w:id="9"/>
+    </w:p>
+    <w:p>
+      <w:pPr>
+        <w:spacing w:line="259" w:lineRule="auto"/>
+        <w:ind w:firstLine="0"/>
+      </w:pPr>
+      <w:r>
+        <w:br w:type="page"/>
+      </w:r>
+    </w:p>
+    <w:p>
+      <w:pPr>
+        <w:pStyle w:val="Ttulo1"/>
+      </w:pPr>
+      <w:bookmarkStart w:id="10" w:name="_Toc124103619"/>
+      <w:r>
+        <w:lastRenderedPageBreak/>
+        <w:t>CAPÍTULO III: METODOLOGÍA</w:t>
+      </w:r>
+      <w:bookmarkEnd w:id="10"/>
+    </w:p>
+    <w:p>
+      <w:pPr>
+        <w:ind w:firstLine="0"/>
+      </w:pPr>
+      <w:r>
+        <w:t>3.1 Diseño metodológico</w:t>
+      </w:r>
+    </w:p>
+    <w:p>
+      <w:pPr>
+        <w:ind w:firstLine="0"/>
+      </w:pPr>
+      <w:r>
+        <w:t>3.2 Etapas de la investigación</w:t>
+      </w:r>
+    </w:p>
+    <w:p>
+      <w:pPr>
+        <w:ind w:firstLine="0"/>
+      </w:pPr>
+      <w:r>
+        <w:tab/>
+        <w:t>3.2.1 Recolección de información</w:t>
+      </w:r>
+    </w:p>
+    <w:p>
+      <w:pPr>
+        <w:ind w:firstLine="0"/>
+      </w:pPr>
+      <w:r>
+        <w:tab/>
+        <w:t>3.2.2 Selección de herramientas</w:t>
+      </w:r>
+    </w:p>
+    <w:p>
+      <w:pPr>
+        <w:ind w:firstLine="0"/>
+      </w:pPr>
+      <w:r>
+        <w:tab/>
+        <w:t>3.2.3 Elaboración y redacción de las guías</w:t>
+      </w:r>
+    </w:p>
+    <w:p>
+      <w:pPr>
+        <w:spacing w:line="259" w:lineRule="auto"/>
+        <w:ind w:firstLine="0"/>
+      </w:pPr>
+      <w:r>
+        <w:br w:type="page"/>
+      </w:r>
+    </w:p>
+    <w:p>
+      <w:pPr>
+        <w:pStyle w:val="Ttulo2"/>
+      </w:pPr>
+      <w:bookmarkStart w:id="11" w:name="_Toc124103620"/>
+      <w:r>
+        <w:lastRenderedPageBreak/>
+        <w:t>Diseño metodológico</w:t>
+      </w:r>
+      <w:bookmarkEnd w:id="11"/>
+    </w:p>
+    <w:p>
+      <w:pPr>
+        <w:pStyle w:val="Ttulo2"/>
+      </w:pPr>
+      <w:bookmarkStart w:id="12" w:name="_Toc124103621"/>
+      <w:r>
+        <w:t>Etapas de la investigación</w:t>
+      </w:r>
+      <w:bookmarkEnd w:id="12"/>
+    </w:p>
+    <w:p>
+      <w:pPr>
+        <w:pStyle w:val="Ttulo3"/>
+      </w:pPr>
+      <w:bookmarkStart w:id="13" w:name="_Toc124103622"/>
+      <w:r>
+        <w:t>Recolección de información</w:t>
+      </w:r>
+      <w:bookmarkEnd w:id="13"/>
+    </w:p>
+    <w:p>
+      <w:pPr>
+        <w:pStyle w:val="Ttulo3"/>
+      </w:pPr>
+      <w:bookmarkStart w:id="14" w:name="_Toc124103623"/>
+      <w:r>
+        <w:t>Selección de herramientas</w:t>
+      </w:r>
+      <w:bookmarkEnd w:id="14"/>
+    </w:p>
+    <w:p>
+      <w:pPr>
+        <w:pStyle w:val="Ttulo3"/>
+      </w:pPr>
+      <w:bookmarkStart w:id="15" w:name="_Toc124103624"/>
+      <w:r>
+        <w:t>Elaboración y redacción de las guías</w:t>
+      </w:r>
+      <w:bookmarkEnd w:id="15"/>
+    </w:p>
+    <w:p>
+      <w:pPr>
+        <w:spacing w:line="259" w:lineRule="auto"/>
+        <w:ind w:firstLine="0"/>
+        <w:rPr>
+          <w:rFonts w:eastAsiaTheme="majorEastAsia" w:cstheme="majorBidi"/>
+          <w:b/>
+          <w:szCs w:val="24"/>
+        </w:rPr>
+      </w:pPr>
+      <w:r>
+        <w:br w:type="page"/>
+      </w:r>
+    </w:p>
+    <w:p>
+      <w:pPr>
+        <w:pStyle w:val="Ttulo1"/>
+      </w:pPr>
+      <w:bookmarkStart w:id="16" w:name="_Toc124103625"/>
+      <w:r>
+        <w:lastRenderedPageBreak/>
+        <w:t>Bibliografía</w:t>
+      </w:r>
+      <w:bookmarkEnd w:id="16"/>
+    </w:p>
+    <w:p>
+      <w:pPr>
+        <w:pStyle w:val="Ttulo1"/>
+      </w:pPr>
+      <w:bookmarkStart w:id="17" w:name="_Toc124103626"/>
+      <w:r>
+        <w:t>Anexos</w:t>
+      </w:r>
+      <w:bookmarkEnd w:id="17"/>
+    </w:p>
     <w:sectPr>
       <w:pgSz w:w="11906" w:h="16838"/>
       <w:pgMar w:top="1440" w:right="1440" w:bottom="1440" w:left="1440" w:header="706" w:footer="706" w:gutter="0"/>
@@ -11,6 +2052,131 @@
     </w:sectPr>
   </w:body>
 </w:document>
+</file>
+
+<file path=word/numbering.xml><?xml version="1.0" encoding="utf-8"?>
+<w:numbering xmlns:wpc="http://schemas.microsoft.com/office/word/2010/wordprocessingCanvas" xmlns:cx="http://schemas.microsoft.com/office/drawing/2014/chartex" xmlns:cx1="http://schemas.microsoft.com/office/drawing/2015/9/8/chartex" xmlns:cx2="http://schemas.microsoft.com/office/drawing/2015/10/21/chartex" xmlns:cx3="http://schemas.microsoft.com/office/drawing/2016/5/9/chartex" xmlns:cx4="http://schemas.microsoft.com/office/drawing/2016/5/10/chartex" xmlns:cx5="http://schemas.microsoft.com/office/drawing/2016/5/11/chartex" xmlns:cx6="http://schemas.microsoft.com/office/drawing/2016/5/12/chartex" xmlns:cx7="http://schemas.microsoft.com/office/drawing/2016/5/13/chartex" xmlns:cx8="http://schemas.microsoft.com/office/drawing/2016/5/14/chartex" xmlns:mc="http://schemas.openxmlformats.org/markup-compatibility/2006" xmlns:aink="http://schemas.microsoft.com/office/drawing/2016/ink" xmlns:am3d="http://schemas.microsoft.com/office/drawing/2017/model3d" xmlns:o="urn:schemas-microsoft-com:office:office" xmlns:oel="http://schemas.microsoft.com/office/2019/extlst" xmlns:r="http://schemas.openxmlformats.org/officeDocument/2006/relationships" xmlns:m="http://schemas.openxmlformats.org/officeDocument/2006/math" xmlns:v="urn:schemas-microsoft-com:vml" xmlns:wp14="http://schemas.microsoft.com/office/word/2010/wordprocessingDrawing" xmlns:wp="http://schemas.openxmlformats.org/drawingml/2006/wordprocessingDrawing" xmlns:w10="urn:schemas-microsoft-com:office:word" xmlns:w="http://schemas.openxmlformats.org/wordprocessingml/2006/main" xmlns:w14="http://schemas.microsoft.com/office/word/2010/wordml" xmlns:w15="http://schemas.microsoft.com/office/word/2012/wordml" xmlns:w16cex="http://schemas.microsoft.com/office/word/2018/wordml/cex" xmlns:w16cid="http://schemas.microsoft.com/office/word/2016/wordml/cid" xmlns:w16="http://schemas.microsoft.com/office/word/2018/wordml" xmlns:w16sdtdh="http://schemas.microsoft.com/office/word/2020/wordml/sdtdatahash" xmlns:w16se="http://schemas.microsoft.com/office/word/2015/wordml/symex" xmlns:wpg="http://schemas.microsoft.com/office/word/2010/wordprocessingGroup" xmlns:wpi="http://schemas.microsoft.com/office/word/2010/wordprocessingInk" xmlns:wne="http://schemas.microsoft.com/office/word/2006/wordml" xmlns:wps="http://schemas.microsoft.com/office/word/2010/wordprocessingShape" mc:Ignorable="w14 w15 w16se w16cid w16 w16cex w16sdtdh wp14">
+  <w:abstractNum w:abstractNumId="0" w15:restartNumberingAfterBreak="0">
+    <w:nsid w:val="0525032B"/>
+    <w:multiLevelType w:val="multilevel"/>
+    <w:tmpl w:val="A3348F1E"/>
+    <w:styleLink w:val="Subtitulo1"/>
+    <w:lvl w:ilvl="0">
+      <w:start w:val="1"/>
+      <w:numFmt w:val="decimal"/>
+      <w:pStyle w:val="Ttulo1"/>
+      <w:lvlText w:val="%1"/>
+      <w:lvlJc w:val="left"/>
+      <w:pPr>
+        <w:ind w:left="360" w:hanging="360"/>
+      </w:pPr>
+      <w:rPr>
+        <w:rFonts w:hint="default"/>
+      </w:rPr>
+    </w:lvl>
+    <w:lvl w:ilvl="1">
+      <w:start w:val="1"/>
+      <w:numFmt w:val="decimal"/>
+      <w:pStyle w:val="Ttulo2"/>
+      <w:lvlText w:val="%1.%2"/>
+      <w:lvlJc w:val="left"/>
+      <w:pPr>
+        <w:ind w:left="720" w:hanging="360"/>
+      </w:pPr>
+      <w:rPr>
+        <w:rFonts w:hint="default"/>
+      </w:rPr>
+    </w:lvl>
+    <w:lvl w:ilvl="2">
+      <w:start w:val="1"/>
+      <w:numFmt w:val="decimal"/>
+      <w:pStyle w:val="Ttulo3"/>
+      <w:lvlText w:val="%1.%2.%3"/>
+      <w:lvlJc w:val="left"/>
+      <w:pPr>
+        <w:ind w:left="1080" w:hanging="360"/>
+      </w:pPr>
+      <w:rPr>
+        <w:rFonts w:hint="default"/>
+      </w:rPr>
+    </w:lvl>
+    <w:lvl w:ilvl="3">
+      <w:start w:val="1"/>
+      <w:numFmt w:val="decimal"/>
+      <w:lvlText w:val="(%4)"/>
+      <w:lvlJc w:val="left"/>
+      <w:pPr>
+        <w:ind w:left="1440" w:hanging="360"/>
+      </w:pPr>
+      <w:rPr>
+        <w:rFonts w:hint="default"/>
+      </w:rPr>
+    </w:lvl>
+    <w:lvl w:ilvl="4">
+      <w:start w:val="1"/>
+      <w:numFmt w:val="lowerLetter"/>
+      <w:lvlText w:val="(%5)"/>
+      <w:lvlJc w:val="left"/>
+      <w:pPr>
+        <w:ind w:left="1800" w:hanging="360"/>
+      </w:pPr>
+      <w:rPr>
+        <w:rFonts w:hint="default"/>
+      </w:rPr>
+    </w:lvl>
+    <w:lvl w:ilvl="5">
+      <w:start w:val="1"/>
+      <w:numFmt w:val="lowerRoman"/>
+      <w:lvlText w:val="(%6)"/>
+      <w:lvlJc w:val="left"/>
+      <w:pPr>
+        <w:ind w:left="2160" w:hanging="360"/>
+      </w:pPr>
+      <w:rPr>
+        <w:rFonts w:hint="default"/>
+      </w:rPr>
+    </w:lvl>
+    <w:lvl w:ilvl="6">
+      <w:start w:val="1"/>
+      <w:numFmt w:val="decimal"/>
+      <w:lvlText w:val="%7."/>
+      <w:lvlJc w:val="left"/>
+      <w:pPr>
+        <w:ind w:left="2520" w:hanging="360"/>
+      </w:pPr>
+      <w:rPr>
+        <w:rFonts w:hint="default"/>
+      </w:rPr>
+    </w:lvl>
+    <w:lvl w:ilvl="7">
+      <w:start w:val="1"/>
+      <w:numFmt w:val="lowerLetter"/>
+      <w:lvlText w:val="%8."/>
+      <w:lvlJc w:val="left"/>
+      <w:pPr>
+        <w:ind w:left="2880" w:hanging="360"/>
+      </w:pPr>
+      <w:rPr>
+        <w:rFonts w:hint="default"/>
+      </w:rPr>
+    </w:lvl>
+    <w:lvl w:ilvl="8">
+      <w:start w:val="1"/>
+      <w:numFmt w:val="lowerRoman"/>
+      <w:lvlText w:val="%9."/>
+      <w:lvlJc w:val="left"/>
+      <w:pPr>
+        <w:ind w:left="3240" w:hanging="360"/>
+      </w:pPr>
+      <w:rPr>
+        <w:rFonts w:hint="default"/>
+      </w:rPr>
+    </w:lvl>
+  </w:abstractNum>
+  <w:num w:numId="1" w16cid:durableId="522398749">
+    <w:abstractNumId w:val="0"/>
+  </w:num>
+</w:numbering>
 </file>
 
 <file path=word/styles.xml><?xml version="1.0" encoding="utf-8"?>
@@ -428,19 +2594,75 @@
     <w:link w:val="Ttulo1Car"/>
     <w:uiPriority w:val="9"/>
     <w:qFormat/>
-    <w:rsid w:val="006A7822"/>
+    <w:rsid w:val="00A0035F"/>
     <w:pPr>
       <w:keepNext/>
       <w:keepLines/>
-      <w:spacing w:before="240" w:after="0"/>
-      <w:ind w:firstLine="0"/>
+      <w:numPr>
+        <w:numId w:val="1"/>
+      </w:numPr>
+      <w:spacing w:after="0"/>
+      <w:ind w:left="0" w:firstLine="0"/>
       <w:outlineLvl w:val="0"/>
     </w:pPr>
     <w:rPr>
       <w:rFonts w:eastAsiaTheme="majorEastAsia" w:cstheme="majorBidi"/>
       <w:b/>
+      <w:sz w:val="32"/>
+      <w:szCs w:val="32"/>
+    </w:rPr>
+  </w:style>
+  <w:style w:type="paragraph" w:styleId="Ttulo2">
+    <w:name w:val="heading 2"/>
+    <w:basedOn w:val="Normal"/>
+    <w:next w:val="Normal"/>
+    <w:link w:val="Ttulo2Car"/>
+    <w:uiPriority w:val="9"/>
+    <w:unhideWhenUsed/>
+    <w:qFormat/>
+    <w:rsid w:val="00A0035F"/>
+    <w:pPr>
+      <w:keepNext/>
+      <w:keepLines/>
+      <w:numPr>
+        <w:ilvl w:val="1"/>
+        <w:numId w:val="1"/>
+      </w:numPr>
+      <w:spacing w:after="0"/>
+      <w:ind w:left="0" w:firstLine="0"/>
+      <w:outlineLvl w:val="1"/>
+    </w:pPr>
+    <w:rPr>
+      <w:rFonts w:eastAsiaTheme="majorEastAsia" w:cstheme="majorBidi"/>
+      <w:b/>
       <w:sz w:val="28"/>
-      <w:szCs w:val="32"/>
+      <w:szCs w:val="26"/>
+    </w:rPr>
+  </w:style>
+  <w:style w:type="paragraph" w:styleId="Ttulo3">
+    <w:name w:val="heading 3"/>
+    <w:basedOn w:val="Normal"/>
+    <w:next w:val="Normal"/>
+    <w:link w:val="Ttulo3Car"/>
+    <w:uiPriority w:val="9"/>
+    <w:unhideWhenUsed/>
+    <w:qFormat/>
+    <w:rsid w:val="00B46E56"/>
+    <w:pPr>
+      <w:keepNext/>
+      <w:keepLines/>
+      <w:numPr>
+        <w:ilvl w:val="2"/>
+        <w:numId w:val="1"/>
+      </w:numPr>
+      <w:spacing w:after="0"/>
+      <w:ind w:left="0" w:firstLine="720"/>
+      <w:outlineLvl w:val="2"/>
+    </w:pPr>
+    <w:rPr>
+      <w:rFonts w:eastAsiaTheme="majorEastAsia" w:cstheme="majorBidi"/>
+      <w:b/>
+      <w:szCs w:val="24"/>
     </w:rPr>
   </w:style>
   <w:style w:type="character" w:default="1" w:styleId="Fuentedeprrafopredeter">
@@ -475,13 +2697,117 @@
     <w:basedOn w:val="Fuentedeprrafopredeter"/>
     <w:link w:val="Ttulo1"/>
     <w:uiPriority w:val="9"/>
-    <w:rsid w:val="006A7822"/>
+    <w:rsid w:val="00A0035F"/>
+    <w:rPr>
+      <w:rFonts w:ascii="Times New Roman" w:eastAsiaTheme="majorEastAsia" w:hAnsi="Times New Roman" w:cstheme="majorBidi"/>
+      <w:b/>
+      <w:sz w:val="32"/>
+      <w:szCs w:val="32"/>
+    </w:rPr>
+  </w:style>
+  <w:style w:type="character" w:customStyle="1" w:styleId="Ttulo2Car">
+    <w:name w:val="Título 2 Car"/>
+    <w:basedOn w:val="Fuentedeprrafopredeter"/>
+    <w:link w:val="Ttulo2"/>
+    <w:uiPriority w:val="9"/>
+    <w:rsid w:val="00A0035F"/>
     <w:rPr>
       <w:rFonts w:ascii="Times New Roman" w:eastAsiaTheme="majorEastAsia" w:hAnsi="Times New Roman" w:cstheme="majorBidi"/>
       <w:b/>
       <w:sz w:val="28"/>
-      <w:szCs w:val="32"/>
+      <w:szCs w:val="26"/>
     </w:rPr>
+  </w:style>
+  <w:style w:type="paragraph" w:styleId="TtuloTDC">
+    <w:name w:val="TOC Heading"/>
+    <w:basedOn w:val="Ttulo1"/>
+    <w:next w:val="Normal"/>
+    <w:uiPriority w:val="39"/>
+    <w:unhideWhenUsed/>
+    <w:qFormat/>
+    <w:rsid w:val="001B3396"/>
+    <w:pPr>
+      <w:spacing w:line="259" w:lineRule="auto"/>
+      <w:outlineLvl w:val="9"/>
+    </w:pPr>
+    <w:rPr>
+      <w:rFonts w:asciiTheme="majorHAnsi" w:hAnsiTheme="majorHAnsi"/>
+      <w:b w:val="0"/>
+      <w:color w:val="2F5496" w:themeColor="accent1" w:themeShade="BF"/>
+      <w:lang w:eastAsia="es-419"/>
+    </w:rPr>
+  </w:style>
+  <w:style w:type="paragraph" w:styleId="TDC1">
+    <w:name w:val="toc 1"/>
+    <w:basedOn w:val="Normal"/>
+    <w:next w:val="Normal"/>
+    <w:autoRedefine/>
+    <w:uiPriority w:val="39"/>
+    <w:unhideWhenUsed/>
+    <w:rsid w:val="001B3396"/>
+    <w:pPr>
+      <w:spacing w:after="100"/>
+    </w:pPr>
+  </w:style>
+  <w:style w:type="character" w:styleId="Hipervnculo">
+    <w:name w:val="Hyperlink"/>
+    <w:basedOn w:val="Fuentedeprrafopredeter"/>
+    <w:uiPriority w:val="99"/>
+    <w:unhideWhenUsed/>
+    <w:rsid w:val="001B3396"/>
+    <w:rPr>
+      <w:color w:val="0563C1" w:themeColor="hyperlink"/>
+      <w:u w:val="single"/>
+    </w:rPr>
+  </w:style>
+  <w:style w:type="numbering" w:customStyle="1" w:styleId="Subtitulo1">
+    <w:name w:val="Subtitulo 1"/>
+    <w:uiPriority w:val="99"/>
+    <w:rsid w:val="001B3396"/>
+    <w:pPr>
+      <w:numPr>
+        <w:numId w:val="1"/>
+      </w:numPr>
+    </w:pPr>
+  </w:style>
+  <w:style w:type="paragraph" w:styleId="TDC2">
+    <w:name w:val="toc 2"/>
+    <w:basedOn w:val="Normal"/>
+    <w:next w:val="Normal"/>
+    <w:autoRedefine/>
+    <w:uiPriority w:val="39"/>
+    <w:unhideWhenUsed/>
+    <w:rsid w:val="00A0035F"/>
+    <w:pPr>
+      <w:spacing w:after="100"/>
+      <w:ind w:left="240"/>
+    </w:pPr>
+  </w:style>
+  <w:style w:type="character" w:customStyle="1" w:styleId="Ttulo3Car">
+    <w:name w:val="Título 3 Car"/>
+    <w:basedOn w:val="Fuentedeprrafopredeter"/>
+    <w:link w:val="Ttulo3"/>
+    <w:uiPriority w:val="9"/>
+    <w:rsid w:val="00B46E56"/>
+    <w:rPr>
+      <w:rFonts w:ascii="Times New Roman" w:eastAsiaTheme="majorEastAsia" w:hAnsi="Times New Roman" w:cstheme="majorBidi"/>
+      <w:b/>
+      <w:sz w:val="24"/>
+      <w:szCs w:val="24"/>
+    </w:rPr>
+  </w:style>
+  <w:style w:type="paragraph" w:styleId="TDC3">
+    <w:name w:val="toc 3"/>
+    <w:basedOn w:val="Normal"/>
+    <w:next w:val="Normal"/>
+    <w:autoRedefine/>
+    <w:uiPriority w:val="39"/>
+    <w:unhideWhenUsed/>
+    <w:rsid w:val="00480676"/>
+    <w:pPr>
+      <w:spacing w:after="100"/>
+      <w:ind w:left="480"/>
+    </w:pPr>
   </w:style>
 </w:styles>
 </file>
@@ -779,4 +3105,16 @@
     </a:ext>
   </a:extLst>
 </a:theme>
+</file>
+
+<file path=customXml/item1.xml><?xml version="1.0" encoding="utf-8"?>
+<b:Sources xmlns:b="http://schemas.openxmlformats.org/officeDocument/2006/bibliography" xmlns="http://schemas.openxmlformats.org/officeDocument/2006/bibliography" SelectedStyle="\APASixthEditionOfficeOnline.xsl" StyleName="APA" Version="6"/>
+</file>
+
+<file path=customXml/itemProps1.xml><?xml version="1.0" encoding="utf-8"?>
+<ds:datastoreItem xmlns:ds="http://schemas.openxmlformats.org/officeDocument/2006/customXml" ds:itemID="{631A07F7-F1F2-40F9-925D-ABF7AF2EE4EB}">
+  <ds:schemaRefs>
+    <ds:schemaRef ds:uri="http://schemas.openxmlformats.org/officeDocument/2006/bibliography"/>
+  </ds:schemaRefs>
+</ds:datastoreItem>
 </file>
</xml_diff>

<commit_message>
Es asi el mini resumen?
</commit_message>
<xml_diff>
--- a/Protocolo.docx
+++ b/Protocolo.docx
@@ -137,7 +137,7 @@
                     </pic:cNvPicPr>
                   </pic:nvPicPr>
                   <pic:blipFill>
-                    <a:blip r:embed="rId5" cstate="print">
+                    <a:blip r:embed="rId7" cstate="print">
                       <a:extLst>
                         <a:ext uri="{28A0092B-C50C-407E-A947-70E740481C1C}">
                           <a14:useLocalDpi xmlns:a14="http://schemas.microsoft.com/office/drawing/2010/main" val="0"/>
@@ -401,7 +401,7 @@
         <w:jc w:val="center"/>
         <w:rPr>
           <w:szCs w:val="24"/>
-          <w:lang w:val="es-MX"/>
+          <w:lang w:val="es-ES"/>
         </w:rPr>
       </w:pPr>
       <w:r>
@@ -412,7 +412,403 @@
         <w:t>“A LA LIBERTAD POR LA UNIVERSIDAD”</w:t>
       </w:r>
     </w:p>
+    <w:p>
+      <w:pPr>
+        <w:spacing w:line="276" w:lineRule="auto"/>
+        <w:jc w:val="center"/>
+        <w:rPr>
+          <w:szCs w:val="24"/>
+          <w:lang w:val="es-ES"/>
+        </w:rPr>
+      </w:pPr>
+      <w:r>
+        <w:rPr>
+          <w:szCs w:val="24"/>
+          <w:lang w:val="es-ES"/>
+        </w:rPr>
+        <w:lastRenderedPageBreak/>
+        <w:t>Universidad Nacional Autónoma de Nicaragua</w:t>
+      </w:r>
+    </w:p>
+    <w:p>
+      <w:pPr>
+        <w:spacing w:line="276" w:lineRule="auto"/>
+        <w:jc w:val="center"/>
+        <w:rPr>
+          <w:szCs w:val="24"/>
+          <w:lang w:val="es-ES"/>
+        </w:rPr>
+      </w:pPr>
+      <w:r>
+        <w:rPr>
+          <w:szCs w:val="24"/>
+          <w:lang w:val="es-ES"/>
+        </w:rPr>
+        <w:t>Unan-León.</w:t>
+      </w:r>
+    </w:p>
+    <w:p>
+      <w:pPr>
+        <w:spacing w:line="276" w:lineRule="auto"/>
+        <w:jc w:val="center"/>
+        <w:rPr>
+          <w:szCs w:val="24"/>
+          <w:lang w:val="es-ES"/>
+        </w:rPr>
+      </w:pPr>
+    </w:p>
+    <w:p>
+      <w:pPr>
+        <w:spacing w:line="276" w:lineRule="auto"/>
+        <w:jc w:val="center"/>
+        <w:rPr>
+          <w:szCs w:val="24"/>
+          <w:lang w:val="es-ES"/>
+        </w:rPr>
+      </w:pPr>
+    </w:p>
+    <w:p>
+      <w:pPr>
+        <w:spacing w:line="276" w:lineRule="auto"/>
+        <w:jc w:val="center"/>
+        <w:rPr>
+          <w:szCs w:val="24"/>
+          <w:lang w:val="es-ES"/>
+        </w:rPr>
+      </w:pPr>
+      <w:r>
+        <w:rPr>
+          <w:szCs w:val="24"/>
+          <w:lang w:val="es-ES"/>
+        </w:rPr>
+        <w:t>Desarrollo de una App móvil con integración de inteligencia artificial para la detección de plagas en el arroz</w:t>
+      </w:r>
+    </w:p>
+    <w:p>
+      <w:pPr>
+        <w:spacing w:line="276" w:lineRule="auto"/>
+        <w:jc w:val="center"/>
+        <w:rPr>
+          <w:szCs w:val="24"/>
+          <w:lang w:val="es-ES"/>
+        </w:rPr>
+      </w:pPr>
+    </w:p>
+    <w:p>
+      <w:pPr>
+        <w:spacing w:line="276" w:lineRule="auto"/>
+        <w:jc w:val="center"/>
+        <w:rPr>
+          <w:szCs w:val="24"/>
+          <w:lang w:val="es-ES"/>
+        </w:rPr>
+      </w:pPr>
+    </w:p>
+    <w:p>
+      <w:pPr>
+        <w:spacing w:line="276" w:lineRule="auto"/>
+        <w:jc w:val="center"/>
+        <w:rPr>
+          <w:noProof/>
+        </w:rPr>
+      </w:pPr>
+      <w:r>
+        <w:rPr>
+          <w:szCs w:val="24"/>
+          <w:lang w:val="es-ES"/>
+        </w:rPr>
+        <w:t>Tesis para optar al título de Ingeniero.</w:t>
+      </w:r>
+      <w:r>
+        <w:rPr>
+          <w:noProof/>
+        </w:rPr>
+        <w:t xml:space="preserve"> </w:t>
+      </w:r>
+    </w:p>
+    <w:p>
+      <w:pPr>
+        <w:spacing w:line="276" w:lineRule="auto"/>
+        <w:jc w:val="center"/>
+        <w:rPr>
+          <w:szCs w:val="24"/>
+          <w:lang w:val="es-ES"/>
+        </w:rPr>
+      </w:pPr>
+    </w:p>
+    <w:p>
+      <w:pPr>
+        <w:spacing w:line="276" w:lineRule="auto"/>
+        <w:jc w:val="center"/>
+        <w:rPr>
+          <w:szCs w:val="24"/>
+          <w:lang w:val="es-ES"/>
+        </w:rPr>
+      </w:pPr>
+    </w:p>
+    <w:p>
+      <w:pPr>
+        <w:spacing w:line="276" w:lineRule="auto"/>
+        <w:jc w:val="center"/>
+        <w:rPr>
+          <w:szCs w:val="24"/>
+          <w:lang w:val="es-ES"/>
+        </w:rPr>
+      </w:pPr>
+      <w:r>
+        <w:rPr>
+          <w:szCs w:val="24"/>
+          <w:lang w:val="es-ES"/>
+        </w:rPr>
+        <w:t>Tesis presentada por:</w:t>
+      </w:r>
+    </w:p>
+    <w:p>
+      <w:pPr>
+        <w:spacing w:line="276" w:lineRule="auto"/>
+        <w:ind w:left="1080" w:firstLine="0"/>
+        <w:jc w:val="center"/>
+        <w:rPr>
+          <w:szCs w:val="24"/>
+          <w:lang w:val="es-MX"/>
+        </w:rPr>
+      </w:pPr>
+      <w:r>
+        <w:rPr>
+          <w:szCs w:val="24"/>
+          <w:lang w:val="es-MX"/>
+        </w:rPr>
+        <w:t>Br. Jackson José Montenegro Gómez</w:t>
+      </w:r>
+    </w:p>
+    <w:p>
+      <w:pPr>
+        <w:spacing w:line="276" w:lineRule="auto"/>
+        <w:ind w:left="1080" w:firstLine="0"/>
+        <w:jc w:val="center"/>
+        <w:rPr>
+          <w:szCs w:val="24"/>
+          <w:lang w:val="es-MX"/>
+        </w:rPr>
+      </w:pPr>
+      <w:r>
+        <w:rPr>
+          <w:szCs w:val="24"/>
+          <w:lang w:val="es-MX"/>
+        </w:rPr>
+        <w:t xml:space="preserve">Br. Francisco Javier </w:t>
+      </w:r>
+      <w:r>
+        <w:rPr>
+          <w:szCs w:val="24"/>
+          <w:lang w:val="es-MX"/>
+        </w:rPr>
+        <w:t>García</w:t>
+      </w:r>
+      <w:r>
+        <w:rPr>
+          <w:szCs w:val="24"/>
+          <w:lang w:val="es-MX"/>
+        </w:rPr>
+        <w:t xml:space="preserve"> Calix</w:t>
+      </w:r>
+    </w:p>
+    <w:p>
+      <w:pPr>
+        <w:spacing w:line="276" w:lineRule="auto"/>
+        <w:ind w:left="1080" w:firstLine="0"/>
+        <w:jc w:val="center"/>
+        <w:rPr>
+          <w:szCs w:val="24"/>
+          <w:lang w:val="es-MX"/>
+        </w:rPr>
+      </w:pPr>
+      <w:r>
+        <w:rPr>
+          <w:szCs w:val="24"/>
+          <w:lang w:val="es-MX"/>
+        </w:rPr>
+        <w:t>Br. Sergio Abdiel Duartes Castillo</w:t>
+      </w:r>
+    </w:p>
+    <w:p>
+      <w:pPr>
+        <w:spacing w:line="276" w:lineRule="auto"/>
+        <w:ind w:left="1080" w:firstLine="0"/>
+        <w:jc w:val="center"/>
+        <w:rPr>
+          <w:szCs w:val="24"/>
+          <w:lang w:val="es-MX"/>
+        </w:rPr>
+      </w:pPr>
+    </w:p>
+    <w:p>
+      <w:pPr>
+        <w:spacing w:line="276" w:lineRule="auto"/>
+        <w:ind w:left="1080" w:firstLine="0"/>
+        <w:jc w:val="center"/>
+        <w:rPr>
+          <w:szCs w:val="24"/>
+          <w:lang w:val="es-MX"/>
+        </w:rPr>
+      </w:pPr>
+    </w:p>
+    <w:p>
+      <w:pPr>
+        <w:spacing w:line="276" w:lineRule="auto"/>
+        <w:ind w:left="1080" w:firstLine="0"/>
+        <w:jc w:val="center"/>
+        <w:rPr>
+          <w:szCs w:val="24"/>
+          <w:lang w:val="es-MX"/>
+        </w:rPr>
+      </w:pPr>
+    </w:p>
+    <w:p>
+      <w:pPr>
+        <w:spacing w:line="276" w:lineRule="auto"/>
+        <w:ind w:left="1080" w:firstLine="0"/>
+        <w:jc w:val="center"/>
+        <w:rPr>
+          <w:szCs w:val="24"/>
+          <w:lang w:val="es-MX"/>
+        </w:rPr>
+      </w:pPr>
+    </w:p>
+    <w:p>
+      <w:pPr>
+        <w:spacing w:line="276" w:lineRule="auto"/>
+        <w:ind w:left="1080" w:firstLine="0"/>
+        <w:jc w:val="center"/>
+        <w:rPr>
+          <w:szCs w:val="24"/>
+          <w:lang w:val="es-MX"/>
+        </w:rPr>
+      </w:pPr>
+    </w:p>
+    <w:p>
+      <w:pPr>
+        <w:spacing w:line="276" w:lineRule="auto"/>
+        <w:ind w:left="1080" w:firstLine="0"/>
+        <w:jc w:val="center"/>
+        <w:rPr>
+          <w:szCs w:val="24"/>
+          <w:lang w:val="es-MX"/>
+        </w:rPr>
+      </w:pPr>
+    </w:p>
+    <w:p>
+      <w:pPr>
+        <w:spacing w:line="276" w:lineRule="auto"/>
+        <w:ind w:left="1080" w:firstLine="0"/>
+        <w:jc w:val="center"/>
+        <w:rPr>
+          <w:szCs w:val="24"/>
+          <w:lang w:val="es-MX"/>
+        </w:rPr>
+      </w:pPr>
+    </w:p>
+    <w:p>
+      <w:pPr>
+        <w:spacing w:line="276" w:lineRule="auto"/>
+        <w:ind w:left="1080" w:firstLine="0"/>
+        <w:jc w:val="center"/>
+        <w:rPr>
+          <w:szCs w:val="24"/>
+          <w:lang w:val="es-MX"/>
+        </w:rPr>
+      </w:pPr>
+    </w:p>
+    <w:p>
+      <w:pPr>
+        <w:spacing w:line="276" w:lineRule="auto"/>
+        <w:ind w:left="1080" w:firstLine="0"/>
+        <w:jc w:val="center"/>
+        <w:rPr>
+          <w:szCs w:val="24"/>
+          <w:lang w:val="es-MX"/>
+        </w:rPr>
+      </w:pPr>
+    </w:p>
+    <w:p>
+      <w:pPr>
+        <w:spacing w:line="276" w:lineRule="auto"/>
+        <w:ind w:left="1080" w:firstLine="0"/>
+        <w:jc w:val="center"/>
+        <w:rPr>
+          <w:szCs w:val="24"/>
+          <w:lang w:val="es-MX"/>
+        </w:rPr>
+      </w:pPr>
+    </w:p>
+    <w:p>
+      <w:pPr>
+        <w:spacing w:line="276" w:lineRule="auto"/>
+        <w:ind w:firstLine="0"/>
+        <w:rPr>
+          <w:szCs w:val="24"/>
+          <w:u w:val="single"/>
+          <w:lang w:val="es-MX"/>
+        </w:rPr>
+      </w:pPr>
+    </w:p>
+    <w:p>
+      <w:pPr>
+        <w:spacing w:line="276" w:lineRule="auto"/>
+        <w:ind w:left="1080" w:firstLine="0"/>
+        <w:jc w:val="center"/>
+        <w:rPr>
+          <w:szCs w:val="24"/>
+          <w:lang w:val="es-MX"/>
+        </w:rPr>
+      </w:pPr>
+    </w:p>
+    <w:p>
+      <w:pPr>
+        <w:spacing w:line="276" w:lineRule="auto"/>
+        <w:ind w:left="1080" w:firstLine="0"/>
+        <w:jc w:val="center"/>
+        <w:rPr>
+          <w:szCs w:val="24"/>
+          <w:lang w:val="es-MX"/>
+        </w:rPr>
+      </w:pPr>
+    </w:p>
+    <w:p>
+      <w:pPr>
+        <w:spacing w:line="276" w:lineRule="auto"/>
+        <w:ind w:left="1080" w:firstLine="0"/>
+        <w:jc w:val="center"/>
+        <w:rPr>
+          <w:szCs w:val="24"/>
+          <w:lang w:val="es-MX"/>
+        </w:rPr>
+      </w:pPr>
+      <w:r>
+        <w:rPr>
+          <w:szCs w:val="24"/>
+          <w:lang w:val="es-MX"/>
+        </w:rPr>
+        <w:t>ENERO 2023</w:t>
+      </w:r>
+    </w:p>
+    <w:p>
+      <w:pPr>
+        <w:spacing w:line="276" w:lineRule="auto"/>
+        <w:jc w:val="center"/>
+        <w:rPr>
+          <w:szCs w:val="24"/>
+          <w:lang w:val="es-ES"/>
+        </w:rPr>
+      </w:pPr>
+    </w:p>
     <w:sectPr>
+      <w:headerReference w:type="even" r:id="rId8"/>
+      <w:headerReference w:type="default" r:id="rId9"/>
+      <w:footerReference w:type="even" r:id="rId10"/>
+      <w:footerReference w:type="default" r:id="rId11"/>
+      <w:headerReference w:type="first" r:id="rId12"/>
+      <w:footerReference w:type="first" r:id="rId13"/>
       <w:pgSz w:w="11906" w:h="16838"/>
       <w:pgMar w:top="1440" w:right="1440" w:bottom="1440" w:left="1440" w:header="706" w:footer="706" w:gutter="0"/>
       <w:cols w:space="708"/>
@@ -420,6 +816,203 @@
     </w:sectPr>
   </w:body>
 </w:document>
+</file>
+
+<file path=word/endnotes.xml><?xml version="1.0" encoding="utf-8"?>
+<w:endnotes xmlns:wpc="http://schemas.microsoft.com/office/word/2010/wordprocessingCanvas" xmlns:cx="http://schemas.microsoft.com/office/drawing/2014/chartex" xmlns:cx1="http://schemas.microsoft.com/office/drawing/2015/9/8/chartex" xmlns:cx2="http://schemas.microsoft.com/office/drawing/2015/10/21/chartex" xmlns:cx3="http://schemas.microsoft.com/office/drawing/2016/5/9/chartex" xmlns:cx4="http://schemas.microsoft.com/office/drawing/2016/5/10/chartex" xmlns:cx5="http://schemas.microsoft.com/office/drawing/2016/5/11/chartex" xmlns:cx6="http://schemas.microsoft.com/office/drawing/2016/5/12/chartex" xmlns:cx7="http://schemas.microsoft.com/office/drawing/2016/5/13/chartex" xmlns:cx8="http://schemas.microsoft.com/office/drawing/2016/5/14/chartex" xmlns:mc="http://schemas.openxmlformats.org/markup-compatibility/2006" xmlns:aink="http://schemas.microsoft.com/office/drawing/2016/ink" xmlns:am3d="http://schemas.microsoft.com/office/drawing/2017/model3d" xmlns:o="urn:schemas-microsoft-com:office:office" xmlns:oel="http://schemas.microsoft.com/office/2019/extlst" xmlns:r="http://schemas.openxmlformats.org/officeDocument/2006/relationships" xmlns:m="http://schemas.openxmlformats.org/officeDocument/2006/math" xmlns:v="urn:schemas-microsoft-com:vml" xmlns:wp14="http://schemas.microsoft.com/office/word/2010/wordprocessingDrawing" xmlns:wp="http://schemas.openxmlformats.org/drawingml/2006/wordprocessingDrawing" xmlns:w10="urn:schemas-microsoft-com:office:word" xmlns:w="http://schemas.openxmlformats.org/wordprocessingml/2006/main" xmlns:w14="http://schemas.microsoft.com/office/word/2010/wordml" xmlns:w15="http://schemas.microsoft.com/office/word/2012/wordml" xmlns:w16cex="http://schemas.microsoft.com/office/word/2018/wordml/cex" xmlns:w16cid="http://schemas.microsoft.com/office/word/2016/wordml/cid" xmlns:w16="http://schemas.microsoft.com/office/word/2018/wordml" xmlns:w16sdtdh="http://schemas.microsoft.com/office/word/2020/wordml/sdtdatahash" xmlns:w16se="http://schemas.microsoft.com/office/word/2015/wordml/symex" xmlns:wpg="http://schemas.microsoft.com/office/word/2010/wordprocessingGroup" xmlns:wpi="http://schemas.microsoft.com/office/word/2010/wordprocessingInk" xmlns:wne="http://schemas.microsoft.com/office/word/2006/wordml" xmlns:wps="http://schemas.microsoft.com/office/word/2010/wordprocessingShape" mc:Ignorable="w14 w15 w16se w16cid w16 w16cex w16sdtdh wp14">
+  <w:endnote w:type="separator" w:id="-1">
+    <w:p>
+      <w:pPr>
+        <w:spacing w:after="0" w:line="240" w:lineRule="auto"/>
+      </w:pPr>
+      <w:r>
+        <w:separator/>
+      </w:r>
+    </w:p>
+  </w:endnote>
+  <w:endnote w:type="continuationSeparator" w:id="0">
+    <w:p>
+      <w:pPr>
+        <w:spacing w:after="0" w:line="240" w:lineRule="auto"/>
+      </w:pPr>
+      <w:r>
+        <w:continuationSeparator/>
+      </w:r>
+    </w:p>
+  </w:endnote>
+</w:endnotes>
+</file>
+
+<file path=word/footer1.xml><?xml version="1.0" encoding="utf-8"?>
+<w:ftr xmlns:wpc="http://schemas.microsoft.com/office/word/2010/wordprocessingCanvas" xmlns:cx="http://schemas.microsoft.com/office/drawing/2014/chartex" xmlns:cx1="http://schemas.microsoft.com/office/drawing/2015/9/8/chartex" xmlns:cx2="http://schemas.microsoft.com/office/drawing/2015/10/21/chartex" xmlns:cx3="http://schemas.microsoft.com/office/drawing/2016/5/9/chartex" xmlns:cx4="http://schemas.microsoft.com/office/drawing/2016/5/10/chartex" xmlns:cx5="http://schemas.microsoft.com/office/drawing/2016/5/11/chartex" xmlns:cx6="http://schemas.microsoft.com/office/drawing/2016/5/12/chartex" xmlns:cx7="http://schemas.microsoft.com/office/drawing/2016/5/13/chartex" xmlns:cx8="http://schemas.microsoft.com/office/drawing/2016/5/14/chartex" xmlns:mc="http://schemas.openxmlformats.org/markup-compatibility/2006" xmlns:aink="http://schemas.microsoft.com/office/drawing/2016/ink" xmlns:am3d="http://schemas.microsoft.com/office/drawing/2017/model3d" xmlns:o="urn:schemas-microsoft-com:office:office" xmlns:oel="http://schemas.microsoft.com/office/2019/extlst" xmlns:r="http://schemas.openxmlformats.org/officeDocument/2006/relationships" xmlns:m="http://schemas.openxmlformats.org/officeDocument/2006/math" xmlns:v="urn:schemas-microsoft-com:vml" xmlns:wp14="http://schemas.microsoft.com/office/word/2010/wordprocessingDrawing" xmlns:wp="http://schemas.openxmlformats.org/drawingml/2006/wordprocessingDrawing" xmlns:w10="urn:schemas-microsoft-com:office:word" xmlns:w="http://schemas.openxmlformats.org/wordprocessingml/2006/main" xmlns:w14="http://schemas.microsoft.com/office/word/2010/wordml" xmlns:w15="http://schemas.microsoft.com/office/word/2012/wordml" xmlns:w16cex="http://schemas.microsoft.com/office/word/2018/wordml/cex" xmlns:w16cid="http://schemas.microsoft.com/office/word/2016/wordml/cid" xmlns:w16="http://schemas.microsoft.com/office/word/2018/wordml" xmlns:w16sdtdh="http://schemas.microsoft.com/office/word/2020/wordml/sdtdatahash" xmlns:w16se="http://schemas.microsoft.com/office/word/2015/wordml/symex" xmlns:wpg="http://schemas.microsoft.com/office/word/2010/wordprocessingGroup" xmlns:wpi="http://schemas.microsoft.com/office/word/2010/wordprocessingInk" xmlns:wne="http://schemas.microsoft.com/office/word/2006/wordml" xmlns:wps="http://schemas.microsoft.com/office/word/2010/wordprocessingShape" mc:Ignorable="w14 w15 w16se w16cid w16 w16cex w16sdtdh wp14">
+  <w:p>
+    <w:pPr>
+      <w:pStyle w:val="Piedepgina"/>
+    </w:pPr>
+  </w:p>
+</w:ftr>
+</file>
+
+<file path=word/footer2.xml><?xml version="1.0" encoding="utf-8"?>
+<w:ftr xmlns:wpc="http://schemas.microsoft.com/office/word/2010/wordprocessingCanvas" xmlns:cx="http://schemas.microsoft.com/office/drawing/2014/chartex" xmlns:cx1="http://schemas.microsoft.com/office/drawing/2015/9/8/chartex" xmlns:cx2="http://schemas.microsoft.com/office/drawing/2015/10/21/chartex" xmlns:cx3="http://schemas.microsoft.com/office/drawing/2016/5/9/chartex" xmlns:cx4="http://schemas.microsoft.com/office/drawing/2016/5/10/chartex" xmlns:cx5="http://schemas.microsoft.com/office/drawing/2016/5/11/chartex" xmlns:cx6="http://schemas.microsoft.com/office/drawing/2016/5/12/chartex" xmlns:cx7="http://schemas.microsoft.com/office/drawing/2016/5/13/chartex" xmlns:cx8="http://schemas.microsoft.com/office/drawing/2016/5/14/chartex" xmlns:mc="http://schemas.openxmlformats.org/markup-compatibility/2006" xmlns:aink="http://schemas.microsoft.com/office/drawing/2016/ink" xmlns:am3d="http://schemas.microsoft.com/office/drawing/2017/model3d" xmlns:o="urn:schemas-microsoft-com:office:office" xmlns:oel="http://schemas.microsoft.com/office/2019/extlst" xmlns:r="http://schemas.openxmlformats.org/officeDocument/2006/relationships" xmlns:m="http://schemas.openxmlformats.org/officeDocument/2006/math" xmlns:v="urn:schemas-microsoft-com:vml" xmlns:wp14="http://schemas.microsoft.com/office/word/2010/wordprocessingDrawing" xmlns:wp="http://schemas.openxmlformats.org/drawingml/2006/wordprocessingDrawing" xmlns:w10="urn:schemas-microsoft-com:office:word" xmlns:w="http://schemas.openxmlformats.org/wordprocessingml/2006/main" xmlns:w14="http://schemas.microsoft.com/office/word/2010/wordml" xmlns:w15="http://schemas.microsoft.com/office/word/2012/wordml" xmlns:w16cex="http://schemas.microsoft.com/office/word/2018/wordml/cex" xmlns:w16cid="http://schemas.microsoft.com/office/word/2016/wordml/cid" xmlns:w16="http://schemas.microsoft.com/office/word/2018/wordml" xmlns:w16sdtdh="http://schemas.microsoft.com/office/word/2020/wordml/sdtdatahash" xmlns:w16se="http://schemas.microsoft.com/office/word/2015/wordml/symex" xmlns:wpg="http://schemas.microsoft.com/office/word/2010/wordprocessingGroup" xmlns:wpi="http://schemas.microsoft.com/office/word/2010/wordprocessingInk" xmlns:wne="http://schemas.microsoft.com/office/word/2006/wordml" xmlns:wps="http://schemas.microsoft.com/office/word/2010/wordprocessingShape" mc:Ignorable="w14 w15 w16se w16cid w16 w16cex w16sdtdh wp14">
+  <w:p>
+    <w:pPr>
+      <w:pStyle w:val="Piedepgina"/>
+    </w:pPr>
+  </w:p>
+</w:ftr>
+</file>
+
+<file path=word/footer3.xml><?xml version="1.0" encoding="utf-8"?>
+<w:ftr xmlns:wpc="http://schemas.microsoft.com/office/word/2010/wordprocessingCanvas" xmlns:cx="http://schemas.microsoft.com/office/drawing/2014/chartex" xmlns:cx1="http://schemas.microsoft.com/office/drawing/2015/9/8/chartex" xmlns:cx2="http://schemas.microsoft.com/office/drawing/2015/10/21/chartex" xmlns:cx3="http://schemas.microsoft.com/office/drawing/2016/5/9/chartex" xmlns:cx4="http://schemas.microsoft.com/office/drawing/2016/5/10/chartex" xmlns:cx5="http://schemas.microsoft.com/office/drawing/2016/5/11/chartex" xmlns:cx6="http://schemas.microsoft.com/office/drawing/2016/5/12/chartex" xmlns:cx7="http://schemas.microsoft.com/office/drawing/2016/5/13/chartex" xmlns:cx8="http://schemas.microsoft.com/office/drawing/2016/5/14/chartex" xmlns:mc="http://schemas.openxmlformats.org/markup-compatibility/2006" xmlns:aink="http://schemas.microsoft.com/office/drawing/2016/ink" xmlns:am3d="http://schemas.microsoft.com/office/drawing/2017/model3d" xmlns:o="urn:schemas-microsoft-com:office:office" xmlns:oel="http://schemas.microsoft.com/office/2019/extlst" xmlns:r="http://schemas.openxmlformats.org/officeDocument/2006/relationships" xmlns:m="http://schemas.openxmlformats.org/officeDocument/2006/math" xmlns:v="urn:schemas-microsoft-com:vml" xmlns:wp14="http://schemas.microsoft.com/office/word/2010/wordprocessingDrawing" xmlns:wp="http://schemas.openxmlformats.org/drawingml/2006/wordprocessingDrawing" xmlns:w10="urn:schemas-microsoft-com:office:word" xmlns:w="http://schemas.openxmlformats.org/wordprocessingml/2006/main" xmlns:w14="http://schemas.microsoft.com/office/word/2010/wordml" xmlns:w15="http://schemas.microsoft.com/office/word/2012/wordml" xmlns:w16cex="http://schemas.microsoft.com/office/word/2018/wordml/cex" xmlns:w16cid="http://schemas.microsoft.com/office/word/2016/wordml/cid" xmlns:w16="http://schemas.microsoft.com/office/word/2018/wordml" xmlns:w16sdtdh="http://schemas.microsoft.com/office/word/2020/wordml/sdtdatahash" xmlns:w16se="http://schemas.microsoft.com/office/word/2015/wordml/symex" xmlns:wpg="http://schemas.microsoft.com/office/word/2010/wordprocessingGroup" xmlns:wpi="http://schemas.microsoft.com/office/word/2010/wordprocessingInk" xmlns:wne="http://schemas.microsoft.com/office/word/2006/wordml" xmlns:wps="http://schemas.microsoft.com/office/word/2010/wordprocessingShape" mc:Ignorable="w14 w15 w16se w16cid w16 w16cex w16sdtdh wp14">
+  <w:p>
+    <w:pPr>
+      <w:pStyle w:val="Piedepgina"/>
+    </w:pPr>
+  </w:p>
+</w:ftr>
+</file>
+
+<file path=word/footnotes.xml><?xml version="1.0" encoding="utf-8"?>
+<w:footnotes xmlns:wpc="http://schemas.microsoft.com/office/word/2010/wordprocessingCanvas" xmlns:cx="http://schemas.microsoft.com/office/drawing/2014/chartex" xmlns:cx1="http://schemas.microsoft.com/office/drawing/2015/9/8/chartex" xmlns:cx2="http://schemas.microsoft.com/office/drawing/2015/10/21/chartex" xmlns:cx3="http://schemas.microsoft.com/office/drawing/2016/5/9/chartex" xmlns:cx4="http://schemas.microsoft.com/office/drawing/2016/5/10/chartex" xmlns:cx5="http://schemas.microsoft.com/office/drawing/2016/5/11/chartex" xmlns:cx6="http://schemas.microsoft.com/office/drawing/2016/5/12/chartex" xmlns:cx7="http://schemas.microsoft.com/office/drawing/2016/5/13/chartex" xmlns:cx8="http://schemas.microsoft.com/office/drawing/2016/5/14/chartex" xmlns:mc="http://schemas.openxmlformats.org/markup-compatibility/2006" xmlns:aink="http://schemas.microsoft.com/office/drawing/2016/ink" xmlns:am3d="http://schemas.microsoft.com/office/drawing/2017/model3d" xmlns:o="urn:schemas-microsoft-com:office:office" xmlns:oel="http://schemas.microsoft.com/office/2019/extlst" xmlns:r="http://schemas.openxmlformats.org/officeDocument/2006/relationships" xmlns:m="http://schemas.openxmlformats.org/officeDocument/2006/math" xmlns:v="urn:schemas-microsoft-com:vml" xmlns:wp14="http://schemas.microsoft.com/office/word/2010/wordprocessingDrawing" xmlns:wp="http://schemas.openxmlformats.org/drawingml/2006/wordprocessingDrawing" xmlns:w10="urn:schemas-microsoft-com:office:word" xmlns:w="http://schemas.openxmlformats.org/wordprocessingml/2006/main" xmlns:w14="http://schemas.microsoft.com/office/word/2010/wordml" xmlns:w15="http://schemas.microsoft.com/office/word/2012/wordml" xmlns:w16cex="http://schemas.microsoft.com/office/word/2018/wordml/cex" xmlns:w16cid="http://schemas.microsoft.com/office/word/2016/wordml/cid" xmlns:w16="http://schemas.microsoft.com/office/word/2018/wordml" xmlns:w16sdtdh="http://schemas.microsoft.com/office/word/2020/wordml/sdtdatahash" xmlns:w16se="http://schemas.microsoft.com/office/word/2015/wordml/symex" xmlns:wpg="http://schemas.microsoft.com/office/word/2010/wordprocessingGroup" xmlns:wpi="http://schemas.microsoft.com/office/word/2010/wordprocessingInk" xmlns:wne="http://schemas.microsoft.com/office/word/2006/wordml" xmlns:wps="http://schemas.microsoft.com/office/word/2010/wordprocessingShape" mc:Ignorable="w14 w15 w16se w16cid w16 w16cex w16sdtdh wp14">
+  <w:footnote w:type="separator" w:id="-1">
+    <w:p>
+      <w:pPr>
+        <w:spacing w:after="0" w:line="240" w:lineRule="auto"/>
+      </w:pPr>
+      <w:r>
+        <w:separator/>
+      </w:r>
+    </w:p>
+  </w:footnote>
+  <w:footnote w:type="continuationSeparator" w:id="0">
+    <w:p>
+      <w:pPr>
+        <w:spacing w:after="0" w:line="240" w:lineRule="auto"/>
+      </w:pPr>
+      <w:r>
+        <w:continuationSeparator/>
+      </w:r>
+    </w:p>
+  </w:footnote>
+</w:footnotes>
+</file>
+
+<file path=word/header1.xml><?xml version="1.0" encoding="utf-8"?>
+<w:hdr xmlns:wpc="http://schemas.microsoft.com/office/word/2010/wordprocessingCanvas" xmlns:cx="http://schemas.microsoft.com/office/drawing/2014/chartex" xmlns:cx1="http://schemas.microsoft.com/office/drawing/2015/9/8/chartex" xmlns:cx2="http://schemas.microsoft.com/office/drawing/2015/10/21/chartex" xmlns:cx3="http://schemas.microsoft.com/office/drawing/2016/5/9/chartex" xmlns:cx4="http://schemas.microsoft.com/office/drawing/2016/5/10/chartex" xmlns:cx5="http://schemas.microsoft.com/office/drawing/2016/5/11/chartex" xmlns:cx6="http://schemas.microsoft.com/office/drawing/2016/5/12/chartex" xmlns:cx7="http://schemas.microsoft.com/office/drawing/2016/5/13/chartex" xmlns:cx8="http://schemas.microsoft.com/office/drawing/2016/5/14/chartex" xmlns:mc="http://schemas.openxmlformats.org/markup-compatibility/2006" xmlns:aink="http://schemas.microsoft.com/office/drawing/2016/ink" xmlns:am3d="http://schemas.microsoft.com/office/drawing/2017/model3d" xmlns:o="urn:schemas-microsoft-com:office:office" xmlns:oel="http://schemas.microsoft.com/office/2019/extlst" xmlns:r="http://schemas.openxmlformats.org/officeDocument/2006/relationships" xmlns:m="http://schemas.openxmlformats.org/officeDocument/2006/math" xmlns:v="urn:schemas-microsoft-com:vml" xmlns:wp14="http://schemas.microsoft.com/office/word/2010/wordprocessingDrawing" xmlns:wp="http://schemas.openxmlformats.org/drawingml/2006/wordprocessingDrawing" xmlns:w10="urn:schemas-microsoft-com:office:word" xmlns:w="http://schemas.openxmlformats.org/wordprocessingml/2006/main" xmlns:w14="http://schemas.microsoft.com/office/word/2010/wordml" xmlns:w15="http://schemas.microsoft.com/office/word/2012/wordml" xmlns:w16cex="http://schemas.microsoft.com/office/word/2018/wordml/cex" xmlns:w16cid="http://schemas.microsoft.com/office/word/2016/wordml/cid" xmlns:w16="http://schemas.microsoft.com/office/word/2018/wordml" xmlns:w16sdtdh="http://schemas.microsoft.com/office/word/2020/wordml/sdtdatahash" xmlns:w16se="http://schemas.microsoft.com/office/word/2015/wordml/symex" xmlns:wpg="http://schemas.microsoft.com/office/word/2010/wordprocessingGroup" xmlns:wpi="http://schemas.microsoft.com/office/word/2010/wordprocessingInk" xmlns:wne="http://schemas.microsoft.com/office/word/2006/wordml" xmlns:wps="http://schemas.microsoft.com/office/word/2010/wordprocessingShape" mc:Ignorable="w14 w15 w16se w16cid w16 w16cex w16sdtdh wp14">
+  <w:p>
+    <w:pPr>
+      <w:pStyle w:val="Encabezado"/>
+    </w:pPr>
+    <w:r>
+      <w:rPr>
+        <w:noProof/>
+      </w:rPr>
+      <w:pict w14:anchorId="497D298F">
+        <v:shapetype id="_x0000_t75" coordsize="21600,21600" o:spt="75" o:preferrelative="t" path="m@4@5l@4@11@9@11@9@5xe" filled="f" stroked="f">
+          <v:stroke joinstyle="miter"/>
+          <v:formulas>
+            <v:f eqn="if lineDrawn pixelLineWidth 0"/>
+            <v:f eqn="sum @0 1 0"/>
+            <v:f eqn="sum 0 0 @1"/>
+            <v:f eqn="prod @2 1 2"/>
+            <v:f eqn="prod @3 21600 pixelWidth"/>
+            <v:f eqn="prod @3 21600 pixelHeight"/>
+            <v:f eqn="sum @0 0 1"/>
+            <v:f eqn="prod @6 1 2"/>
+            <v:f eqn="prod @7 21600 pixelWidth"/>
+            <v:f eqn="sum @8 21600 0"/>
+            <v:f eqn="prod @7 21600 pixelHeight"/>
+            <v:f eqn="sum @10 21600 0"/>
+          </v:formulas>
+          <v:path o:extrusionok="f" gradientshapeok="t" o:connecttype="rect"/>
+          <o:lock v:ext="edit" aspectratio="t"/>
+        </v:shapetype>
+        <v:shape id="WordPictureWatermark194200141" o:spid="_x0000_s1026" type="#_x0000_t75" style="position:absolute;left:0;text-align:left;margin-left:0;margin-top:0;width:451.15pt;height:451.15pt;z-index:-251657216;mso-position-horizontal:center;mso-position-horizontal-relative:margin;mso-position-vertical:center;mso-position-vertical-relative:margin" o:allowincell="f">
+          <v:imagedata r:id="rId1" o:title="Imagen1" gain="19661f" blacklevel="22938f"/>
+        </v:shape>
+      </w:pict>
+    </w:r>
+  </w:p>
+</w:hdr>
+</file>
+
+<file path=word/header2.xml><?xml version="1.0" encoding="utf-8"?>
+<w:hdr xmlns:wpc="http://schemas.microsoft.com/office/word/2010/wordprocessingCanvas" xmlns:cx="http://schemas.microsoft.com/office/drawing/2014/chartex" xmlns:cx1="http://schemas.microsoft.com/office/drawing/2015/9/8/chartex" xmlns:cx2="http://schemas.microsoft.com/office/drawing/2015/10/21/chartex" xmlns:cx3="http://schemas.microsoft.com/office/drawing/2016/5/9/chartex" xmlns:cx4="http://schemas.microsoft.com/office/drawing/2016/5/10/chartex" xmlns:cx5="http://schemas.microsoft.com/office/drawing/2016/5/11/chartex" xmlns:cx6="http://schemas.microsoft.com/office/drawing/2016/5/12/chartex" xmlns:cx7="http://schemas.microsoft.com/office/drawing/2016/5/13/chartex" xmlns:cx8="http://schemas.microsoft.com/office/drawing/2016/5/14/chartex" xmlns:mc="http://schemas.openxmlformats.org/markup-compatibility/2006" xmlns:aink="http://schemas.microsoft.com/office/drawing/2016/ink" xmlns:am3d="http://schemas.microsoft.com/office/drawing/2017/model3d" xmlns:o="urn:schemas-microsoft-com:office:office" xmlns:oel="http://schemas.microsoft.com/office/2019/extlst" xmlns:r="http://schemas.openxmlformats.org/officeDocument/2006/relationships" xmlns:m="http://schemas.openxmlformats.org/officeDocument/2006/math" xmlns:v="urn:schemas-microsoft-com:vml" xmlns:wp14="http://schemas.microsoft.com/office/word/2010/wordprocessingDrawing" xmlns:wp="http://schemas.openxmlformats.org/drawingml/2006/wordprocessingDrawing" xmlns:w10="urn:schemas-microsoft-com:office:word" xmlns:w="http://schemas.openxmlformats.org/wordprocessingml/2006/main" xmlns:w14="http://schemas.microsoft.com/office/word/2010/wordml" xmlns:w15="http://schemas.microsoft.com/office/word/2012/wordml" xmlns:w16cex="http://schemas.microsoft.com/office/word/2018/wordml/cex" xmlns:w16cid="http://schemas.microsoft.com/office/word/2016/wordml/cid" xmlns:w16="http://schemas.microsoft.com/office/word/2018/wordml" xmlns:w16sdtdh="http://schemas.microsoft.com/office/word/2020/wordml/sdtdatahash" xmlns:w16se="http://schemas.microsoft.com/office/word/2015/wordml/symex" xmlns:wpg="http://schemas.microsoft.com/office/word/2010/wordprocessingGroup" xmlns:wpi="http://schemas.microsoft.com/office/word/2010/wordprocessingInk" xmlns:wne="http://schemas.microsoft.com/office/word/2006/wordml" xmlns:wps="http://schemas.microsoft.com/office/word/2010/wordprocessingShape" mc:Ignorable="w14 w15 w16se w16cid w16 w16cex w16sdtdh wp14">
+  <w:p>
+    <w:pPr>
+      <w:pStyle w:val="Encabezado"/>
+    </w:pPr>
+    <w:r>
+      <w:rPr>
+        <w:noProof/>
+      </w:rPr>
+      <w:pict w14:anchorId="41341637">
+        <v:shapetype id="_x0000_t75" coordsize="21600,21600" o:spt="75" o:preferrelative="t" path="m@4@5l@4@11@9@11@9@5xe" filled="f" stroked="f">
+          <v:stroke joinstyle="miter"/>
+          <v:formulas>
+            <v:f eqn="if lineDrawn pixelLineWidth 0"/>
+            <v:f eqn="sum @0 1 0"/>
+            <v:f eqn="sum 0 0 @1"/>
+            <v:f eqn="prod @2 1 2"/>
+            <v:f eqn="prod @3 21600 pixelWidth"/>
+            <v:f eqn="prod @3 21600 pixelHeight"/>
+            <v:f eqn="sum @0 0 1"/>
+            <v:f eqn="prod @6 1 2"/>
+            <v:f eqn="prod @7 21600 pixelWidth"/>
+            <v:f eqn="sum @8 21600 0"/>
+            <v:f eqn="prod @7 21600 pixelHeight"/>
+            <v:f eqn="sum @10 21600 0"/>
+          </v:formulas>
+          <v:path o:extrusionok="f" gradientshapeok="t" o:connecttype="rect"/>
+          <o:lock v:ext="edit" aspectratio="t"/>
+        </v:shapetype>
+        <v:shape id="WordPictureWatermark194200142" o:spid="_x0000_s1027" type="#_x0000_t75" style="position:absolute;left:0;text-align:left;margin-left:0;margin-top:0;width:451.15pt;height:451.15pt;z-index:-251656192;mso-position-horizontal:center;mso-position-horizontal-relative:margin;mso-position-vertical:center;mso-position-vertical-relative:margin" o:allowincell="f">
+          <v:imagedata r:id="rId1" o:title="Imagen1" gain="19661f" blacklevel="22938f"/>
+        </v:shape>
+      </w:pict>
+    </w:r>
+  </w:p>
+</w:hdr>
+</file>
+
+<file path=word/header3.xml><?xml version="1.0" encoding="utf-8"?>
+<w:hdr xmlns:wpc="http://schemas.microsoft.com/office/word/2010/wordprocessingCanvas" xmlns:cx="http://schemas.microsoft.com/office/drawing/2014/chartex" xmlns:cx1="http://schemas.microsoft.com/office/drawing/2015/9/8/chartex" xmlns:cx2="http://schemas.microsoft.com/office/drawing/2015/10/21/chartex" xmlns:cx3="http://schemas.microsoft.com/office/drawing/2016/5/9/chartex" xmlns:cx4="http://schemas.microsoft.com/office/drawing/2016/5/10/chartex" xmlns:cx5="http://schemas.microsoft.com/office/drawing/2016/5/11/chartex" xmlns:cx6="http://schemas.microsoft.com/office/drawing/2016/5/12/chartex" xmlns:cx7="http://schemas.microsoft.com/office/drawing/2016/5/13/chartex" xmlns:cx8="http://schemas.microsoft.com/office/drawing/2016/5/14/chartex" xmlns:mc="http://schemas.openxmlformats.org/markup-compatibility/2006" xmlns:aink="http://schemas.microsoft.com/office/drawing/2016/ink" xmlns:am3d="http://schemas.microsoft.com/office/drawing/2017/model3d" xmlns:o="urn:schemas-microsoft-com:office:office" xmlns:oel="http://schemas.microsoft.com/office/2019/extlst" xmlns:r="http://schemas.openxmlformats.org/officeDocument/2006/relationships" xmlns:m="http://schemas.openxmlformats.org/officeDocument/2006/math" xmlns:v="urn:schemas-microsoft-com:vml" xmlns:wp14="http://schemas.microsoft.com/office/word/2010/wordprocessingDrawing" xmlns:wp="http://schemas.openxmlformats.org/drawingml/2006/wordprocessingDrawing" xmlns:w10="urn:schemas-microsoft-com:office:word" xmlns:w="http://schemas.openxmlformats.org/wordprocessingml/2006/main" xmlns:w14="http://schemas.microsoft.com/office/word/2010/wordml" xmlns:w15="http://schemas.microsoft.com/office/word/2012/wordml" xmlns:w16cex="http://schemas.microsoft.com/office/word/2018/wordml/cex" xmlns:w16cid="http://schemas.microsoft.com/office/word/2016/wordml/cid" xmlns:w16="http://schemas.microsoft.com/office/word/2018/wordml" xmlns:w16sdtdh="http://schemas.microsoft.com/office/word/2020/wordml/sdtdatahash" xmlns:w16se="http://schemas.microsoft.com/office/word/2015/wordml/symex" xmlns:wpg="http://schemas.microsoft.com/office/word/2010/wordprocessingGroup" xmlns:wpi="http://schemas.microsoft.com/office/word/2010/wordprocessingInk" xmlns:wne="http://schemas.microsoft.com/office/word/2006/wordml" xmlns:wps="http://schemas.microsoft.com/office/word/2010/wordprocessingShape" mc:Ignorable="w14 w15 w16se w16cid w16 w16cex w16sdtdh wp14">
+  <w:p>
+    <w:pPr>
+      <w:pStyle w:val="Encabezado"/>
+    </w:pPr>
+    <w:r>
+      <w:rPr>
+        <w:noProof/>
+      </w:rPr>
+      <w:pict w14:anchorId="6DBE525D">
+        <v:shapetype id="_x0000_t75" coordsize="21600,21600" o:spt="75" o:preferrelative="t" path="m@4@5l@4@11@9@11@9@5xe" filled="f" stroked="f">
+          <v:stroke joinstyle="miter"/>
+          <v:formulas>
+            <v:f eqn="if lineDrawn pixelLineWidth 0"/>
+            <v:f eqn="sum @0 1 0"/>
+            <v:f eqn="sum 0 0 @1"/>
+            <v:f eqn="prod @2 1 2"/>
+            <v:f eqn="prod @3 21600 pixelWidth"/>
+            <v:f eqn="prod @3 21600 pixelHeight"/>
+            <v:f eqn="sum @0 0 1"/>
+            <v:f eqn="prod @6 1 2"/>
+            <v:f eqn="prod @7 21600 pixelWidth"/>
+            <v:f eqn="sum @8 21600 0"/>
+            <v:f eqn="prod @7 21600 pixelHeight"/>
+            <v:f eqn="sum @10 21600 0"/>
+          </v:formulas>
+          <v:path o:extrusionok="f" gradientshapeok="t" o:connecttype="rect"/>
+          <o:lock v:ext="edit" aspectratio="t"/>
+        </v:shapetype>
+        <v:shape id="WordPictureWatermark194200140" o:spid="_x0000_s1025" type="#_x0000_t75" style="position:absolute;left:0;text-align:left;margin-left:0;margin-top:0;width:451.15pt;height:451.15pt;z-index:-251658240;mso-position-horizontal:center;mso-position-horizontal-relative:margin;mso-position-vertical:center;mso-position-vertical-relative:margin" o:allowincell="f">
+          <v:imagedata r:id="rId1" o:title="Imagen1" gain="19661f" blacklevel="22938f"/>
+        </v:shape>
+      </w:pict>
+    </w:r>
+  </w:p>
+</w:hdr>
 </file>
 
 <file path=word/numbering.xml><?xml version="1.0" encoding="utf-8"?>
@@ -1092,6 +1685,7 @@
   <w:style w:type="character" w:default="1" w:styleId="Fuentedeprrafopredeter">
     <w:name w:val="Default Paragraph Font"/>
     <w:uiPriority w:val="1"/>
+    <w:semiHidden/>
     <w:unhideWhenUsed/>
   </w:style>
   <w:style w:type="table" w:default="1" w:styleId="Tablanormal">
@@ -1138,6 +1732,58 @@
       <w:ind w:left="720"/>
       <w:contextualSpacing/>
     </w:pPr>
+  </w:style>
+  <w:style w:type="paragraph" w:styleId="Encabezado">
+    <w:name w:val="header"/>
+    <w:basedOn w:val="Normal"/>
+    <w:link w:val="EncabezadoCar"/>
+    <w:uiPriority w:val="99"/>
+    <w:unhideWhenUsed/>
+    <w:rsid w:val="00473E5F"/>
+    <w:pPr>
+      <w:tabs>
+        <w:tab w:val="center" w:pos="4252"/>
+        <w:tab w:val="right" w:pos="8504"/>
+      </w:tabs>
+      <w:spacing w:after="0" w:line="240" w:lineRule="auto"/>
+    </w:pPr>
+  </w:style>
+  <w:style w:type="character" w:customStyle="1" w:styleId="EncabezadoCar">
+    <w:name w:val="Encabezado Car"/>
+    <w:basedOn w:val="Fuentedeprrafopredeter"/>
+    <w:link w:val="Encabezado"/>
+    <w:uiPriority w:val="99"/>
+    <w:rsid w:val="00473E5F"/>
+    <w:rPr>
+      <w:rFonts w:ascii="Times New Roman" w:hAnsi="Times New Roman"/>
+      <w:sz w:val="24"/>
+    </w:rPr>
+  </w:style>
+  <w:style w:type="paragraph" w:styleId="Piedepgina">
+    <w:name w:val="footer"/>
+    <w:basedOn w:val="Normal"/>
+    <w:link w:val="PiedepginaCar"/>
+    <w:uiPriority w:val="99"/>
+    <w:unhideWhenUsed/>
+    <w:rsid w:val="00473E5F"/>
+    <w:pPr>
+      <w:tabs>
+        <w:tab w:val="center" w:pos="4252"/>
+        <w:tab w:val="right" w:pos="8504"/>
+      </w:tabs>
+      <w:spacing w:after="0" w:line="240" w:lineRule="auto"/>
+    </w:pPr>
+  </w:style>
+  <w:style w:type="character" w:customStyle="1" w:styleId="PiedepginaCar">
+    <w:name w:val="Pie de página Car"/>
+    <w:basedOn w:val="Fuentedeprrafopredeter"/>
+    <w:link w:val="Piedepgina"/>
+    <w:uiPriority w:val="99"/>
+    <w:rsid w:val="00473E5F"/>
+    <w:rPr>
+      <w:rFonts w:ascii="Times New Roman" w:hAnsi="Times New Roman"/>
+      <w:sz w:val="24"/>
+    </w:rPr>
   </w:style>
 </w:styles>
 </file>

</xml_diff>

<commit_message>
¿Pueden verificar si está bien?
</commit_message>
<xml_diff>
--- a/Protocolo.docx
+++ b/Protocolo.docx
@@ -449,23 +449,22 @@
     </w:p>
     <w:p>
       <w:pPr>
-        <w:spacing w:line="276" w:lineRule="auto"/>
-        <w:jc w:val="center"/>
+        <w:tabs>
+          <w:tab w:val="left" w:pos="7300"/>
+        </w:tabs>
+        <w:spacing w:line="276" w:lineRule="auto"/>
         <w:rPr>
           <w:szCs w:val="24"/>
           <w:lang w:val="es-ES"/>
         </w:rPr>
       </w:pPr>
-    </w:p>
-    <w:p>
-      <w:pPr>
-        <w:spacing w:line="276" w:lineRule="auto"/>
-        <w:jc w:val="center"/>
+      <w:r>
         <w:rPr>
           <w:szCs w:val="24"/>
           <w:lang w:val="es-ES"/>
         </w:rPr>
-      </w:pPr>
+        <w:tab/>
+      </w:r>
     </w:p>
     <w:p>
       <w:pPr>
@@ -476,11 +475,21 @@
           <w:lang w:val="es-ES"/>
         </w:rPr>
       </w:pPr>
-      <w:r>
+    </w:p>
+    <w:p>
+      <w:pPr>
+        <w:spacing w:line="276" w:lineRule="auto"/>
+        <w:jc w:val="center"/>
         <w:rPr>
           <w:szCs w:val="24"/>
           <w:lang w:val="es-ES"/>
         </w:rPr>
+      </w:pPr>
+      <w:r>
+        <w:rPr>
+          <w:szCs w:val="24"/>
+          <w:lang w:val="es-ES"/>
+        </w:rPr>
         <w:t>Desarrollo de una App móvil con integración de inteligencia artificial para la detección de plagas en el arroz</w:t>
       </w:r>
     </w:p>
@@ -596,21 +605,7 @@
           <w:szCs w:val="24"/>
           <w:lang w:val="es-MX"/>
         </w:rPr>
-        <w:t xml:space="preserve">Br. Francisco Javier </w:t>
-      </w:r>
-      <w:r>
-        <w:rPr>
-          <w:szCs w:val="24"/>
-          <w:lang w:val="es-MX"/>
-        </w:rPr>
-        <w:t>García</w:t>
-      </w:r>
-      <w:r>
-        <w:rPr>
-          <w:szCs w:val="24"/>
-          <w:lang w:val="es-MX"/>
-        </w:rPr>
-        <w:t xml:space="preserve"> Calix</w:t>
+        <w:t>Br. Francisco Javier García Calix</w:t>
       </w:r>
     </w:p>
     <w:p>
@@ -791,16 +786,6 @@
         </w:rPr>
         <w:t>ENERO 2023</w:t>
       </w:r>
-    </w:p>
-    <w:p>
-      <w:pPr>
-        <w:spacing w:line="276" w:lineRule="auto"/>
-        <w:jc w:val="center"/>
-        <w:rPr>
-          <w:szCs w:val="24"/>
-          <w:lang w:val="es-ES"/>
-        </w:rPr>
-      </w:pPr>
     </w:p>
     <w:sectPr>
       <w:headerReference w:type="even" r:id="rId8"/>
@@ -930,6 +915,7 @@
         </v:shapetype>
         <v:shape id="WordPictureWatermark194200141" o:spid="_x0000_s1026" type="#_x0000_t75" style="position:absolute;left:0;text-align:left;margin-left:0;margin-top:0;width:451.15pt;height:451.15pt;z-index:-251657216;mso-position-horizontal:center;mso-position-horizontal-relative:margin;mso-position-vertical:center;mso-position-vertical-relative:margin" o:allowincell="f">
           <v:imagedata r:id="rId1" o:title="Imagen1" gain="19661f" blacklevel="22938f"/>
+          <w10:wrap anchorx="margin" anchory="margin"/>
         </v:shape>
       </w:pict>
     </w:r>
@@ -969,6 +955,7 @@
         </v:shapetype>
         <v:shape id="WordPictureWatermark194200142" o:spid="_x0000_s1027" type="#_x0000_t75" style="position:absolute;left:0;text-align:left;margin-left:0;margin-top:0;width:451.15pt;height:451.15pt;z-index:-251656192;mso-position-horizontal:center;mso-position-horizontal-relative:margin;mso-position-vertical:center;mso-position-vertical-relative:margin" o:allowincell="f">
           <v:imagedata r:id="rId1" o:title="Imagen1" gain="19661f" blacklevel="22938f"/>
+          <w10:wrap anchorx="margin" anchory="margin"/>
         </v:shape>
       </w:pict>
     </w:r>
@@ -1008,6 +995,7 @@
         </v:shapetype>
         <v:shape id="WordPictureWatermark194200140" o:spid="_x0000_s1025" type="#_x0000_t75" style="position:absolute;left:0;text-align:left;margin-left:0;margin-top:0;width:451.15pt;height:451.15pt;z-index:-251658240;mso-position-horizontal:center;mso-position-horizontal-relative:margin;mso-position-vertical:center;mso-position-vertical-relative:margin" o:allowincell="f">
           <v:imagedata r:id="rId1" o:title="Imagen1" gain="19661f" blacklevel="22938f"/>
+          <w10:wrap anchorx="margin" anchory="margin"/>
         </v:shape>
       </w:pict>
     </w:r>

</xml_diff>

<commit_message>
Add styles to title and add index
</commit_message>
<xml_diff>
--- a/Protocolo.docx
+++ b/Protocolo.docx
@@ -412,6 +412,2049 @@
         <w:t>“A LA LIBERTAD POR LA UNIVERSIDAD”</w:t>
       </w:r>
     </w:p>
+    <w:sdt>
+      <w:sdtPr>
+        <w:rPr>
+          <w:rFonts w:eastAsia="Calibri" w:cs="Arial"/>
+          <w:lang w:val="es-ES"/>
+        </w:rPr>
+        <w:id w:val="-1284265609"/>
+        <w:docPartObj>
+          <w:docPartGallery w:val="Table of Contents"/>
+          <w:docPartUnique/>
+        </w:docPartObj>
+      </w:sdtPr>
+      <w:sdtContent>
+        <w:p>
+          <w:pPr>
+            <w:keepNext/>
+            <w:keepLines/>
+            <w:spacing w:after="0" w:line="256" w:lineRule="auto"/>
+            <w:ind w:firstLine="0"/>
+            <w:rPr>
+              <w:b/>
+              <w:bCs/>
+              <w:sz w:val="28"/>
+              <w:szCs w:val="24"/>
+            </w:rPr>
+          </w:pPr>
+          <w:r>
+            <w:rPr>
+              <w:b/>
+              <w:bCs/>
+              <w:sz w:val="28"/>
+              <w:szCs w:val="24"/>
+            </w:rPr>
+            <w:t>ÍNDICE</w:t>
+          </w:r>
+        </w:p>
+        <w:p>
+          <w:pPr>
+            <w:pStyle w:val="TDC1"/>
+            <w:tabs>
+              <w:tab w:val="left" w:pos="1100"/>
+              <w:tab w:val="right" w:leader="dot" w:pos="9016"/>
+            </w:tabs>
+            <w:rPr>
+              <w:rFonts w:asciiTheme="minorHAnsi" w:eastAsiaTheme="minorEastAsia" w:hAnsiTheme="minorHAnsi"/>
+              <w:noProof/>
+              <w:sz w:val="22"/>
+              <w:lang w:eastAsia="es-419"/>
+            </w:rPr>
+          </w:pPr>
+          <w:r>
+            <w:fldChar w:fldCharType="begin"/>
+          </w:r>
+          <w:r>
+            <w:instrText xml:space="preserve"> TOC \o "1-3" \h \z \u </w:instrText>
+          </w:r>
+          <w:r>
+            <w:fldChar w:fldCharType="separate"/>
+          </w:r>
+          <w:hyperlink w:anchor="_Toc127472280" w:history="1">
+            <w:r>
+              <w:rPr>
+                <w:rStyle w:val="Hipervnculo"/>
+                <w:rFonts w:eastAsia="Times New Roman"/>
+                <w:noProof/>
+              </w:rPr>
+              <w:t>1</w:t>
+            </w:r>
+            <w:r>
+              <w:rPr>
+                <w:rFonts w:asciiTheme="minorHAnsi" w:eastAsiaTheme="minorEastAsia" w:hAnsiTheme="minorHAnsi"/>
+                <w:noProof/>
+                <w:sz w:val="22"/>
+                <w:lang w:eastAsia="es-419"/>
+              </w:rPr>
+              <w:tab/>
+            </w:r>
+            <w:r>
+              <w:rPr>
+                <w:rStyle w:val="Hipervnculo"/>
+                <w:rFonts w:eastAsia="Times New Roman"/>
+                <w:noProof/>
+              </w:rPr>
+              <w:t>CAPÍTULO I: ASPECTOS INTRODUCTORIOS</w:t>
+            </w:r>
+            <w:r>
+              <w:rPr>
+                <w:noProof/>
+                <w:webHidden/>
+              </w:rPr>
+              <w:tab/>
+            </w:r>
+            <w:r>
+              <w:rPr>
+                <w:noProof/>
+                <w:webHidden/>
+              </w:rPr>
+              <w:fldChar w:fldCharType="begin"/>
+            </w:r>
+            <w:r>
+              <w:rPr>
+                <w:noProof/>
+                <w:webHidden/>
+              </w:rPr>
+              <w:instrText xml:space="preserve"> PAGEREF _Toc127472280 \h </w:instrText>
+            </w:r>
+            <w:r>
+              <w:rPr>
+                <w:noProof/>
+                <w:webHidden/>
+              </w:rPr>
+            </w:r>
+            <w:r>
+              <w:rPr>
+                <w:noProof/>
+                <w:webHidden/>
+              </w:rPr>
+              <w:fldChar w:fldCharType="separate"/>
+            </w:r>
+            <w:r>
+              <w:rPr>
+                <w:noProof/>
+                <w:webHidden/>
+              </w:rPr>
+              <w:t>3</w:t>
+            </w:r>
+            <w:r>
+              <w:rPr>
+                <w:noProof/>
+                <w:webHidden/>
+              </w:rPr>
+              <w:fldChar w:fldCharType="end"/>
+            </w:r>
+          </w:hyperlink>
+        </w:p>
+        <w:p>
+          <w:pPr>
+            <w:pStyle w:val="TDC2"/>
+            <w:tabs>
+              <w:tab w:val="left" w:pos="1540"/>
+              <w:tab w:val="right" w:leader="dot" w:pos="9016"/>
+            </w:tabs>
+            <w:rPr>
+              <w:rFonts w:asciiTheme="minorHAnsi" w:eastAsiaTheme="minorEastAsia" w:hAnsiTheme="minorHAnsi"/>
+              <w:noProof/>
+              <w:sz w:val="22"/>
+              <w:lang w:eastAsia="es-419"/>
+            </w:rPr>
+          </w:pPr>
+          <w:hyperlink w:anchor="_Toc127472281" w:history="1">
+            <w:r>
+              <w:rPr>
+                <w:rStyle w:val="Hipervnculo"/>
+                <w:rFonts w:eastAsia="Calibri"/>
+                <w:noProof/>
+              </w:rPr>
+              <w:t>1.1</w:t>
+            </w:r>
+            <w:r>
+              <w:rPr>
+                <w:rFonts w:asciiTheme="minorHAnsi" w:eastAsiaTheme="minorEastAsia" w:hAnsiTheme="minorHAnsi"/>
+                <w:noProof/>
+                <w:sz w:val="22"/>
+                <w:lang w:eastAsia="es-419"/>
+              </w:rPr>
+              <w:tab/>
+            </w:r>
+            <w:r>
+              <w:rPr>
+                <w:rStyle w:val="Hipervnculo"/>
+                <w:rFonts w:eastAsia="Calibri"/>
+                <w:noProof/>
+              </w:rPr>
+              <w:t>Antecedentes</w:t>
+            </w:r>
+            <w:r>
+              <w:rPr>
+                <w:noProof/>
+                <w:webHidden/>
+              </w:rPr>
+              <w:tab/>
+            </w:r>
+            <w:r>
+              <w:rPr>
+                <w:noProof/>
+                <w:webHidden/>
+              </w:rPr>
+              <w:fldChar w:fldCharType="begin"/>
+            </w:r>
+            <w:r>
+              <w:rPr>
+                <w:noProof/>
+                <w:webHidden/>
+              </w:rPr>
+              <w:instrText xml:space="preserve"> PAGEREF _Toc127472281 \h </w:instrText>
+            </w:r>
+            <w:r>
+              <w:rPr>
+                <w:noProof/>
+                <w:webHidden/>
+              </w:rPr>
+            </w:r>
+            <w:r>
+              <w:rPr>
+                <w:noProof/>
+                <w:webHidden/>
+              </w:rPr>
+              <w:fldChar w:fldCharType="separate"/>
+            </w:r>
+            <w:r>
+              <w:rPr>
+                <w:noProof/>
+                <w:webHidden/>
+              </w:rPr>
+              <w:t>3</w:t>
+            </w:r>
+            <w:r>
+              <w:rPr>
+                <w:noProof/>
+                <w:webHidden/>
+              </w:rPr>
+              <w:fldChar w:fldCharType="end"/>
+            </w:r>
+          </w:hyperlink>
+        </w:p>
+        <w:p>
+          <w:pPr>
+            <w:pStyle w:val="TDC2"/>
+            <w:tabs>
+              <w:tab w:val="left" w:pos="1540"/>
+              <w:tab w:val="right" w:leader="dot" w:pos="9016"/>
+            </w:tabs>
+            <w:rPr>
+              <w:rFonts w:asciiTheme="minorHAnsi" w:eastAsiaTheme="minorEastAsia" w:hAnsiTheme="minorHAnsi"/>
+              <w:noProof/>
+              <w:sz w:val="22"/>
+              <w:lang w:eastAsia="es-419"/>
+            </w:rPr>
+          </w:pPr>
+          <w:hyperlink w:anchor="_Toc127472282" w:history="1">
+            <w:r>
+              <w:rPr>
+                <w:rStyle w:val="Hipervnculo"/>
+                <w:rFonts w:eastAsia="Calibri"/>
+                <w:noProof/>
+              </w:rPr>
+              <w:t>1.2</w:t>
+            </w:r>
+            <w:r>
+              <w:rPr>
+                <w:rFonts w:asciiTheme="minorHAnsi" w:eastAsiaTheme="minorEastAsia" w:hAnsiTheme="minorHAnsi"/>
+                <w:noProof/>
+                <w:sz w:val="22"/>
+                <w:lang w:eastAsia="es-419"/>
+              </w:rPr>
+              <w:tab/>
+            </w:r>
+            <w:r>
+              <w:rPr>
+                <w:rStyle w:val="Hipervnculo"/>
+                <w:rFonts w:eastAsia="Calibri"/>
+                <w:noProof/>
+              </w:rPr>
+              <w:t>Planteamiento del problema</w:t>
+            </w:r>
+            <w:r>
+              <w:rPr>
+                <w:noProof/>
+                <w:webHidden/>
+              </w:rPr>
+              <w:tab/>
+            </w:r>
+            <w:r>
+              <w:rPr>
+                <w:noProof/>
+                <w:webHidden/>
+              </w:rPr>
+              <w:fldChar w:fldCharType="begin"/>
+            </w:r>
+            <w:r>
+              <w:rPr>
+                <w:noProof/>
+                <w:webHidden/>
+              </w:rPr>
+              <w:instrText xml:space="preserve"> PAGEREF _Toc127472282 \h </w:instrText>
+            </w:r>
+            <w:r>
+              <w:rPr>
+                <w:noProof/>
+                <w:webHidden/>
+              </w:rPr>
+            </w:r>
+            <w:r>
+              <w:rPr>
+                <w:noProof/>
+                <w:webHidden/>
+              </w:rPr>
+              <w:fldChar w:fldCharType="separate"/>
+            </w:r>
+            <w:r>
+              <w:rPr>
+                <w:noProof/>
+                <w:webHidden/>
+              </w:rPr>
+              <w:t>3</w:t>
+            </w:r>
+            <w:r>
+              <w:rPr>
+                <w:noProof/>
+                <w:webHidden/>
+              </w:rPr>
+              <w:fldChar w:fldCharType="end"/>
+            </w:r>
+          </w:hyperlink>
+        </w:p>
+        <w:p>
+          <w:pPr>
+            <w:pStyle w:val="TDC2"/>
+            <w:tabs>
+              <w:tab w:val="left" w:pos="1540"/>
+              <w:tab w:val="right" w:leader="dot" w:pos="9016"/>
+            </w:tabs>
+            <w:rPr>
+              <w:rFonts w:asciiTheme="minorHAnsi" w:eastAsiaTheme="minorEastAsia" w:hAnsiTheme="minorHAnsi"/>
+              <w:noProof/>
+              <w:sz w:val="22"/>
+              <w:lang w:eastAsia="es-419"/>
+            </w:rPr>
+          </w:pPr>
+          <w:hyperlink w:anchor="_Toc127472283" w:history="1">
+            <w:r>
+              <w:rPr>
+                <w:rStyle w:val="Hipervnculo"/>
+                <w:rFonts w:eastAsia="Calibri"/>
+                <w:noProof/>
+              </w:rPr>
+              <w:t>1.3</w:t>
+            </w:r>
+            <w:r>
+              <w:rPr>
+                <w:rFonts w:asciiTheme="minorHAnsi" w:eastAsiaTheme="minorEastAsia" w:hAnsiTheme="minorHAnsi"/>
+                <w:noProof/>
+                <w:sz w:val="22"/>
+                <w:lang w:eastAsia="es-419"/>
+              </w:rPr>
+              <w:tab/>
+            </w:r>
+            <w:r>
+              <w:rPr>
+                <w:rStyle w:val="Hipervnculo"/>
+                <w:rFonts w:eastAsia="Calibri"/>
+                <w:noProof/>
+              </w:rPr>
+              <w:t>Justificación</w:t>
+            </w:r>
+            <w:r>
+              <w:rPr>
+                <w:noProof/>
+                <w:webHidden/>
+              </w:rPr>
+              <w:tab/>
+            </w:r>
+            <w:r>
+              <w:rPr>
+                <w:noProof/>
+                <w:webHidden/>
+              </w:rPr>
+              <w:fldChar w:fldCharType="begin"/>
+            </w:r>
+            <w:r>
+              <w:rPr>
+                <w:noProof/>
+                <w:webHidden/>
+              </w:rPr>
+              <w:instrText xml:space="preserve"> PAGEREF _Toc127472283 \h </w:instrText>
+            </w:r>
+            <w:r>
+              <w:rPr>
+                <w:noProof/>
+                <w:webHidden/>
+              </w:rPr>
+            </w:r>
+            <w:r>
+              <w:rPr>
+                <w:noProof/>
+                <w:webHidden/>
+              </w:rPr>
+              <w:fldChar w:fldCharType="separate"/>
+            </w:r>
+            <w:r>
+              <w:rPr>
+                <w:noProof/>
+                <w:webHidden/>
+              </w:rPr>
+              <w:t>3</w:t>
+            </w:r>
+            <w:r>
+              <w:rPr>
+                <w:noProof/>
+                <w:webHidden/>
+              </w:rPr>
+              <w:fldChar w:fldCharType="end"/>
+            </w:r>
+          </w:hyperlink>
+        </w:p>
+        <w:p>
+          <w:pPr>
+            <w:pStyle w:val="TDC2"/>
+            <w:tabs>
+              <w:tab w:val="left" w:pos="1540"/>
+              <w:tab w:val="right" w:leader="dot" w:pos="9016"/>
+            </w:tabs>
+            <w:rPr>
+              <w:rFonts w:asciiTheme="minorHAnsi" w:eastAsiaTheme="minorEastAsia" w:hAnsiTheme="minorHAnsi"/>
+              <w:noProof/>
+              <w:sz w:val="22"/>
+              <w:lang w:eastAsia="es-419"/>
+            </w:rPr>
+          </w:pPr>
+          <w:hyperlink w:anchor="_Toc127472284" w:history="1">
+            <w:r>
+              <w:rPr>
+                <w:rStyle w:val="Hipervnculo"/>
+                <w:rFonts w:eastAsia="Calibri"/>
+                <w:noProof/>
+              </w:rPr>
+              <w:t>1.4</w:t>
+            </w:r>
+            <w:r>
+              <w:rPr>
+                <w:rFonts w:asciiTheme="minorHAnsi" w:eastAsiaTheme="minorEastAsia" w:hAnsiTheme="minorHAnsi"/>
+                <w:noProof/>
+                <w:sz w:val="22"/>
+                <w:lang w:eastAsia="es-419"/>
+              </w:rPr>
+              <w:tab/>
+            </w:r>
+            <w:r>
+              <w:rPr>
+                <w:rStyle w:val="Hipervnculo"/>
+                <w:noProof/>
+              </w:rPr>
+              <w:t>Objetivos</w:t>
+            </w:r>
+            <w:r>
+              <w:rPr>
+                <w:noProof/>
+                <w:webHidden/>
+              </w:rPr>
+              <w:tab/>
+            </w:r>
+            <w:r>
+              <w:rPr>
+                <w:noProof/>
+                <w:webHidden/>
+              </w:rPr>
+              <w:fldChar w:fldCharType="begin"/>
+            </w:r>
+            <w:r>
+              <w:rPr>
+                <w:noProof/>
+                <w:webHidden/>
+              </w:rPr>
+              <w:instrText xml:space="preserve"> PAGEREF _Toc127472284 \h </w:instrText>
+            </w:r>
+            <w:r>
+              <w:rPr>
+                <w:noProof/>
+                <w:webHidden/>
+              </w:rPr>
+            </w:r>
+            <w:r>
+              <w:rPr>
+                <w:noProof/>
+                <w:webHidden/>
+              </w:rPr>
+              <w:fldChar w:fldCharType="separate"/>
+            </w:r>
+            <w:r>
+              <w:rPr>
+                <w:noProof/>
+                <w:webHidden/>
+              </w:rPr>
+              <w:t>3</w:t>
+            </w:r>
+            <w:r>
+              <w:rPr>
+                <w:noProof/>
+                <w:webHidden/>
+              </w:rPr>
+              <w:fldChar w:fldCharType="end"/>
+            </w:r>
+          </w:hyperlink>
+        </w:p>
+        <w:p>
+          <w:pPr>
+            <w:pStyle w:val="TDC1"/>
+            <w:tabs>
+              <w:tab w:val="left" w:pos="1100"/>
+              <w:tab w:val="right" w:leader="dot" w:pos="9016"/>
+            </w:tabs>
+            <w:rPr>
+              <w:rFonts w:asciiTheme="minorHAnsi" w:eastAsiaTheme="minorEastAsia" w:hAnsiTheme="minorHAnsi"/>
+              <w:noProof/>
+              <w:sz w:val="22"/>
+              <w:lang w:eastAsia="es-419"/>
+            </w:rPr>
+          </w:pPr>
+          <w:hyperlink w:anchor="_Toc127472285" w:history="1">
+            <w:r>
+              <w:rPr>
+                <w:rStyle w:val="Hipervnculo"/>
+                <w:rFonts w:eastAsia="Times New Roman"/>
+                <w:noProof/>
+              </w:rPr>
+              <w:t>2</w:t>
+            </w:r>
+            <w:r>
+              <w:rPr>
+                <w:rFonts w:asciiTheme="minorHAnsi" w:eastAsiaTheme="minorEastAsia" w:hAnsiTheme="minorHAnsi"/>
+                <w:noProof/>
+                <w:sz w:val="22"/>
+                <w:lang w:eastAsia="es-419"/>
+              </w:rPr>
+              <w:tab/>
+            </w:r>
+            <w:r>
+              <w:rPr>
+                <w:rStyle w:val="Hipervnculo"/>
+                <w:rFonts w:eastAsia="Times New Roman"/>
+                <w:noProof/>
+              </w:rPr>
+              <w:t>CAPÍTULO II: ASPECTOS TEÓRICOS</w:t>
+            </w:r>
+            <w:r>
+              <w:rPr>
+                <w:noProof/>
+                <w:webHidden/>
+              </w:rPr>
+              <w:tab/>
+            </w:r>
+            <w:r>
+              <w:rPr>
+                <w:noProof/>
+                <w:webHidden/>
+              </w:rPr>
+              <w:fldChar w:fldCharType="begin"/>
+            </w:r>
+            <w:r>
+              <w:rPr>
+                <w:noProof/>
+                <w:webHidden/>
+              </w:rPr>
+              <w:instrText xml:space="preserve"> PAGEREF _Toc127472285 \h </w:instrText>
+            </w:r>
+            <w:r>
+              <w:rPr>
+                <w:noProof/>
+                <w:webHidden/>
+              </w:rPr>
+            </w:r>
+            <w:r>
+              <w:rPr>
+                <w:noProof/>
+                <w:webHidden/>
+              </w:rPr>
+              <w:fldChar w:fldCharType="separate"/>
+            </w:r>
+            <w:r>
+              <w:rPr>
+                <w:noProof/>
+                <w:webHidden/>
+              </w:rPr>
+              <w:t>4</w:t>
+            </w:r>
+            <w:r>
+              <w:rPr>
+                <w:noProof/>
+                <w:webHidden/>
+              </w:rPr>
+              <w:fldChar w:fldCharType="end"/>
+            </w:r>
+          </w:hyperlink>
+        </w:p>
+        <w:p>
+          <w:pPr>
+            <w:pStyle w:val="TDC2"/>
+            <w:tabs>
+              <w:tab w:val="left" w:pos="1540"/>
+              <w:tab w:val="right" w:leader="dot" w:pos="9016"/>
+            </w:tabs>
+            <w:rPr>
+              <w:rFonts w:asciiTheme="minorHAnsi" w:eastAsiaTheme="minorEastAsia" w:hAnsiTheme="minorHAnsi"/>
+              <w:noProof/>
+              <w:sz w:val="22"/>
+              <w:lang w:eastAsia="es-419"/>
+            </w:rPr>
+          </w:pPr>
+          <w:hyperlink w:anchor="_Toc127472286" w:history="1">
+            <w:r>
+              <w:rPr>
+                <w:rStyle w:val="Hipervnculo"/>
+                <w:rFonts w:eastAsia="Calibri"/>
+                <w:noProof/>
+              </w:rPr>
+              <w:t>2.1</w:t>
+            </w:r>
+            <w:r>
+              <w:rPr>
+                <w:rFonts w:asciiTheme="minorHAnsi" w:eastAsiaTheme="minorEastAsia" w:hAnsiTheme="minorHAnsi"/>
+                <w:noProof/>
+                <w:sz w:val="22"/>
+                <w:lang w:eastAsia="es-419"/>
+              </w:rPr>
+              <w:tab/>
+            </w:r>
+            <w:r>
+              <w:rPr>
+                <w:rStyle w:val="Hipervnculo"/>
+                <w:rFonts w:eastAsia="Calibri"/>
+                <w:noProof/>
+              </w:rPr>
+              <w:t>Historia del desarrollo móvil con Inteligencia Artificial</w:t>
+            </w:r>
+            <w:r>
+              <w:rPr>
+                <w:noProof/>
+                <w:webHidden/>
+              </w:rPr>
+              <w:tab/>
+            </w:r>
+            <w:r>
+              <w:rPr>
+                <w:noProof/>
+                <w:webHidden/>
+              </w:rPr>
+              <w:fldChar w:fldCharType="begin"/>
+            </w:r>
+            <w:r>
+              <w:rPr>
+                <w:noProof/>
+                <w:webHidden/>
+              </w:rPr>
+              <w:instrText xml:space="preserve"> PAGEREF _Toc127472286 \h </w:instrText>
+            </w:r>
+            <w:r>
+              <w:rPr>
+                <w:noProof/>
+                <w:webHidden/>
+              </w:rPr>
+            </w:r>
+            <w:r>
+              <w:rPr>
+                <w:noProof/>
+                <w:webHidden/>
+              </w:rPr>
+              <w:fldChar w:fldCharType="separate"/>
+            </w:r>
+            <w:r>
+              <w:rPr>
+                <w:noProof/>
+                <w:webHidden/>
+              </w:rPr>
+              <w:t>4</w:t>
+            </w:r>
+            <w:r>
+              <w:rPr>
+                <w:noProof/>
+                <w:webHidden/>
+              </w:rPr>
+              <w:fldChar w:fldCharType="end"/>
+            </w:r>
+          </w:hyperlink>
+        </w:p>
+        <w:p>
+          <w:pPr>
+            <w:pStyle w:val="TDC2"/>
+            <w:tabs>
+              <w:tab w:val="left" w:pos="1540"/>
+              <w:tab w:val="right" w:leader="dot" w:pos="9016"/>
+            </w:tabs>
+            <w:rPr>
+              <w:rFonts w:asciiTheme="minorHAnsi" w:eastAsiaTheme="minorEastAsia" w:hAnsiTheme="minorHAnsi"/>
+              <w:noProof/>
+              <w:sz w:val="22"/>
+              <w:lang w:eastAsia="es-419"/>
+            </w:rPr>
+          </w:pPr>
+          <w:hyperlink w:anchor="_Toc127472287" w:history="1">
+            <w:r>
+              <w:rPr>
+                <w:rStyle w:val="Hipervnculo"/>
+                <w:rFonts w:eastAsia="Calibri"/>
+                <w:noProof/>
+              </w:rPr>
+              <w:t>2.2</w:t>
+            </w:r>
+            <w:r>
+              <w:rPr>
+                <w:rFonts w:asciiTheme="minorHAnsi" w:eastAsiaTheme="minorEastAsia" w:hAnsiTheme="minorHAnsi"/>
+                <w:noProof/>
+                <w:sz w:val="22"/>
+                <w:lang w:eastAsia="es-419"/>
+              </w:rPr>
+              <w:tab/>
+            </w:r>
+            <w:r>
+              <w:rPr>
+                <w:rStyle w:val="Hipervnculo"/>
+                <w:rFonts w:eastAsia="Calibri"/>
+                <w:noProof/>
+              </w:rPr>
+              <w:t>Características de la Inteligencia Artificial en entorno móvil</w:t>
+            </w:r>
+            <w:r>
+              <w:rPr>
+                <w:noProof/>
+                <w:webHidden/>
+              </w:rPr>
+              <w:tab/>
+            </w:r>
+            <w:r>
+              <w:rPr>
+                <w:noProof/>
+                <w:webHidden/>
+              </w:rPr>
+              <w:fldChar w:fldCharType="begin"/>
+            </w:r>
+            <w:r>
+              <w:rPr>
+                <w:noProof/>
+                <w:webHidden/>
+              </w:rPr>
+              <w:instrText xml:space="preserve"> PAGEREF _Toc127472287 \h </w:instrText>
+            </w:r>
+            <w:r>
+              <w:rPr>
+                <w:noProof/>
+                <w:webHidden/>
+              </w:rPr>
+            </w:r>
+            <w:r>
+              <w:rPr>
+                <w:noProof/>
+                <w:webHidden/>
+              </w:rPr>
+              <w:fldChar w:fldCharType="separate"/>
+            </w:r>
+            <w:r>
+              <w:rPr>
+                <w:noProof/>
+                <w:webHidden/>
+              </w:rPr>
+              <w:t>4</w:t>
+            </w:r>
+            <w:r>
+              <w:rPr>
+                <w:noProof/>
+                <w:webHidden/>
+              </w:rPr>
+              <w:fldChar w:fldCharType="end"/>
+            </w:r>
+          </w:hyperlink>
+        </w:p>
+        <w:p>
+          <w:pPr>
+            <w:pStyle w:val="TDC2"/>
+            <w:tabs>
+              <w:tab w:val="left" w:pos="1540"/>
+              <w:tab w:val="right" w:leader="dot" w:pos="9016"/>
+            </w:tabs>
+            <w:rPr>
+              <w:rFonts w:asciiTheme="minorHAnsi" w:eastAsiaTheme="minorEastAsia" w:hAnsiTheme="minorHAnsi"/>
+              <w:noProof/>
+              <w:sz w:val="22"/>
+              <w:lang w:eastAsia="es-419"/>
+            </w:rPr>
+          </w:pPr>
+          <w:hyperlink w:anchor="_Toc127472288" w:history="1">
+            <w:r>
+              <w:rPr>
+                <w:rStyle w:val="Hipervnculo"/>
+                <w:rFonts w:eastAsia="Calibri"/>
+                <w:noProof/>
+              </w:rPr>
+              <w:t>2.3</w:t>
+            </w:r>
+            <w:r>
+              <w:rPr>
+                <w:rFonts w:asciiTheme="minorHAnsi" w:eastAsiaTheme="minorEastAsia" w:hAnsiTheme="minorHAnsi"/>
+                <w:noProof/>
+                <w:sz w:val="22"/>
+                <w:lang w:eastAsia="es-419"/>
+              </w:rPr>
+              <w:tab/>
+            </w:r>
+            <w:r>
+              <w:rPr>
+                <w:rStyle w:val="Hipervnculo"/>
+                <w:rFonts w:eastAsia="Calibri"/>
+                <w:noProof/>
+              </w:rPr>
+              <w:t>Ejemplos/Casos de Inteligencia Artificial en dispositivos móviles.</w:t>
+            </w:r>
+            <w:r>
+              <w:rPr>
+                <w:noProof/>
+                <w:webHidden/>
+              </w:rPr>
+              <w:tab/>
+            </w:r>
+            <w:r>
+              <w:rPr>
+                <w:noProof/>
+                <w:webHidden/>
+              </w:rPr>
+              <w:fldChar w:fldCharType="begin"/>
+            </w:r>
+            <w:r>
+              <w:rPr>
+                <w:noProof/>
+                <w:webHidden/>
+              </w:rPr>
+              <w:instrText xml:space="preserve"> PAGEREF _Toc127472288 \h </w:instrText>
+            </w:r>
+            <w:r>
+              <w:rPr>
+                <w:noProof/>
+                <w:webHidden/>
+              </w:rPr>
+            </w:r>
+            <w:r>
+              <w:rPr>
+                <w:noProof/>
+                <w:webHidden/>
+              </w:rPr>
+              <w:fldChar w:fldCharType="separate"/>
+            </w:r>
+            <w:r>
+              <w:rPr>
+                <w:noProof/>
+                <w:webHidden/>
+              </w:rPr>
+              <w:t>4</w:t>
+            </w:r>
+            <w:r>
+              <w:rPr>
+                <w:noProof/>
+                <w:webHidden/>
+              </w:rPr>
+              <w:fldChar w:fldCharType="end"/>
+            </w:r>
+          </w:hyperlink>
+        </w:p>
+        <w:p>
+          <w:pPr>
+            <w:pStyle w:val="TDC2"/>
+            <w:tabs>
+              <w:tab w:val="left" w:pos="1540"/>
+              <w:tab w:val="right" w:leader="dot" w:pos="9016"/>
+            </w:tabs>
+            <w:rPr>
+              <w:rFonts w:asciiTheme="minorHAnsi" w:eastAsiaTheme="minorEastAsia" w:hAnsiTheme="minorHAnsi"/>
+              <w:noProof/>
+              <w:sz w:val="22"/>
+              <w:lang w:eastAsia="es-419"/>
+            </w:rPr>
+          </w:pPr>
+          <w:hyperlink w:anchor="_Toc127472289" w:history="1">
+            <w:r>
+              <w:rPr>
+                <w:rStyle w:val="Hipervnculo"/>
+                <w:rFonts w:eastAsia="Calibri"/>
+                <w:noProof/>
+              </w:rPr>
+              <w:t>2.4</w:t>
+            </w:r>
+            <w:r>
+              <w:rPr>
+                <w:rFonts w:asciiTheme="minorHAnsi" w:eastAsiaTheme="minorEastAsia" w:hAnsiTheme="minorHAnsi"/>
+                <w:noProof/>
+                <w:sz w:val="22"/>
+                <w:lang w:eastAsia="es-419"/>
+              </w:rPr>
+              <w:tab/>
+            </w:r>
+            <w:r>
+              <w:rPr>
+                <w:rStyle w:val="Hipervnculo"/>
+                <w:rFonts w:eastAsia="Calibri"/>
+                <w:noProof/>
+              </w:rPr>
+              <w:t>Anaconda y Android Studio (Entornos de desarrollo).</w:t>
+            </w:r>
+            <w:r>
+              <w:rPr>
+                <w:noProof/>
+                <w:webHidden/>
+              </w:rPr>
+              <w:tab/>
+            </w:r>
+            <w:r>
+              <w:rPr>
+                <w:noProof/>
+                <w:webHidden/>
+              </w:rPr>
+              <w:fldChar w:fldCharType="begin"/>
+            </w:r>
+            <w:r>
+              <w:rPr>
+                <w:noProof/>
+                <w:webHidden/>
+              </w:rPr>
+              <w:instrText xml:space="preserve"> PAGEREF _Toc127472289 \h </w:instrText>
+            </w:r>
+            <w:r>
+              <w:rPr>
+                <w:noProof/>
+                <w:webHidden/>
+              </w:rPr>
+            </w:r>
+            <w:r>
+              <w:rPr>
+                <w:noProof/>
+                <w:webHidden/>
+              </w:rPr>
+              <w:fldChar w:fldCharType="separate"/>
+            </w:r>
+            <w:r>
+              <w:rPr>
+                <w:noProof/>
+                <w:webHidden/>
+              </w:rPr>
+              <w:t>4</w:t>
+            </w:r>
+            <w:r>
+              <w:rPr>
+                <w:noProof/>
+                <w:webHidden/>
+              </w:rPr>
+              <w:fldChar w:fldCharType="end"/>
+            </w:r>
+          </w:hyperlink>
+        </w:p>
+        <w:p>
+          <w:pPr>
+            <w:pStyle w:val="TDC1"/>
+            <w:tabs>
+              <w:tab w:val="left" w:pos="1100"/>
+              <w:tab w:val="right" w:leader="dot" w:pos="9016"/>
+            </w:tabs>
+            <w:rPr>
+              <w:rFonts w:asciiTheme="minorHAnsi" w:eastAsiaTheme="minorEastAsia" w:hAnsiTheme="minorHAnsi"/>
+              <w:noProof/>
+              <w:sz w:val="22"/>
+              <w:lang w:eastAsia="es-419"/>
+            </w:rPr>
+          </w:pPr>
+          <w:hyperlink w:anchor="_Toc127472290" w:history="1">
+            <w:r>
+              <w:rPr>
+                <w:rStyle w:val="Hipervnculo"/>
+                <w:rFonts w:eastAsia="Times New Roman"/>
+                <w:noProof/>
+              </w:rPr>
+              <w:t>3</w:t>
+            </w:r>
+            <w:r>
+              <w:rPr>
+                <w:rFonts w:asciiTheme="minorHAnsi" w:eastAsiaTheme="minorEastAsia" w:hAnsiTheme="minorHAnsi"/>
+                <w:noProof/>
+                <w:sz w:val="22"/>
+                <w:lang w:eastAsia="es-419"/>
+              </w:rPr>
+              <w:tab/>
+            </w:r>
+            <w:r>
+              <w:rPr>
+                <w:rStyle w:val="Hipervnculo"/>
+                <w:rFonts w:eastAsia="Times New Roman"/>
+                <w:noProof/>
+              </w:rPr>
+              <w:t>CAPÍTULO III: METODOLOGÍA</w:t>
+            </w:r>
+            <w:r>
+              <w:rPr>
+                <w:noProof/>
+                <w:webHidden/>
+              </w:rPr>
+              <w:tab/>
+            </w:r>
+            <w:r>
+              <w:rPr>
+                <w:noProof/>
+                <w:webHidden/>
+              </w:rPr>
+              <w:fldChar w:fldCharType="begin"/>
+            </w:r>
+            <w:r>
+              <w:rPr>
+                <w:noProof/>
+                <w:webHidden/>
+              </w:rPr>
+              <w:instrText xml:space="preserve"> PAGEREF _Toc127472290 \h </w:instrText>
+            </w:r>
+            <w:r>
+              <w:rPr>
+                <w:noProof/>
+                <w:webHidden/>
+              </w:rPr>
+            </w:r>
+            <w:r>
+              <w:rPr>
+                <w:noProof/>
+                <w:webHidden/>
+              </w:rPr>
+              <w:fldChar w:fldCharType="separate"/>
+            </w:r>
+            <w:r>
+              <w:rPr>
+                <w:noProof/>
+                <w:webHidden/>
+              </w:rPr>
+              <w:t>5</w:t>
+            </w:r>
+            <w:r>
+              <w:rPr>
+                <w:noProof/>
+                <w:webHidden/>
+              </w:rPr>
+              <w:fldChar w:fldCharType="end"/>
+            </w:r>
+          </w:hyperlink>
+        </w:p>
+        <w:p>
+          <w:pPr>
+            <w:pStyle w:val="TDC2"/>
+            <w:tabs>
+              <w:tab w:val="left" w:pos="1540"/>
+              <w:tab w:val="right" w:leader="dot" w:pos="9016"/>
+            </w:tabs>
+            <w:rPr>
+              <w:rFonts w:asciiTheme="minorHAnsi" w:eastAsiaTheme="minorEastAsia" w:hAnsiTheme="minorHAnsi"/>
+              <w:noProof/>
+              <w:sz w:val="22"/>
+              <w:lang w:eastAsia="es-419"/>
+            </w:rPr>
+          </w:pPr>
+          <w:hyperlink w:anchor="_Toc127472291" w:history="1">
+            <w:r>
+              <w:rPr>
+                <w:rStyle w:val="Hipervnculo"/>
+                <w:rFonts w:eastAsia="Calibri"/>
+                <w:noProof/>
+              </w:rPr>
+              <w:t>3.1</w:t>
+            </w:r>
+            <w:r>
+              <w:rPr>
+                <w:rFonts w:asciiTheme="minorHAnsi" w:eastAsiaTheme="minorEastAsia" w:hAnsiTheme="minorHAnsi"/>
+                <w:noProof/>
+                <w:sz w:val="22"/>
+                <w:lang w:eastAsia="es-419"/>
+              </w:rPr>
+              <w:tab/>
+            </w:r>
+            <w:r>
+              <w:rPr>
+                <w:rStyle w:val="Hipervnculo"/>
+                <w:rFonts w:eastAsia="Calibri"/>
+                <w:noProof/>
+              </w:rPr>
+              <w:t>Diseño metodológico</w:t>
+            </w:r>
+            <w:r>
+              <w:rPr>
+                <w:noProof/>
+                <w:webHidden/>
+              </w:rPr>
+              <w:tab/>
+            </w:r>
+            <w:r>
+              <w:rPr>
+                <w:noProof/>
+                <w:webHidden/>
+              </w:rPr>
+              <w:fldChar w:fldCharType="begin"/>
+            </w:r>
+            <w:r>
+              <w:rPr>
+                <w:noProof/>
+                <w:webHidden/>
+              </w:rPr>
+              <w:instrText xml:space="preserve"> PAGEREF _Toc127472291 \h </w:instrText>
+            </w:r>
+            <w:r>
+              <w:rPr>
+                <w:noProof/>
+                <w:webHidden/>
+              </w:rPr>
+            </w:r>
+            <w:r>
+              <w:rPr>
+                <w:noProof/>
+                <w:webHidden/>
+              </w:rPr>
+              <w:fldChar w:fldCharType="separate"/>
+            </w:r>
+            <w:r>
+              <w:rPr>
+                <w:noProof/>
+                <w:webHidden/>
+              </w:rPr>
+              <w:t>5</w:t>
+            </w:r>
+            <w:r>
+              <w:rPr>
+                <w:noProof/>
+                <w:webHidden/>
+              </w:rPr>
+              <w:fldChar w:fldCharType="end"/>
+            </w:r>
+          </w:hyperlink>
+        </w:p>
+        <w:p>
+          <w:pPr>
+            <w:pStyle w:val="TDC2"/>
+            <w:tabs>
+              <w:tab w:val="left" w:pos="1540"/>
+              <w:tab w:val="right" w:leader="dot" w:pos="9016"/>
+            </w:tabs>
+            <w:rPr>
+              <w:rFonts w:asciiTheme="minorHAnsi" w:eastAsiaTheme="minorEastAsia" w:hAnsiTheme="minorHAnsi"/>
+              <w:noProof/>
+              <w:sz w:val="22"/>
+              <w:lang w:eastAsia="es-419"/>
+            </w:rPr>
+          </w:pPr>
+          <w:hyperlink w:anchor="_Toc127472292" w:history="1">
+            <w:r>
+              <w:rPr>
+                <w:rStyle w:val="Hipervnculo"/>
+                <w:rFonts w:eastAsia="Calibri"/>
+                <w:noProof/>
+              </w:rPr>
+              <w:t>3.2</w:t>
+            </w:r>
+            <w:r>
+              <w:rPr>
+                <w:rFonts w:asciiTheme="minorHAnsi" w:eastAsiaTheme="minorEastAsia" w:hAnsiTheme="minorHAnsi"/>
+                <w:noProof/>
+                <w:sz w:val="22"/>
+                <w:lang w:eastAsia="es-419"/>
+              </w:rPr>
+              <w:tab/>
+            </w:r>
+            <w:r>
+              <w:rPr>
+                <w:rStyle w:val="Hipervnculo"/>
+                <w:rFonts w:eastAsia="Calibri"/>
+                <w:noProof/>
+              </w:rPr>
+              <w:t>Etapas de la investigación</w:t>
+            </w:r>
+            <w:r>
+              <w:rPr>
+                <w:noProof/>
+                <w:webHidden/>
+              </w:rPr>
+              <w:tab/>
+            </w:r>
+            <w:r>
+              <w:rPr>
+                <w:noProof/>
+                <w:webHidden/>
+              </w:rPr>
+              <w:fldChar w:fldCharType="begin"/>
+            </w:r>
+            <w:r>
+              <w:rPr>
+                <w:noProof/>
+                <w:webHidden/>
+              </w:rPr>
+              <w:instrText xml:space="preserve"> PAGEREF _Toc127472292 \h </w:instrText>
+            </w:r>
+            <w:r>
+              <w:rPr>
+                <w:noProof/>
+                <w:webHidden/>
+              </w:rPr>
+            </w:r>
+            <w:r>
+              <w:rPr>
+                <w:noProof/>
+                <w:webHidden/>
+              </w:rPr>
+              <w:fldChar w:fldCharType="separate"/>
+            </w:r>
+            <w:r>
+              <w:rPr>
+                <w:noProof/>
+                <w:webHidden/>
+              </w:rPr>
+              <w:t>5</w:t>
+            </w:r>
+            <w:r>
+              <w:rPr>
+                <w:noProof/>
+                <w:webHidden/>
+              </w:rPr>
+              <w:fldChar w:fldCharType="end"/>
+            </w:r>
+          </w:hyperlink>
+        </w:p>
+        <w:p>
+          <w:pPr>
+            <w:pStyle w:val="TDC3"/>
+            <w:tabs>
+              <w:tab w:val="left" w:pos="1900"/>
+              <w:tab w:val="right" w:leader="dot" w:pos="9016"/>
+            </w:tabs>
+            <w:rPr>
+              <w:rFonts w:asciiTheme="minorHAnsi" w:eastAsiaTheme="minorEastAsia" w:hAnsiTheme="minorHAnsi"/>
+              <w:noProof/>
+              <w:sz w:val="22"/>
+              <w:lang w:eastAsia="es-419"/>
+            </w:rPr>
+          </w:pPr>
+          <w:hyperlink w:anchor="_Toc127472293" w:history="1">
+            <w:r>
+              <w:rPr>
+                <w:rStyle w:val="Hipervnculo"/>
+                <w:rFonts w:eastAsia="Calibri"/>
+                <w:noProof/>
+              </w:rPr>
+              <w:t>3.2.1</w:t>
+            </w:r>
+            <w:r>
+              <w:rPr>
+                <w:rFonts w:asciiTheme="minorHAnsi" w:eastAsiaTheme="minorEastAsia" w:hAnsiTheme="minorHAnsi"/>
+                <w:noProof/>
+                <w:sz w:val="22"/>
+                <w:lang w:eastAsia="es-419"/>
+              </w:rPr>
+              <w:tab/>
+            </w:r>
+            <w:r>
+              <w:rPr>
+                <w:rStyle w:val="Hipervnculo"/>
+                <w:rFonts w:eastAsia="Calibri"/>
+                <w:noProof/>
+              </w:rPr>
+              <w:t>Recolección de información</w:t>
+            </w:r>
+            <w:r>
+              <w:rPr>
+                <w:noProof/>
+                <w:webHidden/>
+              </w:rPr>
+              <w:tab/>
+            </w:r>
+            <w:r>
+              <w:rPr>
+                <w:noProof/>
+                <w:webHidden/>
+              </w:rPr>
+              <w:fldChar w:fldCharType="begin"/>
+            </w:r>
+            <w:r>
+              <w:rPr>
+                <w:noProof/>
+                <w:webHidden/>
+              </w:rPr>
+              <w:instrText xml:space="preserve"> PAGEREF _Toc127472293 \h </w:instrText>
+            </w:r>
+            <w:r>
+              <w:rPr>
+                <w:noProof/>
+                <w:webHidden/>
+              </w:rPr>
+            </w:r>
+            <w:r>
+              <w:rPr>
+                <w:noProof/>
+                <w:webHidden/>
+              </w:rPr>
+              <w:fldChar w:fldCharType="separate"/>
+            </w:r>
+            <w:r>
+              <w:rPr>
+                <w:noProof/>
+                <w:webHidden/>
+              </w:rPr>
+              <w:t>5</w:t>
+            </w:r>
+            <w:r>
+              <w:rPr>
+                <w:noProof/>
+                <w:webHidden/>
+              </w:rPr>
+              <w:fldChar w:fldCharType="end"/>
+            </w:r>
+          </w:hyperlink>
+        </w:p>
+        <w:p>
+          <w:pPr>
+            <w:pStyle w:val="TDC3"/>
+            <w:tabs>
+              <w:tab w:val="left" w:pos="1900"/>
+              <w:tab w:val="right" w:leader="dot" w:pos="9016"/>
+            </w:tabs>
+            <w:rPr>
+              <w:rFonts w:asciiTheme="minorHAnsi" w:eastAsiaTheme="minorEastAsia" w:hAnsiTheme="minorHAnsi"/>
+              <w:noProof/>
+              <w:sz w:val="22"/>
+              <w:lang w:eastAsia="es-419"/>
+            </w:rPr>
+          </w:pPr>
+          <w:hyperlink w:anchor="_Toc127472294" w:history="1">
+            <w:r>
+              <w:rPr>
+                <w:rStyle w:val="Hipervnculo"/>
+                <w:rFonts w:eastAsia="Calibri"/>
+                <w:noProof/>
+              </w:rPr>
+              <w:t>3.2.2</w:t>
+            </w:r>
+            <w:r>
+              <w:rPr>
+                <w:rFonts w:asciiTheme="minorHAnsi" w:eastAsiaTheme="minorEastAsia" w:hAnsiTheme="minorHAnsi"/>
+                <w:noProof/>
+                <w:sz w:val="22"/>
+                <w:lang w:eastAsia="es-419"/>
+              </w:rPr>
+              <w:tab/>
+            </w:r>
+            <w:r>
+              <w:rPr>
+                <w:rStyle w:val="Hipervnculo"/>
+                <w:rFonts w:eastAsia="Calibri"/>
+                <w:noProof/>
+              </w:rPr>
+              <w:t>Selección de herramientas</w:t>
+            </w:r>
+            <w:r>
+              <w:rPr>
+                <w:noProof/>
+                <w:webHidden/>
+              </w:rPr>
+              <w:tab/>
+            </w:r>
+            <w:r>
+              <w:rPr>
+                <w:noProof/>
+                <w:webHidden/>
+              </w:rPr>
+              <w:fldChar w:fldCharType="begin"/>
+            </w:r>
+            <w:r>
+              <w:rPr>
+                <w:noProof/>
+                <w:webHidden/>
+              </w:rPr>
+              <w:instrText xml:space="preserve"> PAGEREF _Toc127472294 \h </w:instrText>
+            </w:r>
+            <w:r>
+              <w:rPr>
+                <w:noProof/>
+                <w:webHidden/>
+              </w:rPr>
+            </w:r>
+            <w:r>
+              <w:rPr>
+                <w:noProof/>
+                <w:webHidden/>
+              </w:rPr>
+              <w:fldChar w:fldCharType="separate"/>
+            </w:r>
+            <w:r>
+              <w:rPr>
+                <w:noProof/>
+                <w:webHidden/>
+              </w:rPr>
+              <w:t>5</w:t>
+            </w:r>
+            <w:r>
+              <w:rPr>
+                <w:noProof/>
+                <w:webHidden/>
+              </w:rPr>
+              <w:fldChar w:fldCharType="end"/>
+            </w:r>
+          </w:hyperlink>
+        </w:p>
+        <w:p>
+          <w:pPr>
+            <w:pStyle w:val="TDC3"/>
+            <w:tabs>
+              <w:tab w:val="left" w:pos="1900"/>
+              <w:tab w:val="right" w:leader="dot" w:pos="9016"/>
+            </w:tabs>
+            <w:rPr>
+              <w:rFonts w:asciiTheme="minorHAnsi" w:eastAsiaTheme="minorEastAsia" w:hAnsiTheme="minorHAnsi"/>
+              <w:noProof/>
+              <w:sz w:val="22"/>
+              <w:lang w:eastAsia="es-419"/>
+            </w:rPr>
+          </w:pPr>
+          <w:hyperlink w:anchor="_Toc127472295" w:history="1">
+            <w:r>
+              <w:rPr>
+                <w:rStyle w:val="Hipervnculo"/>
+                <w:rFonts w:eastAsia="Calibri"/>
+                <w:noProof/>
+              </w:rPr>
+              <w:t>3.2.3</w:t>
+            </w:r>
+            <w:r>
+              <w:rPr>
+                <w:rFonts w:asciiTheme="minorHAnsi" w:eastAsiaTheme="minorEastAsia" w:hAnsiTheme="minorHAnsi"/>
+                <w:noProof/>
+                <w:sz w:val="22"/>
+                <w:lang w:eastAsia="es-419"/>
+              </w:rPr>
+              <w:tab/>
+            </w:r>
+            <w:r>
+              <w:rPr>
+                <w:rStyle w:val="Hipervnculo"/>
+                <w:rFonts w:eastAsia="Calibri"/>
+                <w:noProof/>
+              </w:rPr>
+              <w:t>Elaboración y redacción de las guías</w:t>
+            </w:r>
+            <w:r>
+              <w:rPr>
+                <w:noProof/>
+                <w:webHidden/>
+              </w:rPr>
+              <w:tab/>
+            </w:r>
+            <w:r>
+              <w:rPr>
+                <w:noProof/>
+                <w:webHidden/>
+              </w:rPr>
+              <w:fldChar w:fldCharType="begin"/>
+            </w:r>
+            <w:r>
+              <w:rPr>
+                <w:noProof/>
+                <w:webHidden/>
+              </w:rPr>
+              <w:instrText xml:space="preserve"> PAGEREF _Toc127472295 \h </w:instrText>
+            </w:r>
+            <w:r>
+              <w:rPr>
+                <w:noProof/>
+                <w:webHidden/>
+              </w:rPr>
+            </w:r>
+            <w:r>
+              <w:rPr>
+                <w:noProof/>
+                <w:webHidden/>
+              </w:rPr>
+              <w:fldChar w:fldCharType="separate"/>
+            </w:r>
+            <w:r>
+              <w:rPr>
+                <w:noProof/>
+                <w:webHidden/>
+              </w:rPr>
+              <w:t>5</w:t>
+            </w:r>
+            <w:r>
+              <w:rPr>
+                <w:noProof/>
+                <w:webHidden/>
+              </w:rPr>
+              <w:fldChar w:fldCharType="end"/>
+            </w:r>
+          </w:hyperlink>
+        </w:p>
+        <w:p>
+          <w:pPr>
+            <w:pStyle w:val="TDC1"/>
+            <w:tabs>
+              <w:tab w:val="left" w:pos="1100"/>
+              <w:tab w:val="right" w:leader="dot" w:pos="9016"/>
+            </w:tabs>
+            <w:rPr>
+              <w:rFonts w:asciiTheme="minorHAnsi" w:eastAsiaTheme="minorEastAsia" w:hAnsiTheme="minorHAnsi"/>
+              <w:noProof/>
+              <w:sz w:val="22"/>
+              <w:lang w:eastAsia="es-419"/>
+            </w:rPr>
+          </w:pPr>
+          <w:hyperlink w:anchor="_Toc127472296" w:history="1">
+            <w:r>
+              <w:rPr>
+                <w:rStyle w:val="Hipervnculo"/>
+                <w:rFonts w:eastAsia="Times New Roman"/>
+                <w:noProof/>
+              </w:rPr>
+              <w:t>4</w:t>
+            </w:r>
+            <w:r>
+              <w:rPr>
+                <w:rFonts w:asciiTheme="minorHAnsi" w:eastAsiaTheme="minorEastAsia" w:hAnsiTheme="minorHAnsi"/>
+                <w:noProof/>
+                <w:sz w:val="22"/>
+                <w:lang w:eastAsia="es-419"/>
+              </w:rPr>
+              <w:tab/>
+            </w:r>
+            <w:r>
+              <w:rPr>
+                <w:rStyle w:val="Hipervnculo"/>
+                <w:rFonts w:eastAsia="Times New Roman"/>
+                <w:noProof/>
+              </w:rPr>
+              <w:t>Bibliografía</w:t>
+            </w:r>
+            <w:r>
+              <w:rPr>
+                <w:noProof/>
+                <w:webHidden/>
+              </w:rPr>
+              <w:tab/>
+            </w:r>
+            <w:r>
+              <w:rPr>
+                <w:noProof/>
+                <w:webHidden/>
+              </w:rPr>
+              <w:fldChar w:fldCharType="begin"/>
+            </w:r>
+            <w:r>
+              <w:rPr>
+                <w:noProof/>
+                <w:webHidden/>
+              </w:rPr>
+              <w:instrText xml:space="preserve"> PAGEREF _Toc127472296 \h </w:instrText>
+            </w:r>
+            <w:r>
+              <w:rPr>
+                <w:noProof/>
+                <w:webHidden/>
+              </w:rPr>
+            </w:r>
+            <w:r>
+              <w:rPr>
+                <w:noProof/>
+                <w:webHidden/>
+              </w:rPr>
+              <w:fldChar w:fldCharType="separate"/>
+            </w:r>
+            <w:r>
+              <w:rPr>
+                <w:noProof/>
+                <w:webHidden/>
+              </w:rPr>
+              <w:t>6</w:t>
+            </w:r>
+            <w:r>
+              <w:rPr>
+                <w:noProof/>
+                <w:webHidden/>
+              </w:rPr>
+              <w:fldChar w:fldCharType="end"/>
+            </w:r>
+          </w:hyperlink>
+        </w:p>
+        <w:p>
+          <w:pPr>
+            <w:pStyle w:val="TDC1"/>
+            <w:tabs>
+              <w:tab w:val="left" w:pos="1100"/>
+              <w:tab w:val="right" w:leader="dot" w:pos="9016"/>
+            </w:tabs>
+            <w:rPr>
+              <w:rFonts w:asciiTheme="minorHAnsi" w:eastAsiaTheme="minorEastAsia" w:hAnsiTheme="minorHAnsi"/>
+              <w:noProof/>
+              <w:sz w:val="22"/>
+              <w:lang w:eastAsia="es-419"/>
+            </w:rPr>
+          </w:pPr>
+          <w:hyperlink w:anchor="_Toc127472297" w:history="1">
+            <w:r>
+              <w:rPr>
+                <w:rStyle w:val="Hipervnculo"/>
+                <w:rFonts w:eastAsia="Times New Roman"/>
+                <w:noProof/>
+              </w:rPr>
+              <w:t>5</w:t>
+            </w:r>
+            <w:r>
+              <w:rPr>
+                <w:rFonts w:asciiTheme="minorHAnsi" w:eastAsiaTheme="minorEastAsia" w:hAnsiTheme="minorHAnsi"/>
+                <w:noProof/>
+                <w:sz w:val="22"/>
+                <w:lang w:eastAsia="es-419"/>
+              </w:rPr>
+              <w:tab/>
+            </w:r>
+            <w:r>
+              <w:rPr>
+                <w:rStyle w:val="Hipervnculo"/>
+                <w:rFonts w:eastAsia="Times New Roman"/>
+                <w:noProof/>
+              </w:rPr>
+              <w:t>Anexos</w:t>
+            </w:r>
+            <w:r>
+              <w:rPr>
+                <w:noProof/>
+                <w:webHidden/>
+              </w:rPr>
+              <w:tab/>
+            </w:r>
+            <w:r>
+              <w:rPr>
+                <w:noProof/>
+                <w:webHidden/>
+              </w:rPr>
+              <w:fldChar w:fldCharType="begin"/>
+            </w:r>
+            <w:r>
+              <w:rPr>
+                <w:noProof/>
+                <w:webHidden/>
+              </w:rPr>
+              <w:instrText xml:space="preserve"> PAGEREF _Toc127472297 \h </w:instrText>
+            </w:r>
+            <w:r>
+              <w:rPr>
+                <w:noProof/>
+                <w:webHidden/>
+              </w:rPr>
+            </w:r>
+            <w:r>
+              <w:rPr>
+                <w:noProof/>
+                <w:webHidden/>
+              </w:rPr>
+              <w:fldChar w:fldCharType="separate"/>
+            </w:r>
+            <w:r>
+              <w:rPr>
+                <w:noProof/>
+                <w:webHidden/>
+              </w:rPr>
+              <w:t>6</w:t>
+            </w:r>
+            <w:r>
+              <w:rPr>
+                <w:noProof/>
+                <w:webHidden/>
+              </w:rPr>
+              <w:fldChar w:fldCharType="end"/>
+            </w:r>
+          </w:hyperlink>
+        </w:p>
+        <w:p>
+          <w:pPr>
+            <w:rPr>
+              <w:rFonts w:eastAsia="Calibri" w:cs="Arial"/>
+              <w:b/>
+              <w:bCs/>
+              <w:lang w:val="es-ES"/>
+            </w:rPr>
+          </w:pPr>
+          <w:r>
+            <w:fldChar w:fldCharType="end"/>
+          </w:r>
+        </w:p>
+      </w:sdtContent>
+    </w:sdt>
+    <w:p>
+      <w:pPr>
+        <w:spacing w:line="256" w:lineRule="auto"/>
+        <w:ind w:firstLine="0"/>
+        <w:rPr>
+          <w:rFonts w:eastAsia="Calibri" w:cs="Arial"/>
+        </w:rPr>
+      </w:pPr>
+      <w:r>
+        <w:rPr>
+          <w:rFonts w:eastAsia="Calibri" w:cs="Arial"/>
+        </w:rPr>
+        <w:br w:type="page"/>
+      </w:r>
+    </w:p>
+    <w:p>
+      <w:pPr>
+        <w:pStyle w:val="Ttulo1"/>
+        <w:rPr>
+          <w:rFonts w:eastAsia="Times New Roman"/>
+        </w:rPr>
+      </w:pPr>
+      <w:bookmarkStart w:id="0" w:name="_Toc127472280"/>
+      <w:r>
+        <w:rPr>
+          <w:rFonts w:eastAsia="Times New Roman"/>
+        </w:rPr>
+        <w:lastRenderedPageBreak/>
+        <w:t>CAPÍTULO I: ASPECTOS INTRODUCTORIOS</w:t>
+      </w:r>
+      <w:bookmarkEnd w:id="0"/>
+    </w:p>
+    <w:p>
+      <w:pPr>
+        <w:pStyle w:val="Ttulo2"/>
+        <w:rPr>
+          <w:rFonts w:eastAsia="Calibri"/>
+        </w:rPr>
+      </w:pPr>
+      <w:bookmarkStart w:id="1" w:name="_Toc127472281"/>
+      <w:r>
+        <w:rPr>
+          <w:rFonts w:eastAsia="Calibri"/>
+        </w:rPr>
+        <w:t>Antecedentes</w:t>
+      </w:r>
+      <w:bookmarkEnd w:id="1"/>
+    </w:p>
+    <w:p>
+      <w:pPr>
+        <w:pStyle w:val="Ttulo2"/>
+        <w:rPr>
+          <w:rFonts w:eastAsia="Calibri"/>
+        </w:rPr>
+      </w:pPr>
+      <w:bookmarkStart w:id="2" w:name="_Toc127472282"/>
+      <w:r>
+        <w:rPr>
+          <w:rFonts w:eastAsia="Calibri"/>
+        </w:rPr>
+        <w:t>Planteamiento del problema</w:t>
+      </w:r>
+      <w:bookmarkEnd w:id="2"/>
+    </w:p>
+    <w:p>
+      <w:pPr>
+        <w:pStyle w:val="Ttulo2"/>
+        <w:rPr>
+          <w:rFonts w:eastAsia="Calibri"/>
+        </w:rPr>
+      </w:pPr>
+      <w:bookmarkStart w:id="3" w:name="_Toc127472283"/>
+      <w:r>
+        <w:rPr>
+          <w:rFonts w:eastAsia="Calibri"/>
+        </w:rPr>
+        <w:t>Justificación</w:t>
+      </w:r>
+      <w:bookmarkEnd w:id="3"/>
+    </w:p>
+    <w:p>
+      <w:pPr>
+        <w:pStyle w:val="Ttulo2"/>
+        <w:rPr>
+          <w:rFonts w:eastAsia="Calibri"/>
+        </w:rPr>
+      </w:pPr>
+      <w:bookmarkStart w:id="4" w:name="_Toc127472284"/>
+      <w:r>
+        <w:t>Objetivos</w:t>
+      </w:r>
+      <w:bookmarkEnd w:id="4"/>
+    </w:p>
+    <w:p>
+      <w:pPr>
+        <w:spacing w:line="256" w:lineRule="auto"/>
+        <w:ind w:firstLine="0"/>
+        <w:rPr>
+          <w:rFonts w:eastAsia="Calibri" w:cs="Arial"/>
+        </w:rPr>
+      </w:pPr>
+      <w:r>
+        <w:rPr>
+          <w:rFonts w:eastAsia="Calibri" w:cs="Arial"/>
+        </w:rPr>
+        <w:br w:type="page"/>
+      </w:r>
+    </w:p>
+    <w:p>
+      <w:pPr>
+        <w:pStyle w:val="Ttulo1"/>
+        <w:rPr>
+          <w:rFonts w:eastAsia="Times New Roman"/>
+        </w:rPr>
+      </w:pPr>
+      <w:bookmarkStart w:id="5" w:name="_Toc127472285"/>
+      <w:r>
+        <w:rPr>
+          <w:rFonts w:eastAsia="Times New Roman"/>
+        </w:rPr>
+        <w:lastRenderedPageBreak/>
+        <w:t>CAPÍTULO II: ASPECTOS TEÓRICOS</w:t>
+      </w:r>
+      <w:bookmarkEnd w:id="5"/>
+    </w:p>
+    <w:p>
+      <w:pPr>
+        <w:pStyle w:val="Ttulo2"/>
+        <w:rPr>
+          <w:rFonts w:eastAsia="Calibri"/>
+        </w:rPr>
+      </w:pPr>
+      <w:bookmarkStart w:id="6" w:name="_Toc127472286"/>
+      <w:r>
+        <w:rPr>
+          <w:rFonts w:eastAsia="Calibri"/>
+        </w:rPr>
+        <w:t>Historia del desarrollo móvil con Inteligencia Artificial</w:t>
+      </w:r>
+      <w:bookmarkEnd w:id="6"/>
+    </w:p>
+    <w:p>
+      <w:pPr>
+        <w:pStyle w:val="Ttulo2"/>
+        <w:rPr>
+          <w:rFonts w:eastAsia="Calibri"/>
+        </w:rPr>
+      </w:pPr>
+      <w:bookmarkStart w:id="7" w:name="_Toc127472287"/>
+      <w:r>
+        <w:rPr>
+          <w:rFonts w:eastAsia="Calibri"/>
+        </w:rPr>
+        <w:t>Características de la Inteligencia Artificial en entorno móvil</w:t>
+      </w:r>
+      <w:bookmarkEnd w:id="7"/>
+    </w:p>
+    <w:p>
+      <w:pPr>
+        <w:pStyle w:val="Ttulo2"/>
+        <w:rPr>
+          <w:rFonts w:eastAsia="Calibri"/>
+        </w:rPr>
+      </w:pPr>
+      <w:bookmarkStart w:id="8" w:name="_Toc127472288"/>
+      <w:r>
+        <w:rPr>
+          <w:rFonts w:eastAsia="Calibri"/>
+        </w:rPr>
+        <w:t>Ejemplos/Casos de Inteligencia Artificial en dispositivos móviles.</w:t>
+      </w:r>
+      <w:bookmarkEnd w:id="8"/>
+    </w:p>
+    <w:p>
+      <w:pPr>
+        <w:pStyle w:val="Ttulo2"/>
+        <w:rPr>
+          <w:rFonts w:eastAsia="Calibri"/>
+        </w:rPr>
+      </w:pPr>
+      <w:bookmarkStart w:id="9" w:name="_Toc127472289"/>
+      <w:r>
+        <w:rPr>
+          <w:rFonts w:eastAsia="Calibri"/>
+        </w:rPr>
+        <w:t>Anaconda y Android Studio (Entornos de desarrollo)</w:t>
+      </w:r>
+      <w:r>
+        <w:rPr>
+          <w:rFonts w:eastAsia="Calibri"/>
+        </w:rPr>
+        <w:t>.</w:t>
+      </w:r>
+      <w:bookmarkEnd w:id="9"/>
+    </w:p>
+    <w:p>
+      <w:pPr>
+        <w:spacing w:line="256" w:lineRule="auto"/>
+        <w:ind w:firstLine="0"/>
+        <w:rPr>
+          <w:rFonts w:eastAsia="Calibri" w:cs="Arial"/>
+        </w:rPr>
+      </w:pPr>
+      <w:r>
+        <w:rPr>
+          <w:rFonts w:eastAsia="Calibri" w:cs="Arial"/>
+        </w:rPr>
+        <w:br w:type="page"/>
+      </w:r>
+    </w:p>
+    <w:p>
+      <w:pPr>
+        <w:pStyle w:val="Ttulo1"/>
+        <w:rPr>
+          <w:rFonts w:eastAsia="Times New Roman"/>
+        </w:rPr>
+      </w:pPr>
+      <w:bookmarkStart w:id="10" w:name="_Toc127472290"/>
+      <w:r>
+        <w:rPr>
+          <w:rFonts w:eastAsia="Times New Roman"/>
+        </w:rPr>
+        <w:lastRenderedPageBreak/>
+        <w:t>CAPÍTULO III: METODOLOGÍA</w:t>
+      </w:r>
+      <w:bookmarkEnd w:id="10"/>
+    </w:p>
+    <w:p>
+      <w:pPr>
+        <w:pStyle w:val="Ttulo2"/>
+        <w:rPr>
+          <w:rFonts w:eastAsia="Calibri"/>
+        </w:rPr>
+      </w:pPr>
+      <w:bookmarkStart w:id="11" w:name="_Toc127472291"/>
+      <w:r>
+        <w:rPr>
+          <w:rFonts w:eastAsia="Calibri"/>
+        </w:rPr>
+        <w:t>Diseño metodológico</w:t>
+      </w:r>
+      <w:bookmarkEnd w:id="11"/>
+    </w:p>
+    <w:p>
+      <w:pPr>
+        <w:pStyle w:val="Ttulo2"/>
+        <w:rPr>
+          <w:rFonts w:eastAsia="Calibri"/>
+        </w:rPr>
+      </w:pPr>
+      <w:bookmarkStart w:id="12" w:name="_Toc127472292"/>
+      <w:r>
+        <w:rPr>
+          <w:rFonts w:eastAsia="Calibri"/>
+        </w:rPr>
+        <w:t>Etapas de la investigación</w:t>
+      </w:r>
+      <w:bookmarkEnd w:id="12"/>
+    </w:p>
+    <w:p>
+      <w:pPr>
+        <w:pStyle w:val="Ttulo3"/>
+        <w:rPr>
+          <w:rFonts w:eastAsia="Calibri"/>
+        </w:rPr>
+      </w:pPr>
+      <w:bookmarkStart w:id="13" w:name="_Toc127472293"/>
+      <w:r>
+        <w:rPr>
+          <w:rFonts w:eastAsia="Calibri"/>
+        </w:rPr>
+        <w:t>Recolección de información</w:t>
+      </w:r>
+      <w:bookmarkEnd w:id="13"/>
+    </w:p>
+    <w:p>
+      <w:pPr>
+        <w:pStyle w:val="Ttulo3"/>
+        <w:rPr>
+          <w:rFonts w:eastAsia="Calibri"/>
+        </w:rPr>
+      </w:pPr>
+      <w:bookmarkStart w:id="14" w:name="_Toc127472294"/>
+      <w:r>
+        <w:rPr>
+          <w:rFonts w:eastAsia="Calibri"/>
+        </w:rPr>
+        <w:t>Selección de herramientas</w:t>
+      </w:r>
+      <w:bookmarkEnd w:id="14"/>
+    </w:p>
+    <w:p>
+      <w:pPr>
+        <w:pStyle w:val="Ttulo3"/>
+        <w:rPr>
+          <w:rFonts w:eastAsia="Calibri"/>
+        </w:rPr>
+      </w:pPr>
+      <w:bookmarkStart w:id="15" w:name="_Toc127472295"/>
+      <w:r>
+        <w:rPr>
+          <w:rFonts w:eastAsia="Calibri"/>
+        </w:rPr>
+        <w:t>Elaboración y redacción de las guías</w:t>
+      </w:r>
+      <w:bookmarkEnd w:id="15"/>
+    </w:p>
+    <w:p>
+      <w:pPr>
+        <w:spacing w:line="256" w:lineRule="auto"/>
+        <w:ind w:firstLine="0"/>
+        <w:rPr>
+          <w:rFonts w:eastAsia="Calibri" w:cs="Arial"/>
+        </w:rPr>
+      </w:pPr>
+      <w:r>
+        <w:rPr>
+          <w:rFonts w:eastAsia="Calibri" w:cs="Arial"/>
+        </w:rPr>
+        <w:br w:type="page"/>
+      </w:r>
+    </w:p>
+    <w:p>
+      <w:pPr>
+        <w:pStyle w:val="Ttulo1"/>
+        <w:rPr>
+          <w:rFonts w:eastAsia="Times New Roman"/>
+        </w:rPr>
+      </w:pPr>
+      <w:bookmarkStart w:id="16" w:name="_Toc127472296"/>
+      <w:r>
+        <w:rPr>
+          <w:rFonts w:eastAsia="Times New Roman"/>
+        </w:rPr>
+        <w:lastRenderedPageBreak/>
+        <w:t>Bibliografía</w:t>
+      </w:r>
+      <w:bookmarkEnd w:id="16"/>
+    </w:p>
+    <w:p>
+      <w:pPr>
+        <w:pStyle w:val="Ttulo1"/>
+        <w:rPr>
+          <w:rFonts w:eastAsia="Times New Roman"/>
+        </w:rPr>
+      </w:pPr>
+      <w:bookmarkStart w:id="17" w:name="_Toc127472297"/>
+      <w:r>
+        <w:rPr>
+          <w:rFonts w:eastAsia="Times New Roman"/>
+        </w:rPr>
+        <w:t>Anexos</w:t>
+      </w:r>
+      <w:bookmarkEnd w:id="17"/>
+    </w:p>
+    <w:p>
+      <w:pPr>
+        <w:spacing w:line="276" w:lineRule="auto"/>
+        <w:rPr>
+          <w:szCs w:val="24"/>
+          <w:lang w:val="es-MX"/>
+        </w:rPr>
+      </w:pPr>
+    </w:p>
     <w:sectPr>
       <w:headerReference w:type="even" r:id="rId8"/>
       <w:headerReference w:type="default" r:id="rId9"/>
@@ -541,6 +2584,124 @@
 <file path=word/numbering.xml><?xml version="1.0" encoding="utf-8"?>
 <w:numbering xmlns:wpc="http://schemas.microsoft.com/office/word/2010/wordprocessingCanvas" xmlns:cx="http://schemas.microsoft.com/office/drawing/2014/chartex" xmlns:cx1="http://schemas.microsoft.com/office/drawing/2015/9/8/chartex" xmlns:cx2="http://schemas.microsoft.com/office/drawing/2015/10/21/chartex" xmlns:cx3="http://schemas.microsoft.com/office/drawing/2016/5/9/chartex" xmlns:cx4="http://schemas.microsoft.com/office/drawing/2016/5/10/chartex" xmlns:cx5="http://schemas.microsoft.com/office/drawing/2016/5/11/chartex" xmlns:cx6="http://schemas.microsoft.com/office/drawing/2016/5/12/chartex" xmlns:cx7="http://schemas.microsoft.com/office/drawing/2016/5/13/chartex" xmlns:cx8="http://schemas.microsoft.com/office/drawing/2016/5/14/chartex" xmlns:mc="http://schemas.openxmlformats.org/markup-compatibility/2006" xmlns:aink="http://schemas.microsoft.com/office/drawing/2016/ink" xmlns:am3d="http://schemas.microsoft.com/office/drawing/2017/model3d" xmlns:o="urn:schemas-microsoft-com:office:office" xmlns:oel="http://schemas.microsoft.com/office/2019/extlst" xmlns:r="http://schemas.openxmlformats.org/officeDocument/2006/relationships" xmlns:m="http://schemas.openxmlformats.org/officeDocument/2006/math" xmlns:v="urn:schemas-microsoft-com:vml" xmlns:wp14="http://schemas.microsoft.com/office/word/2010/wordprocessingDrawing" xmlns:wp="http://schemas.openxmlformats.org/drawingml/2006/wordprocessingDrawing" xmlns:w10="urn:schemas-microsoft-com:office:word" xmlns:w="http://schemas.openxmlformats.org/wordprocessingml/2006/main" xmlns:w14="http://schemas.microsoft.com/office/word/2010/wordml" xmlns:w15="http://schemas.microsoft.com/office/word/2012/wordml" xmlns:w16cex="http://schemas.microsoft.com/office/word/2018/wordml/cex" xmlns:w16cid="http://schemas.microsoft.com/office/word/2016/wordml/cid" xmlns:w16="http://schemas.microsoft.com/office/word/2018/wordml" xmlns:w16sdtdh="http://schemas.microsoft.com/office/word/2020/wordml/sdtdatahash" xmlns:w16se="http://schemas.microsoft.com/office/word/2015/wordml/symex" xmlns:wpg="http://schemas.microsoft.com/office/word/2010/wordprocessingGroup" xmlns:wpi="http://schemas.microsoft.com/office/word/2010/wordprocessingInk" xmlns:wne="http://schemas.microsoft.com/office/word/2006/wordml" xmlns:wps="http://schemas.microsoft.com/office/word/2010/wordprocessingShape" mc:Ignorable="w14 w15 w16se w16cid w16 w16cex w16sdtdh wp14">
   <w:abstractNum w:abstractNumId="0" w15:restartNumberingAfterBreak="0">
+    <w:nsid w:val="0525032B"/>
+    <w:multiLevelType w:val="multilevel"/>
+    <w:tmpl w:val="D0B0A42E"/>
+    <w:styleLink w:val="Subtitulo1"/>
+    <w:lvl w:ilvl="0">
+      <w:start w:val="1"/>
+      <w:numFmt w:val="decimal"/>
+      <w:pStyle w:val="Ttulo1"/>
+      <w:lvlText w:val="%1"/>
+      <w:lvlJc w:val="left"/>
+      <w:pPr>
+        <w:ind w:left="360" w:hanging="360"/>
+      </w:pPr>
+      <w:rPr>
+        <w:rFonts w:hint="default"/>
+      </w:rPr>
+    </w:lvl>
+    <w:lvl w:ilvl="1">
+      <w:start w:val="1"/>
+      <w:numFmt w:val="decimal"/>
+      <w:pStyle w:val="Ttulo2"/>
+      <w:lvlText w:val="%1.%2"/>
+      <w:lvlJc w:val="left"/>
+      <w:pPr>
+        <w:ind w:left="720" w:hanging="360"/>
+      </w:pPr>
+      <w:rPr>
+        <w:rFonts w:hint="default"/>
+      </w:rPr>
+    </w:lvl>
+    <w:lvl w:ilvl="2">
+      <w:start w:val="1"/>
+      <w:numFmt w:val="decimal"/>
+      <w:pStyle w:val="Ttulo3"/>
+      <w:lvlText w:val="%1.%2.%3"/>
+      <w:lvlJc w:val="left"/>
+      <w:pPr>
+        <w:ind w:left="1080" w:hanging="360"/>
+      </w:pPr>
+      <w:rPr>
+        <w:rFonts w:hint="default"/>
+      </w:rPr>
+    </w:lvl>
+    <w:lvl w:ilvl="3">
+      <w:start w:val="1"/>
+      <w:numFmt w:val="decimal"/>
+      <w:pStyle w:val="Ttulo4"/>
+      <w:lvlText w:val="%1.%2.%3.%4"/>
+      <w:lvlJc w:val="left"/>
+      <w:pPr>
+        <w:ind w:left="1440" w:hanging="360"/>
+      </w:pPr>
+      <w:rPr>
+        <w:rFonts w:hint="default"/>
+      </w:rPr>
+    </w:lvl>
+    <w:lvl w:ilvl="4">
+      <w:start w:val="1"/>
+      <w:numFmt w:val="lowerLetter"/>
+      <w:lvlText w:val="(%5)"/>
+      <w:lvlJc w:val="left"/>
+      <w:pPr>
+        <w:ind w:left="1800" w:hanging="360"/>
+      </w:pPr>
+      <w:rPr>
+        <w:rFonts w:hint="default"/>
+      </w:rPr>
+    </w:lvl>
+    <w:lvl w:ilvl="5">
+      <w:start w:val="1"/>
+      <w:numFmt w:val="lowerRoman"/>
+      <w:lvlText w:val="(%6)"/>
+      <w:lvlJc w:val="left"/>
+      <w:pPr>
+        <w:ind w:left="2160" w:hanging="360"/>
+      </w:pPr>
+      <w:rPr>
+        <w:rFonts w:hint="default"/>
+      </w:rPr>
+    </w:lvl>
+    <w:lvl w:ilvl="6">
+      <w:start w:val="1"/>
+      <w:numFmt w:val="decimal"/>
+      <w:lvlText w:val="%7."/>
+      <w:lvlJc w:val="left"/>
+      <w:pPr>
+        <w:ind w:left="2520" w:hanging="360"/>
+      </w:pPr>
+      <w:rPr>
+        <w:rFonts w:hint="default"/>
+      </w:rPr>
+    </w:lvl>
+    <w:lvl w:ilvl="7">
+      <w:start w:val="1"/>
+      <w:numFmt w:val="lowerLetter"/>
+      <w:lvlText w:val="%8."/>
+      <w:lvlJc w:val="left"/>
+      <w:pPr>
+        <w:ind w:left="2880" w:hanging="360"/>
+      </w:pPr>
+      <w:rPr>
+        <w:rFonts w:hint="default"/>
+      </w:rPr>
+    </w:lvl>
+    <w:lvl w:ilvl="8">
+      <w:start w:val="1"/>
+      <w:numFmt w:val="lowerRoman"/>
+      <w:lvlText w:val="%9."/>
+      <w:lvlJc w:val="left"/>
+      <w:pPr>
+        <w:ind w:left="3240" w:hanging="360"/>
+      </w:pPr>
+      <w:rPr>
+        <w:rFonts w:hint="default"/>
+      </w:rPr>
+    </w:lvl>
+  </w:abstractNum>
+  <w:abstractNum w:abstractNumId="1" w15:restartNumberingAfterBreak="0">
     <w:nsid w:val="11F102C6"/>
     <w:multiLevelType w:val="hybridMultilevel"/>
     <w:tmpl w:val="148448C2"/>
@@ -653,7 +2814,99 @@
       </w:rPr>
     </w:lvl>
   </w:abstractNum>
-  <w:abstractNum w:abstractNumId="1" w15:restartNumberingAfterBreak="0">
+  <w:abstractNum w:abstractNumId="2" w15:restartNumberingAfterBreak="0">
+    <w:nsid w:val="43F42859"/>
+    <w:multiLevelType w:val="multilevel"/>
+    <w:tmpl w:val="580A001D"/>
+    <w:lvl w:ilvl="0">
+      <w:start w:val="1"/>
+      <w:numFmt w:val="decimal"/>
+      <w:lvlText w:val="%1)"/>
+      <w:lvlJc w:val="left"/>
+      <w:pPr>
+        <w:ind w:left="360" w:hanging="360"/>
+      </w:pPr>
+    </w:lvl>
+    <w:lvl w:ilvl="1">
+      <w:start w:val="1"/>
+      <w:numFmt w:val="lowerLetter"/>
+      <w:lvlText w:val="%2)"/>
+      <w:lvlJc w:val="left"/>
+      <w:pPr>
+        <w:ind w:left="720" w:hanging="360"/>
+      </w:pPr>
+    </w:lvl>
+    <w:lvl w:ilvl="2">
+      <w:start w:val="1"/>
+      <w:numFmt w:val="lowerRoman"/>
+      <w:lvlText w:val="%3)"/>
+      <w:lvlJc w:val="left"/>
+      <w:pPr>
+        <w:ind w:left="1080" w:hanging="360"/>
+      </w:pPr>
+    </w:lvl>
+    <w:lvl w:ilvl="3">
+      <w:start w:val="1"/>
+      <w:numFmt w:val="decimal"/>
+      <w:lvlText w:val="(%4)"/>
+      <w:lvlJc w:val="left"/>
+      <w:pPr>
+        <w:ind w:left="1440" w:hanging="360"/>
+      </w:pPr>
+    </w:lvl>
+    <w:lvl w:ilvl="4">
+      <w:start w:val="1"/>
+      <w:numFmt w:val="lowerLetter"/>
+      <w:lvlText w:val="(%5)"/>
+      <w:lvlJc w:val="left"/>
+      <w:pPr>
+        <w:ind w:left="1800" w:hanging="360"/>
+      </w:pPr>
+    </w:lvl>
+    <w:lvl w:ilvl="5">
+      <w:start w:val="1"/>
+      <w:numFmt w:val="lowerRoman"/>
+      <w:lvlText w:val="(%6)"/>
+      <w:lvlJc w:val="left"/>
+      <w:pPr>
+        <w:ind w:left="2160" w:hanging="360"/>
+      </w:pPr>
+    </w:lvl>
+    <w:lvl w:ilvl="6">
+      <w:start w:val="1"/>
+      <w:numFmt w:val="decimal"/>
+      <w:lvlText w:val="%7."/>
+      <w:lvlJc w:val="left"/>
+      <w:pPr>
+        <w:ind w:left="2520" w:hanging="360"/>
+      </w:pPr>
+    </w:lvl>
+    <w:lvl w:ilvl="7">
+      <w:start w:val="1"/>
+      <w:numFmt w:val="lowerLetter"/>
+      <w:lvlText w:val="%8."/>
+      <w:lvlJc w:val="left"/>
+      <w:pPr>
+        <w:ind w:left="2880" w:hanging="360"/>
+      </w:pPr>
+    </w:lvl>
+    <w:lvl w:ilvl="8">
+      <w:start w:val="1"/>
+      <w:numFmt w:val="lowerRoman"/>
+      <w:lvlText w:val="%9."/>
+      <w:lvlJc w:val="left"/>
+      <w:pPr>
+        <w:ind w:left="3240" w:hanging="360"/>
+      </w:pPr>
+    </w:lvl>
+  </w:abstractNum>
+  <w:abstractNum w:abstractNumId="3" w15:restartNumberingAfterBreak="0">
+    <w:nsid w:val="48646F9A"/>
+    <w:multiLevelType w:val="multilevel"/>
+    <w:tmpl w:val="D0B0A42E"/>
+    <w:numStyleLink w:val="Subtitulo1"/>
+  </w:abstractNum>
+  <w:abstractNum w:abstractNumId="4" w15:restartNumberingAfterBreak="0">
     <w:nsid w:val="7AFE4210"/>
     <w:multiLevelType w:val="hybridMultilevel"/>
     <w:tmpl w:val="3C9480C0"/>
@@ -767,10 +3020,22 @@
     </w:lvl>
   </w:abstractNum>
   <w:num w:numId="1" w16cid:durableId="1729843188">
+    <w:abstractNumId w:val="1"/>
+  </w:num>
+  <w:num w:numId="2" w16cid:durableId="889927449">
+    <w:abstractNumId w:val="4"/>
+  </w:num>
+  <w:num w:numId="3" w16cid:durableId="1332412726">
     <w:abstractNumId w:val="0"/>
   </w:num>
-  <w:num w:numId="2" w16cid:durableId="889927449">
-    <w:abstractNumId w:val="1"/>
+  <w:num w:numId="4" w16cid:durableId="1691955737">
+    <w:abstractNumId w:val="0"/>
+  </w:num>
+  <w:num w:numId="5" w16cid:durableId="622153414">
+    <w:abstractNumId w:val="2"/>
+  </w:num>
+  <w:num w:numId="6" w16cid:durableId="2140486457">
+    <w:abstractNumId w:val="3"/>
   </w:num>
 </w:numbering>
 </file>
@@ -1190,25 +3455,105 @@
     <w:link w:val="Ttulo1Car"/>
     <w:uiPriority w:val="9"/>
     <w:qFormat/>
-    <w:rsid w:val="006A7822"/>
+    <w:rsid w:val="000A2954"/>
     <w:pPr>
       <w:keepNext/>
       <w:keepLines/>
+      <w:numPr>
+        <w:numId w:val="6"/>
+      </w:numPr>
       <w:spacing w:before="240" w:after="0"/>
-      <w:ind w:firstLine="0"/>
       <w:outlineLvl w:val="0"/>
     </w:pPr>
     <w:rPr>
       <w:rFonts w:eastAsiaTheme="majorEastAsia" w:cstheme="majorBidi"/>
       <w:b/>
+      <w:sz w:val="32"/>
+      <w:szCs w:val="32"/>
+    </w:rPr>
+  </w:style>
+  <w:style w:type="paragraph" w:styleId="Ttulo2">
+    <w:name w:val="heading 2"/>
+    <w:basedOn w:val="Normal"/>
+    <w:next w:val="Normal"/>
+    <w:link w:val="Ttulo2Car"/>
+    <w:uiPriority w:val="9"/>
+    <w:unhideWhenUsed/>
+    <w:qFormat/>
+    <w:rsid w:val="000A2954"/>
+    <w:pPr>
+      <w:keepNext/>
+      <w:keepLines/>
+      <w:numPr>
+        <w:ilvl w:val="1"/>
+        <w:numId w:val="6"/>
+      </w:numPr>
+      <w:spacing w:before="40" w:after="0"/>
+      <w:outlineLvl w:val="1"/>
+    </w:pPr>
+    <w:rPr>
+      <w:rFonts w:eastAsiaTheme="majorEastAsia" w:cstheme="majorBidi"/>
+      <w:b/>
       <w:sz w:val="28"/>
-      <w:szCs w:val="32"/>
+      <w:szCs w:val="26"/>
+    </w:rPr>
+  </w:style>
+  <w:style w:type="paragraph" w:styleId="Ttulo3">
+    <w:name w:val="heading 3"/>
+    <w:basedOn w:val="Normal"/>
+    <w:next w:val="Normal"/>
+    <w:link w:val="Ttulo3Car"/>
+    <w:uiPriority w:val="9"/>
+    <w:unhideWhenUsed/>
+    <w:qFormat/>
+    <w:rsid w:val="000A2954"/>
+    <w:pPr>
+      <w:keepNext/>
+      <w:keepLines/>
+      <w:numPr>
+        <w:ilvl w:val="2"/>
+        <w:numId w:val="6"/>
+      </w:numPr>
+      <w:spacing w:before="40" w:after="0"/>
+      <w:outlineLvl w:val="2"/>
+    </w:pPr>
+    <w:rPr>
+      <w:rFonts w:eastAsiaTheme="majorEastAsia" w:cstheme="majorBidi"/>
+      <w:b/>
+      <w:sz w:val="28"/>
+      <w:szCs w:val="24"/>
+    </w:rPr>
+  </w:style>
+  <w:style w:type="paragraph" w:styleId="Ttulo4">
+    <w:name w:val="heading 4"/>
+    <w:basedOn w:val="Normal"/>
+    <w:next w:val="Normal"/>
+    <w:link w:val="Ttulo4Car"/>
+    <w:uiPriority w:val="9"/>
+    <w:semiHidden/>
+    <w:unhideWhenUsed/>
+    <w:qFormat/>
+    <w:rsid w:val="00CA0F46"/>
+    <w:pPr>
+      <w:keepNext/>
+      <w:keepLines/>
+      <w:numPr>
+        <w:ilvl w:val="3"/>
+        <w:numId w:val="6"/>
+      </w:numPr>
+      <w:spacing w:before="40" w:after="0"/>
+      <w:outlineLvl w:val="3"/>
+    </w:pPr>
+    <w:rPr>
+      <w:rFonts w:eastAsiaTheme="majorEastAsia" w:cstheme="majorBidi"/>
+      <w:b/>
+      <w:iCs/>
+      <w:sz w:val="28"/>
     </w:rPr>
   </w:style>
   <w:style w:type="character" w:default="1" w:styleId="Fuentedeprrafopredeter">
     <w:name w:val="Default Paragraph Font"/>
     <w:uiPriority w:val="1"/>
-    <w:semiHidden/>
     <w:unhideWhenUsed/>
   </w:style>
   <w:style w:type="table" w:default="1" w:styleId="Tablanormal">
@@ -1237,11 +3582,11 @@
     <w:basedOn w:val="Fuentedeprrafopredeter"/>
     <w:link w:val="Ttulo1"/>
     <w:uiPriority w:val="9"/>
-    <w:rsid w:val="006A7822"/>
+    <w:rsid w:val="000A2954"/>
     <w:rPr>
       <w:rFonts w:ascii="Times New Roman" w:eastAsiaTheme="majorEastAsia" w:hAnsi="Times New Roman" w:cstheme="majorBidi"/>
       <w:b/>
-      <w:sz w:val="28"/>
+      <w:sz w:val="32"/>
       <w:szCs w:val="32"/>
     </w:rPr>
   </w:style>
@@ -1306,6 +3651,124 @@
     <w:rPr>
       <w:rFonts w:ascii="Times New Roman" w:hAnsi="Times New Roman"/>
       <w:sz w:val="24"/>
+    </w:rPr>
+  </w:style>
+  <w:style w:type="character" w:customStyle="1" w:styleId="Ttulo2Car">
+    <w:name w:val="Título 2 Car"/>
+    <w:basedOn w:val="Fuentedeprrafopredeter"/>
+    <w:link w:val="Ttulo2"/>
+    <w:uiPriority w:val="9"/>
+    <w:rsid w:val="000A2954"/>
+    <w:rPr>
+      <w:rFonts w:ascii="Times New Roman" w:eastAsiaTheme="majorEastAsia" w:hAnsi="Times New Roman" w:cstheme="majorBidi"/>
+      <w:b/>
+      <w:sz w:val="28"/>
+      <w:szCs w:val="26"/>
+    </w:rPr>
+  </w:style>
+  <w:style w:type="character" w:customStyle="1" w:styleId="Ttulo3Car">
+    <w:name w:val="Título 3 Car"/>
+    <w:basedOn w:val="Fuentedeprrafopredeter"/>
+    <w:link w:val="Ttulo3"/>
+    <w:uiPriority w:val="9"/>
+    <w:rsid w:val="000A2954"/>
+    <w:rPr>
+      <w:rFonts w:ascii="Times New Roman" w:eastAsiaTheme="majorEastAsia" w:hAnsi="Times New Roman" w:cstheme="majorBidi"/>
+      <w:b/>
+      <w:sz w:val="28"/>
+      <w:szCs w:val="24"/>
+    </w:rPr>
+  </w:style>
+  <w:style w:type="numbering" w:customStyle="1" w:styleId="Subtitulo1">
+    <w:name w:val="Subtitulo 1"/>
+    <w:uiPriority w:val="99"/>
+    <w:rsid w:val="000A2954"/>
+    <w:pPr>
+      <w:numPr>
+        <w:numId w:val="3"/>
+      </w:numPr>
+    </w:pPr>
+  </w:style>
+  <w:style w:type="paragraph" w:styleId="TDC1">
+    <w:name w:val="toc 1"/>
+    <w:basedOn w:val="Normal"/>
+    <w:next w:val="Normal"/>
+    <w:autoRedefine/>
+    <w:uiPriority w:val="39"/>
+    <w:unhideWhenUsed/>
+    <w:rsid w:val="00890693"/>
+    <w:pPr>
+      <w:spacing w:after="100"/>
+    </w:pPr>
+  </w:style>
+  <w:style w:type="paragraph" w:styleId="TDC2">
+    <w:name w:val="toc 2"/>
+    <w:basedOn w:val="Normal"/>
+    <w:next w:val="Normal"/>
+    <w:autoRedefine/>
+    <w:uiPriority w:val="39"/>
+    <w:unhideWhenUsed/>
+    <w:rsid w:val="00890693"/>
+    <w:pPr>
+      <w:spacing w:after="100"/>
+      <w:ind w:left="240"/>
+    </w:pPr>
+  </w:style>
+  <w:style w:type="paragraph" w:styleId="TDC3">
+    <w:name w:val="toc 3"/>
+    <w:basedOn w:val="Normal"/>
+    <w:next w:val="Normal"/>
+    <w:autoRedefine/>
+    <w:uiPriority w:val="39"/>
+    <w:unhideWhenUsed/>
+    <w:rsid w:val="00890693"/>
+    <w:pPr>
+      <w:spacing w:after="100"/>
+      <w:ind w:left="480"/>
+    </w:pPr>
+  </w:style>
+  <w:style w:type="character" w:styleId="Hipervnculo">
+    <w:name w:val="Hyperlink"/>
+    <w:basedOn w:val="Fuentedeprrafopredeter"/>
+    <w:uiPriority w:val="99"/>
+    <w:unhideWhenUsed/>
+    <w:rsid w:val="00890693"/>
+    <w:rPr>
+      <w:color w:val="0563C1" w:themeColor="hyperlink"/>
+      <w:u w:val="single"/>
+    </w:rPr>
+  </w:style>
+  <w:style w:type="paragraph" w:styleId="TtuloTDC">
+    <w:name w:val="TOC Heading"/>
+    <w:basedOn w:val="Ttulo1"/>
+    <w:next w:val="Normal"/>
+    <w:uiPriority w:val="39"/>
+    <w:unhideWhenUsed/>
+    <w:qFormat/>
+    <w:rsid w:val="00890693"/>
+    <w:pPr>
+      <w:spacing w:line="259" w:lineRule="auto"/>
+      <w:outlineLvl w:val="9"/>
+    </w:pPr>
+    <w:rPr>
+      <w:rFonts w:asciiTheme="majorHAnsi" w:hAnsiTheme="majorHAnsi"/>
+      <w:b w:val="0"/>
+      <w:color w:val="2F5496" w:themeColor="accent1" w:themeShade="BF"/>
+      <w:lang w:eastAsia="es-419"/>
+    </w:rPr>
+  </w:style>
+  <w:style w:type="character" w:customStyle="1" w:styleId="Ttulo4Car">
+    <w:name w:val="Título 4 Car"/>
+    <w:basedOn w:val="Fuentedeprrafopredeter"/>
+    <w:link w:val="Ttulo4"/>
+    <w:uiPriority w:val="9"/>
+    <w:semiHidden/>
+    <w:rsid w:val="00CA0F46"/>
+    <w:rPr>
+      <w:rFonts w:ascii="Times New Roman" w:eastAsiaTheme="majorEastAsia" w:hAnsi="Times New Roman" w:cstheme="majorBidi"/>
+      <w:b/>
+      <w:iCs/>
+      <w:sz w:val="28"/>
     </w:rPr>
   </w:style>
 </w:styles>

</xml_diff>

<commit_message>
Agregada la falsa portada
</commit_message>
<xml_diff>
--- a/Protocolo.docx
+++ b/Protocolo.docx
@@ -411,6 +411,367 @@
         </w:rPr>
         <w:t>“A LA LIBERTAD POR LA UNIVERSIDAD”</w:t>
       </w:r>
+    </w:p>
+    <w:p>
+      <w:pPr>
+        <w:spacing w:line="276" w:lineRule="auto"/>
+        <w:jc w:val="center"/>
+        <w:rPr>
+          <w:szCs w:val="24"/>
+          <w:lang w:val="es-ES"/>
+        </w:rPr>
+      </w:pPr>
+      <w:r>
+        <w:rPr>
+          <w:szCs w:val="24"/>
+          <w:lang w:val="es-MX"/>
+        </w:rPr>
+        <w:br w:type="page"/>
+      </w:r>
+      <w:r>
+        <w:rPr>
+          <w:szCs w:val="24"/>
+          <w:lang w:val="es-ES"/>
+        </w:rPr>
+        <w:lastRenderedPageBreak/>
+        <w:t>Universidad Nacional Autónoma de Nicaragua</w:t>
+      </w:r>
+    </w:p>
+    <w:p>
+      <w:pPr>
+        <w:spacing w:line="276" w:lineRule="auto"/>
+        <w:jc w:val="center"/>
+        <w:rPr>
+          <w:szCs w:val="24"/>
+          <w:lang w:val="es-ES"/>
+        </w:rPr>
+      </w:pPr>
+      <w:r>
+        <w:rPr>
+          <w:szCs w:val="24"/>
+          <w:lang w:val="es-ES"/>
+        </w:rPr>
+        <w:t>Unan-León.</w:t>
+      </w:r>
+    </w:p>
+    <w:p>
+      <w:pPr>
+        <w:tabs>
+          <w:tab w:val="left" w:pos="7300"/>
+        </w:tabs>
+        <w:spacing w:line="276" w:lineRule="auto"/>
+        <w:rPr>
+          <w:szCs w:val="24"/>
+          <w:lang w:val="es-ES"/>
+        </w:rPr>
+      </w:pPr>
+      <w:r>
+        <w:rPr>
+          <w:szCs w:val="24"/>
+          <w:lang w:val="es-ES"/>
+        </w:rPr>
+        <w:tab/>
+      </w:r>
+    </w:p>
+    <w:p>
+      <w:pPr>
+        <w:spacing w:line="276" w:lineRule="auto"/>
+        <w:jc w:val="center"/>
+        <w:rPr>
+          <w:szCs w:val="24"/>
+          <w:lang w:val="es-ES"/>
+        </w:rPr>
+      </w:pPr>
+    </w:p>
+    <w:p>
+      <w:pPr>
+        <w:spacing w:line="276" w:lineRule="auto"/>
+        <w:jc w:val="center"/>
+        <w:rPr>
+          <w:szCs w:val="24"/>
+          <w:lang w:val="es-ES"/>
+        </w:rPr>
+      </w:pPr>
+      <w:r>
+        <w:rPr>
+          <w:szCs w:val="24"/>
+          <w:lang w:val="es-ES"/>
+        </w:rPr>
+        <w:t>Desarrollo de una App móvil con integración de inteligencia artificial para la detección de plagas en el arroz</w:t>
+      </w:r>
+    </w:p>
+    <w:p>
+      <w:pPr>
+        <w:spacing w:line="276" w:lineRule="auto"/>
+        <w:jc w:val="center"/>
+        <w:rPr>
+          <w:szCs w:val="24"/>
+          <w:lang w:val="es-ES"/>
+        </w:rPr>
+      </w:pPr>
+    </w:p>
+    <w:p>
+      <w:pPr>
+        <w:spacing w:line="276" w:lineRule="auto"/>
+        <w:jc w:val="center"/>
+        <w:rPr>
+          <w:szCs w:val="24"/>
+          <w:lang w:val="es-ES"/>
+        </w:rPr>
+      </w:pPr>
+    </w:p>
+    <w:p>
+      <w:pPr>
+        <w:spacing w:line="276" w:lineRule="auto"/>
+        <w:jc w:val="center"/>
+        <w:rPr>
+          <w:noProof/>
+        </w:rPr>
+      </w:pPr>
+      <w:r>
+        <w:rPr>
+          <w:szCs w:val="24"/>
+          <w:lang w:val="es-ES"/>
+        </w:rPr>
+        <w:t>Tesis para optar al título de Ingeniero.</w:t>
+      </w:r>
+      <w:r>
+        <w:rPr>
+          <w:noProof/>
+        </w:rPr>
+        <w:t xml:space="preserve"> </w:t>
+      </w:r>
+    </w:p>
+    <w:p>
+      <w:pPr>
+        <w:spacing w:line="276" w:lineRule="auto"/>
+        <w:jc w:val="center"/>
+        <w:rPr>
+          <w:szCs w:val="24"/>
+          <w:lang w:val="es-ES"/>
+        </w:rPr>
+      </w:pPr>
+    </w:p>
+    <w:p>
+      <w:pPr>
+        <w:spacing w:line="276" w:lineRule="auto"/>
+        <w:jc w:val="center"/>
+        <w:rPr>
+          <w:szCs w:val="24"/>
+          <w:lang w:val="es-ES"/>
+        </w:rPr>
+      </w:pPr>
+    </w:p>
+    <w:p>
+      <w:pPr>
+        <w:spacing w:line="276" w:lineRule="auto"/>
+        <w:jc w:val="center"/>
+        <w:rPr>
+          <w:szCs w:val="24"/>
+          <w:lang w:val="es-ES"/>
+        </w:rPr>
+      </w:pPr>
+      <w:r>
+        <w:rPr>
+          <w:szCs w:val="24"/>
+          <w:lang w:val="es-ES"/>
+        </w:rPr>
+        <w:t>Tesis presentada por:</w:t>
+      </w:r>
+    </w:p>
+    <w:p>
+      <w:pPr>
+        <w:spacing w:line="276" w:lineRule="auto"/>
+        <w:ind w:left="1080" w:firstLine="0"/>
+        <w:jc w:val="center"/>
+        <w:rPr>
+          <w:szCs w:val="24"/>
+          <w:lang w:val="es-MX"/>
+        </w:rPr>
+      </w:pPr>
+      <w:r>
+        <w:rPr>
+          <w:szCs w:val="24"/>
+          <w:lang w:val="es-MX"/>
+        </w:rPr>
+        <w:t>Br. Jackson José Montenegro Gómez</w:t>
+      </w:r>
+    </w:p>
+    <w:p>
+      <w:pPr>
+        <w:spacing w:line="276" w:lineRule="auto"/>
+        <w:ind w:left="1080" w:firstLine="0"/>
+        <w:jc w:val="center"/>
+        <w:rPr>
+          <w:szCs w:val="24"/>
+          <w:lang w:val="es-MX"/>
+        </w:rPr>
+      </w:pPr>
+      <w:r>
+        <w:rPr>
+          <w:szCs w:val="24"/>
+          <w:lang w:val="es-MX"/>
+        </w:rPr>
+        <w:t>Br. Francisco Javier García Calix</w:t>
+      </w:r>
+    </w:p>
+    <w:p>
+      <w:pPr>
+        <w:spacing w:line="276" w:lineRule="auto"/>
+        <w:ind w:left="1080" w:firstLine="0"/>
+        <w:jc w:val="center"/>
+        <w:rPr>
+          <w:szCs w:val="24"/>
+          <w:lang w:val="es-MX"/>
+        </w:rPr>
+      </w:pPr>
+      <w:r>
+        <w:rPr>
+          <w:szCs w:val="24"/>
+          <w:lang w:val="es-MX"/>
+        </w:rPr>
+        <w:t>Br. Sergio Abdiel Duartes Castillo</w:t>
+      </w:r>
+    </w:p>
+    <w:p>
+      <w:pPr>
+        <w:spacing w:line="259" w:lineRule="auto"/>
+        <w:ind w:firstLine="0"/>
+        <w:rPr>
+          <w:szCs w:val="24"/>
+          <w:lang w:val="es-MX"/>
+        </w:rPr>
+      </w:pPr>
+    </w:p>
+    <w:p>
+      <w:pPr>
+        <w:spacing w:line="259" w:lineRule="auto"/>
+        <w:ind w:firstLine="0"/>
+        <w:rPr>
+          <w:szCs w:val="24"/>
+          <w:lang w:val="es-MX"/>
+        </w:rPr>
+      </w:pPr>
+    </w:p>
+    <w:p>
+      <w:pPr>
+        <w:spacing w:line="259" w:lineRule="auto"/>
+        <w:ind w:firstLine="0"/>
+        <w:rPr>
+          <w:szCs w:val="24"/>
+          <w:lang w:val="es-MX"/>
+        </w:rPr>
+      </w:pPr>
+    </w:p>
+    <w:p>
+      <w:pPr>
+        <w:spacing w:line="259" w:lineRule="auto"/>
+        <w:ind w:firstLine="0"/>
+        <w:rPr>
+          <w:szCs w:val="24"/>
+          <w:lang w:val="es-MX"/>
+        </w:rPr>
+      </w:pPr>
+    </w:p>
+    <w:p>
+      <w:pPr>
+        <w:spacing w:line="259" w:lineRule="auto"/>
+        <w:ind w:firstLine="0"/>
+        <w:rPr>
+          <w:szCs w:val="24"/>
+          <w:lang w:val="es-MX"/>
+        </w:rPr>
+      </w:pPr>
+    </w:p>
+    <w:p>
+      <w:pPr>
+        <w:spacing w:line="259" w:lineRule="auto"/>
+        <w:ind w:firstLine="0"/>
+        <w:rPr>
+          <w:szCs w:val="24"/>
+          <w:lang w:val="es-MX"/>
+        </w:rPr>
+      </w:pPr>
+    </w:p>
+    <w:p>
+      <w:pPr>
+        <w:spacing w:line="259" w:lineRule="auto"/>
+        <w:ind w:firstLine="0"/>
+        <w:rPr>
+          <w:szCs w:val="24"/>
+          <w:lang w:val="es-MX"/>
+        </w:rPr>
+      </w:pPr>
+    </w:p>
+    <w:p>
+      <w:pPr>
+        <w:spacing w:line="259" w:lineRule="auto"/>
+        <w:ind w:firstLine="0"/>
+        <w:rPr>
+          <w:szCs w:val="24"/>
+          <w:lang w:val="es-MX"/>
+        </w:rPr>
+      </w:pPr>
+    </w:p>
+    <w:p>
+      <w:pPr>
+        <w:spacing w:line="259" w:lineRule="auto"/>
+        <w:ind w:firstLine="0"/>
+        <w:rPr>
+          <w:szCs w:val="24"/>
+          <w:lang w:val="es-MX"/>
+        </w:rPr>
+      </w:pPr>
+    </w:p>
+    <w:p>
+      <w:pPr>
+        <w:spacing w:line="259" w:lineRule="auto"/>
+        <w:ind w:firstLine="0"/>
+        <w:rPr>
+          <w:szCs w:val="24"/>
+          <w:lang w:val="es-MX"/>
+        </w:rPr>
+      </w:pPr>
+    </w:p>
+    <w:p>
+      <w:pPr>
+        <w:spacing w:line="259" w:lineRule="auto"/>
+        <w:ind w:firstLine="0"/>
+        <w:rPr>
+          <w:szCs w:val="24"/>
+          <w:lang w:val="es-MX"/>
+        </w:rPr>
+      </w:pPr>
+    </w:p>
+    <w:p>
+      <w:pPr>
+        <w:spacing w:line="259" w:lineRule="auto"/>
+        <w:ind w:firstLine="0"/>
+        <w:rPr>
+          <w:szCs w:val="24"/>
+          <w:lang w:val="es-MX"/>
+        </w:rPr>
+      </w:pPr>
+    </w:p>
+    <w:p>
+      <w:pPr>
+        <w:spacing w:line="276" w:lineRule="auto"/>
+        <w:jc w:val="center"/>
+        <w:rPr>
+          <w:szCs w:val="24"/>
+          <w:lang w:val="es-MX"/>
+        </w:rPr>
+      </w:pPr>
+    </w:p>
+    <w:p>
+      <w:pPr>
+        <w:spacing w:line="276" w:lineRule="auto"/>
+        <w:jc w:val="center"/>
+        <w:rPr>
+          <w:szCs w:val="24"/>
+          <w:lang w:val="es-MX"/>
+        </w:rPr>
+      </w:pPr>
     </w:p>
     <w:sdt>
       <w:sdtPr>
@@ -3554,6 +3915,7 @@
   <w:style w:type="character" w:default="1" w:styleId="Fuentedeprrafopredeter">
     <w:name w:val="Default Paragraph Font"/>
     <w:uiPriority w:val="1"/>
+    <w:semiHidden/>
     <w:unhideWhenUsed/>
   </w:style>
   <w:style w:type="table" w:default="1" w:styleId="Tablanormal">

</xml_diff>

<commit_message>
Copiada y pegada portada
</commit_message>
<xml_diff>
--- a/Protocolo.docx
+++ b/Protocolo.docx
@@ -35,14 +35,6 @@
           <w:lang w:val="es-MX"/>
         </w:rPr>
         <w:t>ma de Nicaragua</w:t>
-      </w:r>
-      <w:r>
-        <w:rPr>
-          <w:sz w:val="36"/>
-          <w:szCs w:val="32"/>
-          <w:lang w:val="es-MX"/>
-        </w:rPr>
-        <w:t>`</w:t>
       </w:r>
     </w:p>
     <w:p>
@@ -213,7 +205,25 @@
           <w:szCs w:val="36"/>
           <w:lang w:val="es-MX"/>
         </w:rPr>
-        <w:t>“Desarrollo de una aplicación móvil en kotlin para la detección de plagas y enfermedades en el cultivo de arroz utilizando redes neuronales convolucionales en lenguaje de programación Python”</w:t>
+        <w:t xml:space="preserve">“Desarrollo de una aplicación móvil en </w:t>
+      </w:r>
+      <w:proofErr w:type="spellStart"/>
+      <w:r>
+        <w:rPr>
+          <w:sz w:val="36"/>
+          <w:szCs w:val="36"/>
+          <w:lang w:val="es-MX"/>
+        </w:rPr>
+        <w:t>kotlin</w:t>
+      </w:r>
+      <w:proofErr w:type="spellEnd"/>
+      <w:r>
+        <w:rPr>
+          <w:sz w:val="36"/>
+          <w:szCs w:val="36"/>
+          <w:lang w:val="es-MX"/>
+        </w:rPr>
+        <w:t xml:space="preserve"> para la detección de plagas y enfermedades en el cultivo de arroz utilizando redes neuronales convolucionales en lenguaje de programación Python”</w:t>
       </w:r>
     </w:p>
     <w:p>
@@ -229,9 +239,17 @@
         <w:rPr>
           <w:sz w:val="28"/>
           <w:szCs w:val="28"/>
+          <w:lang w:val="es-ES"/>
+        </w:rPr>
+        <w:t>Autores</w:t>
+      </w:r>
+      <w:r>
+        <w:rPr>
+          <w:sz w:val="28"/>
+          <w:szCs w:val="28"/>
           <w:lang w:val="en-US"/>
         </w:rPr>
-        <w:t>Autores (as)</w:t>
+        <w:t xml:space="preserve"> (as)</w:t>
       </w:r>
     </w:p>
     <w:p>
@@ -273,7 +291,23 @@
           <w:szCs w:val="24"/>
           <w:lang w:val="es-MX"/>
         </w:rPr>
-        <w:t>Br. Francisco Javier Garcia Calix</w:t>
+        <w:t xml:space="preserve">Br. Francisco Javier </w:t>
+      </w:r>
+      <w:proofErr w:type="spellStart"/>
+      <w:r>
+        <w:rPr>
+          <w:szCs w:val="24"/>
+          <w:lang w:val="es-MX"/>
+        </w:rPr>
+        <w:t>Garcia</w:t>
+      </w:r>
+      <w:proofErr w:type="spellEnd"/>
+      <w:r>
+        <w:rPr>
+          <w:szCs w:val="24"/>
+          <w:lang w:val="es-MX"/>
+        </w:rPr>
+        <w:t xml:space="preserve"> Calix</w:t>
       </w:r>
     </w:p>
     <w:p>
@@ -392,7 +426,21 @@
           <w:szCs w:val="24"/>
           <w:lang w:val="es-MX"/>
         </w:rPr>
-        <w:t>, enero de 2023</w:t>
+        <w:t xml:space="preserve">, </w:t>
+      </w:r>
+      <w:r>
+        <w:rPr>
+          <w:szCs w:val="24"/>
+          <w:lang w:val="es-MX"/>
+        </w:rPr>
+        <w:t>febrero</w:t>
+      </w:r>
+      <w:r>
+        <w:rPr>
+          <w:szCs w:val="24"/>
+          <w:lang w:val="es-MX"/>
+        </w:rPr>
+        <w:t xml:space="preserve"> de 2023</w:t>
       </w:r>
     </w:p>
     <w:p>
@@ -417,8 +465,9 @@
         <w:spacing w:line="276" w:lineRule="auto"/>
         <w:jc w:val="center"/>
         <w:rPr>
-          <w:szCs w:val="24"/>
-          <w:lang w:val="es-ES"/>
+          <w:sz w:val="36"/>
+          <w:szCs w:val="32"/>
+          <w:lang w:val="es-MX"/>
         </w:rPr>
       </w:pPr>
       <w:r>
@@ -430,8 +479,9 @@
       </w:r>
       <w:r>
         <w:rPr>
-          <w:szCs w:val="24"/>
-          <w:lang w:val="es-ES"/>
+          <w:sz w:val="36"/>
+          <w:szCs w:val="32"/>
+          <w:lang w:val="es-MX"/>
         </w:rPr>
         <w:lastRenderedPageBreak/>
         <w:t>Universidad Nacional Autónoma de Nicaragua</w:t>
@@ -442,35 +492,14 @@
         <w:spacing w:line="276" w:lineRule="auto"/>
         <w:jc w:val="center"/>
         <w:rPr>
-          <w:szCs w:val="24"/>
-          <w:lang w:val="es-ES"/>
-        </w:rPr>
-      </w:pPr>
-      <w:r>
-        <w:rPr>
-          <w:szCs w:val="24"/>
-          <w:lang w:val="es-ES"/>
-        </w:rPr>
-        <w:t>Unan-León.</w:t>
-      </w:r>
-    </w:p>
-    <w:p>
-      <w:pPr>
-        <w:tabs>
-          <w:tab w:val="left" w:pos="7300"/>
-        </w:tabs>
-        <w:spacing w:line="276" w:lineRule="auto"/>
-        <w:rPr>
-          <w:szCs w:val="24"/>
-          <w:lang w:val="es-ES"/>
-        </w:rPr>
-      </w:pPr>
-      <w:r>
-        <w:rPr>
-          <w:szCs w:val="24"/>
-          <w:lang w:val="es-ES"/>
-        </w:rPr>
-        <w:tab/>
+          <w:lang w:val="es-MX"/>
+        </w:rPr>
+      </w:pPr>
+      <w:r>
+        <w:rPr>
+          <w:lang w:val="es-MX"/>
+        </w:rPr>
+        <w:t>UNAN-León</w:t>
       </w:r>
     </w:p>
     <w:p>
@@ -478,26 +507,37 @@
         <w:spacing w:line="276" w:lineRule="auto"/>
         <w:jc w:val="center"/>
         <w:rPr>
-          <w:szCs w:val="24"/>
-          <w:lang w:val="es-ES"/>
-        </w:rPr>
-      </w:pPr>
+          <w:sz w:val="28"/>
+          <w:szCs w:val="24"/>
+          <w:lang w:val="es-MX"/>
+        </w:rPr>
+      </w:pPr>
+      <w:r>
+        <w:rPr>
+          <w:sz w:val="28"/>
+          <w:szCs w:val="24"/>
+          <w:lang w:val="es-MX"/>
+        </w:rPr>
+        <w:t>Facultad de Ciencias y Tecnología</w:t>
+      </w:r>
     </w:p>
     <w:p>
       <w:pPr>
         <w:spacing w:line="276" w:lineRule="auto"/>
         <w:jc w:val="center"/>
         <w:rPr>
-          <w:szCs w:val="24"/>
-          <w:lang w:val="es-ES"/>
-        </w:rPr>
-      </w:pPr>
-      <w:r>
-        <w:rPr>
-          <w:szCs w:val="24"/>
-          <w:lang w:val="es-ES"/>
-        </w:rPr>
-        <w:t>Desarrollo de una App móvil con integración de inteligencia artificial para la detección de plagas en el arroz</w:t>
+          <w:sz w:val="28"/>
+          <w:szCs w:val="24"/>
+          <w:lang w:val="es-MX"/>
+        </w:rPr>
+      </w:pPr>
+      <w:r>
+        <w:rPr>
+          <w:sz w:val="28"/>
+          <w:szCs w:val="24"/>
+          <w:lang w:val="es-MX"/>
+        </w:rPr>
+        <w:t>Departamento de computación</w:t>
       </w:r>
     </w:p>
     <w:p>
@@ -505,8 +545,7 @@
         <w:spacing w:line="276" w:lineRule="auto"/>
         <w:jc w:val="center"/>
         <w:rPr>
-          <w:szCs w:val="24"/>
-          <w:lang w:val="es-ES"/>
+          <w:lang w:val="es-MX"/>
         </w:rPr>
       </w:pPr>
     </w:p>
@@ -515,31 +554,80 @@
         <w:spacing w:line="276" w:lineRule="auto"/>
         <w:jc w:val="center"/>
         <w:rPr>
-          <w:szCs w:val="24"/>
-          <w:lang w:val="es-ES"/>
-        </w:rPr>
-      </w:pPr>
+          <w:lang w:val="es-MX"/>
+        </w:rPr>
+      </w:pPr>
+      <w:r>
+        <w:rPr>
+          <w:noProof/>
+        </w:rPr>
+        <w:drawing>
+          <wp:inline distT="0" distB="0" distL="0" distR="0" wp14:anchorId="2A9424D6" wp14:editId="1055F5C5">
+            <wp:extent cx="2076450" cy="2076450"/>
+            <wp:effectExtent l="0" t="0" r="0" b="0"/>
+            <wp:docPr id="2" name="Imagen 2" descr="Escudo oficial de la Universidad Nacional Autónoma de Nicaragua, León, UNAN  – León - Noticias UNAN-León"/>
+            <wp:cNvGraphicFramePr>
+              <a:graphicFrameLocks xmlns:a="http://schemas.openxmlformats.org/drawingml/2006/main" noChangeAspect="1"/>
+            </wp:cNvGraphicFramePr>
+            <a:graphic xmlns:a="http://schemas.openxmlformats.org/drawingml/2006/main">
+              <a:graphicData uri="http://schemas.openxmlformats.org/drawingml/2006/picture">
+                <pic:pic xmlns:pic="http://schemas.openxmlformats.org/drawingml/2006/picture">
+                  <pic:nvPicPr>
+                    <pic:cNvPr id="0" name="Picture 1" descr="Escudo oficial de la Universidad Nacional Autónoma de Nicaragua, León, UNAN  – León - Noticias UNAN-León"/>
+                    <pic:cNvPicPr>
+                      <a:picLocks noChangeAspect="1" noChangeArrowheads="1"/>
+                    </pic:cNvPicPr>
+                  </pic:nvPicPr>
+                  <pic:blipFill>
+                    <a:blip r:embed="rId7" cstate="print">
+                      <a:extLst>
+                        <a:ext uri="{28A0092B-C50C-407E-A947-70E740481C1C}">
+                          <a14:useLocalDpi xmlns:a14="http://schemas.microsoft.com/office/drawing/2010/main" val="0"/>
+                        </a:ext>
+                      </a:extLst>
+                    </a:blip>
+                    <a:srcRect/>
+                    <a:stretch>
+                      <a:fillRect/>
+                    </a:stretch>
+                  </pic:blipFill>
+                  <pic:spPr bwMode="auto">
+                    <a:xfrm>
+                      <a:off x="0" y="0"/>
+                      <a:ext cx="2076450" cy="2076450"/>
+                    </a:xfrm>
+                    <a:prstGeom prst="rect">
+                      <a:avLst/>
+                    </a:prstGeom>
+                    <a:noFill/>
+                    <a:ln>
+                      <a:noFill/>
+                    </a:ln>
+                  </pic:spPr>
+                </pic:pic>
+              </a:graphicData>
+            </a:graphic>
+          </wp:inline>
+        </w:drawing>
+      </w:r>
     </w:p>
     <w:p>
       <w:pPr>
         <w:spacing w:line="276" w:lineRule="auto"/>
         <w:jc w:val="center"/>
         <w:rPr>
-          <w:noProof/>
-        </w:rPr>
-      </w:pPr>
-      <w:r>
-        <w:rPr>
-          <w:szCs w:val="24"/>
-          <w:lang w:val="es-ES"/>
-        </w:rPr>
-        <w:t>Tesis para optar al título de Ingeniero.</w:t>
-      </w:r>
-      <w:r>
-        <w:rPr>
-          <w:noProof/>
-        </w:rPr>
-        <w:t xml:space="preserve"> </w:t>
+          <w:sz w:val="28"/>
+          <w:szCs w:val="24"/>
+          <w:lang w:val="es-MX"/>
+        </w:rPr>
+      </w:pPr>
+      <w:r>
+        <w:rPr>
+          <w:sz w:val="28"/>
+          <w:szCs w:val="24"/>
+          <w:lang w:val="es-MX"/>
+        </w:rPr>
+        <w:t>Ingeniería en sistemas de información</w:t>
       </w:r>
     </w:p>
     <w:p>
@@ -547,8 +635,7 @@
         <w:spacing w:line="276" w:lineRule="auto"/>
         <w:jc w:val="center"/>
         <w:rPr>
-          <w:szCs w:val="24"/>
-          <w:lang w:val="es-ES"/>
+          <w:lang w:val="es-MX"/>
         </w:rPr>
       </w:pPr>
     </w:p>
@@ -557,10 +644,142 @@
         <w:spacing w:line="276" w:lineRule="auto"/>
         <w:jc w:val="center"/>
         <w:rPr>
-          <w:szCs w:val="24"/>
-          <w:lang w:val="es-ES"/>
-        </w:rPr>
-      </w:pPr>
+          <w:sz w:val="36"/>
+          <w:szCs w:val="36"/>
+          <w:lang w:val="es-MX"/>
+        </w:rPr>
+      </w:pPr>
+      <w:r>
+        <w:rPr>
+          <w:sz w:val="36"/>
+          <w:szCs w:val="36"/>
+          <w:lang w:val="es-MX"/>
+        </w:rPr>
+        <w:t xml:space="preserve">“Desarrollo de una aplicación móvil en </w:t>
+      </w:r>
+      <w:proofErr w:type="spellStart"/>
+      <w:r>
+        <w:rPr>
+          <w:sz w:val="36"/>
+          <w:szCs w:val="36"/>
+          <w:lang w:val="es-MX"/>
+        </w:rPr>
+        <w:t>kotlin</w:t>
+      </w:r>
+      <w:proofErr w:type="spellEnd"/>
+      <w:r>
+        <w:rPr>
+          <w:sz w:val="36"/>
+          <w:szCs w:val="36"/>
+          <w:lang w:val="es-MX"/>
+        </w:rPr>
+        <w:t xml:space="preserve"> para la detección de plagas y enfermedades en el cultivo de arroz utilizando redes neuronales convolucionales en lenguaje de programación Python”</w:t>
+      </w:r>
+    </w:p>
+    <w:p>
+      <w:pPr>
+        <w:spacing w:line="276" w:lineRule="auto"/>
+        <w:rPr>
+          <w:sz w:val="28"/>
+          <w:szCs w:val="28"/>
+          <w:lang w:val="en-US"/>
+        </w:rPr>
+      </w:pPr>
+      <w:r>
+        <w:rPr>
+          <w:sz w:val="28"/>
+          <w:szCs w:val="28"/>
+          <w:lang w:val="es-NI"/>
+        </w:rPr>
+        <w:t>Autores</w:t>
+      </w:r>
+      <w:r>
+        <w:rPr>
+          <w:sz w:val="28"/>
+          <w:szCs w:val="28"/>
+          <w:lang w:val="en-US"/>
+        </w:rPr>
+        <w:t xml:space="preserve"> (as)</w:t>
+      </w:r>
+    </w:p>
+    <w:p>
+      <w:pPr>
+        <w:pStyle w:val="Prrafodelista"/>
+        <w:numPr>
+          <w:ilvl w:val="0"/>
+          <w:numId w:val="1"/>
+        </w:numPr>
+        <w:spacing w:line="276" w:lineRule="auto"/>
+        <w:rPr>
+          <w:szCs w:val="24"/>
+          <w:lang w:val="es-MX"/>
+        </w:rPr>
+      </w:pPr>
+      <w:r>
+        <w:rPr>
+          <w:szCs w:val="24"/>
+          <w:lang w:val="es-MX"/>
+        </w:rPr>
+        <w:t>Br. Jackson José Montenegro Gómez</w:t>
+      </w:r>
+    </w:p>
+    <w:p>
+      <w:pPr>
+        <w:pStyle w:val="Prrafodelista"/>
+        <w:numPr>
+          <w:ilvl w:val="0"/>
+          <w:numId w:val="1"/>
+        </w:numPr>
+        <w:spacing w:line="276" w:lineRule="auto"/>
+        <w:rPr>
+          <w:szCs w:val="24"/>
+          <w:lang w:val="es-MX"/>
+        </w:rPr>
+      </w:pPr>
+      <w:r>
+        <w:rPr>
+          <w:szCs w:val="24"/>
+          <w:lang w:val="es-MX"/>
+        </w:rPr>
+        <w:t xml:space="preserve">Br. Francisco Javier </w:t>
+      </w:r>
+      <w:proofErr w:type="spellStart"/>
+      <w:r>
+        <w:rPr>
+          <w:szCs w:val="24"/>
+          <w:lang w:val="es-MX"/>
+        </w:rPr>
+        <w:t>Garcia</w:t>
+      </w:r>
+      <w:proofErr w:type="spellEnd"/>
+      <w:r>
+        <w:rPr>
+          <w:szCs w:val="24"/>
+          <w:lang w:val="es-MX"/>
+        </w:rPr>
+        <w:t xml:space="preserve"> Calix</w:t>
+      </w:r>
+    </w:p>
+    <w:p>
+      <w:pPr>
+        <w:pStyle w:val="Prrafodelista"/>
+        <w:numPr>
+          <w:ilvl w:val="0"/>
+          <w:numId w:val="1"/>
+        </w:numPr>
+        <w:spacing w:line="276" w:lineRule="auto"/>
+        <w:rPr>
+          <w:szCs w:val="24"/>
+          <w:lang w:val="es-MX"/>
+        </w:rPr>
+      </w:pPr>
+      <w:r>
+        <w:rPr>
+          <w:szCs w:val="24"/>
+          <w:lang w:val="es-MX"/>
+        </w:rPr>
+        <w:t>Br. Sergio Abdiel Duartes Castillo</w:t>
+      </w:r>
     </w:p>
     <w:p>
       <w:pPr>
@@ -568,187 +787,56 @@
         <w:jc w:val="center"/>
         <w:rPr>
           <w:szCs w:val="24"/>
-          <w:lang w:val="es-ES"/>
-        </w:rPr>
-      </w:pPr>
-      <w:r>
-        <w:rPr>
-          <w:szCs w:val="24"/>
-          <w:lang w:val="es-ES"/>
-        </w:rPr>
-        <w:t>Tesis presentada por:</w:t>
-      </w:r>
+          <w:lang w:val="es-MX"/>
+        </w:rPr>
+      </w:pPr>
     </w:p>
     <w:p>
       <w:pPr>
         <w:spacing w:line="276" w:lineRule="auto"/>
-        <w:ind w:left="1080" w:firstLine="0"/>
-        <w:jc w:val="center"/>
-        <w:rPr>
-          <w:szCs w:val="24"/>
-          <w:lang w:val="es-MX"/>
-        </w:rPr>
-      </w:pPr>
-      <w:r>
-        <w:rPr>
-          <w:szCs w:val="24"/>
-          <w:lang w:val="es-MX"/>
-        </w:rPr>
-        <w:t>Br. Jackson José Montenegro Gómez</w:t>
-      </w:r>
-    </w:p>
-    <w:p>
-      <w:pPr>
+        <w:rPr>
+          <w:sz w:val="28"/>
+          <w:szCs w:val="28"/>
+          <w:lang w:val="es-MX"/>
+        </w:rPr>
+      </w:pPr>
+      <w:r>
+        <w:rPr>
+          <w:sz w:val="28"/>
+          <w:szCs w:val="28"/>
+          <w:lang w:val="es-MX"/>
+        </w:rPr>
+        <w:t>Asesor (a)</w:t>
+      </w:r>
+    </w:p>
+    <w:p>
+      <w:pPr>
+        <w:pStyle w:val="Prrafodelista"/>
+        <w:numPr>
+          <w:ilvl w:val="0"/>
+          <w:numId w:val="2"/>
+        </w:numPr>
         <w:spacing w:line="276" w:lineRule="auto"/>
-        <w:ind w:left="1080" w:firstLine="0"/>
-        <w:jc w:val="center"/>
-        <w:rPr>
-          <w:szCs w:val="24"/>
-          <w:lang w:val="es-MX"/>
-        </w:rPr>
-      </w:pPr>
-      <w:r>
-        <w:rPr>
-          <w:szCs w:val="24"/>
-          <w:lang w:val="es-MX"/>
-        </w:rPr>
-        <w:t>Br. Francisco Javier García Calix</w:t>
+        <w:rPr>
+          <w:szCs w:val="24"/>
+          <w:lang w:val="es-MX"/>
+        </w:rPr>
+      </w:pPr>
+      <w:r>
+        <w:rPr>
+          <w:szCs w:val="24"/>
+          <w:lang w:val="es-MX"/>
+        </w:rPr>
+        <w:t>M. Sc. Aldo René Martínez Delgadillo</w:t>
       </w:r>
     </w:p>
     <w:p>
       <w:pPr>
         <w:spacing w:line="276" w:lineRule="auto"/>
-        <w:ind w:left="1080" w:firstLine="0"/>
-        <w:jc w:val="center"/>
-        <w:rPr>
-          <w:szCs w:val="24"/>
-          <w:lang w:val="es-MX"/>
-        </w:rPr>
-      </w:pPr>
-      <w:r>
-        <w:rPr>
-          <w:szCs w:val="24"/>
-          <w:lang w:val="es-MX"/>
-        </w:rPr>
-        <w:t>Br. Sergio Abdiel Duartes Castillo</w:t>
-      </w:r>
-    </w:p>
-    <w:p>
-      <w:pPr>
-        <w:spacing w:line="259" w:lineRule="auto"/>
         <w:ind w:firstLine="0"/>
         <w:rPr>
-          <w:szCs w:val="24"/>
-          <w:lang w:val="es-MX"/>
-        </w:rPr>
-      </w:pPr>
-    </w:p>
-    <w:p>
-      <w:pPr>
-        <w:spacing w:line="259" w:lineRule="auto"/>
-        <w:ind w:firstLine="0"/>
-        <w:rPr>
-          <w:szCs w:val="24"/>
-          <w:lang w:val="es-MX"/>
-        </w:rPr>
-      </w:pPr>
-    </w:p>
-    <w:p>
-      <w:pPr>
-        <w:spacing w:line="259" w:lineRule="auto"/>
-        <w:ind w:firstLine="0"/>
-        <w:rPr>
-          <w:szCs w:val="24"/>
-          <w:lang w:val="es-MX"/>
-        </w:rPr>
-      </w:pPr>
-    </w:p>
-    <w:p>
-      <w:pPr>
-        <w:spacing w:line="259" w:lineRule="auto"/>
-        <w:ind w:firstLine="0"/>
-        <w:rPr>
-          <w:szCs w:val="24"/>
-          <w:lang w:val="es-MX"/>
-        </w:rPr>
-      </w:pPr>
-    </w:p>
-    <w:p>
-      <w:pPr>
-        <w:spacing w:line="259" w:lineRule="auto"/>
-        <w:ind w:firstLine="0"/>
-        <w:rPr>
-          <w:szCs w:val="24"/>
-          <w:lang w:val="es-MX"/>
-        </w:rPr>
-      </w:pPr>
-    </w:p>
-    <w:p>
-      <w:pPr>
-        <w:spacing w:line="259" w:lineRule="auto"/>
-        <w:ind w:firstLine="0"/>
-        <w:rPr>
-          <w:szCs w:val="24"/>
-          <w:lang w:val="es-MX"/>
-        </w:rPr>
-      </w:pPr>
-    </w:p>
-    <w:p>
-      <w:pPr>
-        <w:spacing w:line="259" w:lineRule="auto"/>
-        <w:ind w:firstLine="0"/>
-        <w:rPr>
-          <w:szCs w:val="24"/>
-          <w:lang w:val="es-MX"/>
-        </w:rPr>
-      </w:pPr>
-    </w:p>
-    <w:p>
-      <w:pPr>
-        <w:spacing w:line="259" w:lineRule="auto"/>
-        <w:ind w:firstLine="0"/>
-        <w:rPr>
-          <w:szCs w:val="24"/>
-          <w:lang w:val="es-MX"/>
-        </w:rPr>
-      </w:pPr>
-    </w:p>
-    <w:p>
-      <w:pPr>
-        <w:spacing w:line="259" w:lineRule="auto"/>
-        <w:ind w:firstLine="0"/>
-        <w:rPr>
-          <w:szCs w:val="24"/>
-          <w:lang w:val="es-MX"/>
-        </w:rPr>
-      </w:pPr>
-    </w:p>
-    <w:p>
-      <w:pPr>
-        <w:spacing w:line="259" w:lineRule="auto"/>
-        <w:ind w:firstLine="0"/>
-        <w:rPr>
-          <w:szCs w:val="24"/>
-          <w:lang w:val="es-MX"/>
-        </w:rPr>
-      </w:pPr>
-    </w:p>
-    <w:p>
-      <w:pPr>
-        <w:spacing w:line="259" w:lineRule="auto"/>
-        <w:ind w:firstLine="0"/>
-        <w:rPr>
-          <w:szCs w:val="24"/>
-          <w:lang w:val="es-MX"/>
-        </w:rPr>
-      </w:pPr>
-    </w:p>
-    <w:p>
-      <w:pPr>
-        <w:spacing w:line="259" w:lineRule="auto"/>
-        <w:ind w:firstLine="0"/>
-        <w:rPr>
-          <w:szCs w:val="24"/>
+          <w:sz w:val="28"/>
+          <w:szCs w:val="28"/>
           <w:lang w:val="es-MX"/>
         </w:rPr>
       </w:pPr>
@@ -762,6 +850,20 @@
           <w:lang w:val="es-MX"/>
         </w:rPr>
       </w:pPr>
+      <w:r>
+        <w:rPr>
+          <w:szCs w:val="24"/>
+          <w:lang w:val="es-MX"/>
+        </w:rPr>
+        <w:t>León</w:t>
+      </w:r>
+      <w:r>
+        <w:rPr>
+          <w:szCs w:val="24"/>
+          <w:lang w:val="es-MX"/>
+        </w:rPr>
+        <w:t>, febrero de 2023</w:t>
+      </w:r>
     </w:p>
     <w:p>
       <w:pPr>
@@ -772,6 +874,13 @@
           <w:lang w:val="es-MX"/>
         </w:rPr>
       </w:pPr>
+      <w:r>
+        <w:rPr>
+          <w:szCs w:val="24"/>
+          <w:lang w:val="es-MX"/>
+        </w:rPr>
+        <w:t>“A LA LIBERTAD POR LA UNIVERSIDAD”</w:t>
+      </w:r>
     </w:p>
     <w:sdt>
       <w:sdtPr>

</xml_diff>